<commit_message>
SWOT analysis: identified internal strengths and advantages
</commit_message>
<xml_diff>
--- a/Documents/SWOT Analysis Report.docx
+++ b/Documents/SWOT Analysis Report.docx
@@ -35,7 +35,7 @@
     </w:p>
     <w:p>
       <w:r>
-        <w:pict w14:anchorId="35EC0FEE">
+        <w:pict w14:anchorId="64139450">
           <v:rect id="_x0000_i1025" style="width:0;height:.75pt" o:hralign="center" o:hrstd="t" o:hr="t" fillcolor="#a0a0a0" stroked="f"/>
         </w:pict>
       </w:r>
@@ -85,7 +85,7 @@
     </w:p>
     <w:p>
       <w:r>
-        <w:pict w14:anchorId="3C2BF0B5">
+        <w:pict w14:anchorId="5E2DB31A">
           <v:rect id="_x0000_i1026" style="width:0;height:.75pt" o:hralign="center" o:hrstd="t" o:hr="t" fillcolor="#a0a0a0" stroked="f"/>
         </w:pict>
       </w:r>
@@ -227,7 +227,7 @@
     </w:p>
     <w:p>
       <w:r>
-        <w:pict w14:anchorId="7CBE2206">
+        <w:pict w14:anchorId="1A3CD7D2">
           <v:rect id="_x0000_i1027" style="width:0;height:.75pt" o:hralign="center" o:hrstd="t" o:hr="t" fillcolor="#a0a0a0" stroked="f"/>
         </w:pict>
       </w:r>
@@ -304,7 +304,7 @@
     </w:p>
     <w:p>
       <w:r>
-        <w:pict w14:anchorId="252C2AF4">
+        <w:pict w14:anchorId="2B3051EE">
           <v:rect id="_x0000_i1028" style="width:0;height:.75pt" o:hralign="center" o:hrstd="t" o:hr="t" fillcolor="#a0a0a0" stroked="f"/>
         </w:pict>
       </w:r>
@@ -682,6 +682,1062 @@
             </w:pPr>
             <w:r>
               <w:t>Addresses a universal market frustration, easing marketing messaging and user acquisition.</w:t>
+            </w:r>
+          </w:p>
+        </w:tc>
+      </w:tr>
+    </w:tbl>
+    <w:p>
+      <w:r>
+        <w:pict w14:anchorId="77C3EB9A">
+          <v:rect id="_x0000_i1029" style="width:0;height:.75pt" o:hralign="center" o:hrstd="t" o:hr="t" fillcolor="#a0a0a0" stroked="f"/>
+        </w:pict>
+      </w:r>
+    </w:p>
+    <w:p>
+      <w:pPr>
+        <w:rPr>
+          <w:b/>
+          <w:bCs/>
+        </w:rPr>
+      </w:pPr>
+      <w:r>
+        <w:rPr>
+          <w:b/>
+          <w:bCs/>
+        </w:rPr>
+        <w:t>3. Weaknesses</w:t>
+      </w:r>
+    </w:p>
+    <w:p>
+      <w:r>
+        <w:t>As a data-centric product in a complex market, inherent challenges exist.</w:t>
+      </w:r>
+    </w:p>
+    <w:p>
+      <w:r>
+        <w:rPr>
+          <w:b/>
+          <w:bCs/>
+        </w:rPr>
+        <w:t>3.1 Data &amp; Model Limitations</w:t>
+      </w:r>
+    </w:p>
+    <w:p>
+      <w:pPr>
+        <w:numPr>
+          <w:ilvl w:val="0"/>
+          <w:numId w:val="4"/>
+        </w:numPr>
+      </w:pPr>
+      <w:r>
+        <w:rPr>
+          <w:b/>
+          <w:bCs/>
+        </w:rPr>
+        <w:t>Dependence on Limited Input Data:</w:t>
+      </w:r>
+      <w:r>
+        <w:t> The model relies on a narrow set of structured inputs. It </w:t>
+      </w:r>
+      <w:r>
+        <w:rPr>
+          <w:b/>
+          <w:bCs/>
+        </w:rPr>
+        <w:t>excludes critical valuation factors</w:t>
+      </w:r>
+      <w:r>
+        <w:t> like vehicle condition (accident history, service records, interior/exterior wear), optional equipment, local market supply/demand spikes, and subjective qualities—all major price determinants.</w:t>
+      </w:r>
+    </w:p>
+    <w:p>
+      <w:pPr>
+        <w:numPr>
+          <w:ilvl w:val="0"/>
+          <w:numId w:val="4"/>
+        </w:numPr>
+      </w:pPr>
+      <w:r>
+        <w:rPr>
+          <w:b/>
+          <w:bCs/>
+        </w:rPr>
+        <w:t>The "Cold Start" Data Problem:</w:t>
+      </w:r>
+      <w:r>
+        <w:t> To build accurate models, especially for LLM reasoning, access to large, high-quality datasets of </w:t>
+      </w:r>
+      <w:r>
+        <w:rPr>
+          <w:i/>
+          <w:iCs/>
+        </w:rPr>
+        <w:t>actual transaction prices</w:t>
+      </w:r>
+      <w:r>
+        <w:t> (not just list prices) is crucial. Securing this proprietary data initially is a significant barrier.</w:t>
+      </w:r>
+    </w:p>
+    <w:p>
+      <w:pPr>
+        <w:numPr>
+          <w:ilvl w:val="0"/>
+          <w:numId w:val="4"/>
+        </w:numPr>
+      </w:pPr>
+      <w:r>
+        <w:rPr>
+          <w:b/>
+          <w:bCs/>
+        </w:rPr>
+        <w:t>Black-Box Risk of LLMs:</w:t>
+      </w:r>
+      <w:r>
+        <w:t> While LLMs offer reasoning, they can be opaque. A prediction stating "higher due to low emissions" without quantifiable, auditable logic may undermine trust in a financial context.</w:t>
+      </w:r>
+    </w:p>
+    <w:p>
+      <w:pPr>
+        <w:numPr>
+          <w:ilvl w:val="0"/>
+          <w:numId w:val="4"/>
+        </w:numPr>
+      </w:pPr>
+      <w:r>
+        <w:rPr>
+          <w:b/>
+          <w:bCs/>
+        </w:rPr>
+        <w:t>Geographic Launch Limitation:</w:t>
+      </w:r>
+      <w:r>
+        <w:t> Initial focus on Belgium, while prudent, severely limits Total Addressable Market (TAM) and slows scaling. Building country-specific models for all of Europe is resource-intensive.</w:t>
+      </w:r>
+    </w:p>
+    <w:p>
+      <w:r>
+        <w:rPr>
+          <w:b/>
+          <w:bCs/>
+        </w:rPr>
+        <w:lastRenderedPageBreak/>
+        <w:t>3.2 Commercial &amp; Market Weaknesses</w:t>
+      </w:r>
+    </w:p>
+    <w:p>
+      <w:pPr>
+        <w:numPr>
+          <w:ilvl w:val="0"/>
+          <w:numId w:val="5"/>
+        </w:numPr>
+      </w:pPr>
+      <w:r>
+        <w:rPr>
+          <w:b/>
+          <w:bCs/>
+        </w:rPr>
+        <w:t>Intense, Embedded Competition:</w:t>
+      </w:r>
+      <w:r>
+        <w:t> The market has established players like </w:t>
+      </w:r>
+      <w:proofErr w:type="spellStart"/>
+      <w:r>
+        <w:rPr>
+          <w:b/>
+          <w:bCs/>
+        </w:rPr>
+        <w:t>Eurotax</w:t>
+      </w:r>
+      <w:proofErr w:type="spellEnd"/>
+      <w:r>
+        <w:t xml:space="preserve"> (now part of </w:t>
+      </w:r>
+      <w:proofErr w:type="spellStart"/>
+      <w:r>
+        <w:t>Autovista</w:t>
+      </w:r>
+      <w:proofErr w:type="spellEnd"/>
+      <w:r>
+        <w:t xml:space="preserve"> Group) and </w:t>
+      </w:r>
+      <w:r>
+        <w:rPr>
+          <w:b/>
+          <w:bCs/>
+        </w:rPr>
+        <w:t>Glass's</w:t>
+      </w:r>
+      <w:r>
+        <w:t> (part of Redbook), which are deeply integrated into dealer management systems and have decades of data.</w:t>
+      </w:r>
+    </w:p>
+    <w:p>
+      <w:pPr>
+        <w:numPr>
+          <w:ilvl w:val="0"/>
+          <w:numId w:val="5"/>
+        </w:numPr>
+      </w:pPr>
+      <w:r>
+        <w:rPr>
+          <w:b/>
+          <w:bCs/>
+        </w:rPr>
+        <w:t>Commoditization Risk:</w:t>
+      </w:r>
+      <w:r>
+        <w:t> Price estimation can be perceived as a feature, not a product. Major online marketplaces (AutoScout24, </w:t>
+      </w:r>
+      <w:hyperlink r:id="rId5" w:tgtFrame="_blank" w:history="1">
+        <w:r>
+          <w:rPr>
+            <w:rStyle w:val="Hyperlink"/>
+          </w:rPr>
+          <w:t>Mobile.de</w:t>
+        </w:r>
+      </w:hyperlink>
+      <w:r>
+        <w:t>) may develop similar in-house capabilities or partner exclusively with one incumbent.</w:t>
+      </w:r>
+    </w:p>
+    <w:p>
+      <w:pPr>
+        <w:numPr>
+          <w:ilvl w:val="0"/>
+          <w:numId w:val="5"/>
+        </w:numPr>
+      </w:pPr>
+      <w:r>
+        <w:rPr>
+          <w:b/>
+          <w:bCs/>
+        </w:rPr>
+        <w:t>User Behavior Challenge:</w:t>
+      </w:r>
+      <w:r>
+        <w:t> Individual private sellers, a key audience, may be price-sensitive and resistant to paying for a valuation, preferring free estimates from marketplace listing tools.</w:t>
+      </w:r>
+    </w:p>
+    <w:p>
+      <w:r>
+        <w:rPr>
+          <w:b/>
+          <w:bCs/>
+        </w:rPr>
+        <w:t>Table 2: Key Weaknesses &amp; Mitigation Requirements</w:t>
+      </w:r>
+    </w:p>
+    <w:tbl>
+      <w:tblPr>
+        <w:tblStyle w:val="GridTable5Dark-Accent6"/>
+        <w:tblW w:w="10538" w:type="dxa"/>
+        <w:tblLook w:val="04A0" w:firstRow="1" w:lastRow="0" w:firstColumn="1" w:lastColumn="0" w:noHBand="0" w:noVBand="1"/>
+      </w:tblPr>
+      <w:tblGrid>
+        <w:gridCol w:w="1832"/>
+        <w:gridCol w:w="3745"/>
+        <w:gridCol w:w="4961"/>
+      </w:tblGrid>
+      <w:tr>
+        <w:trPr>
+          <w:cnfStyle w:val="100000000000" w:firstRow="1" w:lastRow="0" w:firstColumn="0" w:lastColumn="0" w:oddVBand="0" w:evenVBand="0" w:oddHBand="0" w:evenHBand="0" w:firstRowFirstColumn="0" w:firstRowLastColumn="0" w:lastRowFirstColumn="0" w:lastRowLastColumn="0"/>
+          <w:trHeight w:val="497"/>
+        </w:trPr>
+        <w:tc>
+          <w:tcPr>
+            <w:cnfStyle w:val="001000000000" w:firstRow="0" w:lastRow="0" w:firstColumn="1" w:lastColumn="0" w:oddVBand="0" w:evenVBand="0" w:oddHBand="0" w:evenHBand="0" w:firstRowFirstColumn="0" w:firstRowLastColumn="0" w:lastRowFirstColumn="0" w:lastRowLastColumn="0"/>
+            <w:tcW w:w="0" w:type="auto"/>
+            <w:hideMark/>
+          </w:tcPr>
+          <w:p>
+            <w:pPr>
+              <w:spacing w:after="160" w:line="278" w:lineRule="auto"/>
+            </w:pPr>
+            <w:r>
+              <w:t>Weakness</w:t>
+            </w:r>
+          </w:p>
+        </w:tc>
+        <w:tc>
+          <w:tcPr>
+            <w:tcW w:w="0" w:type="auto"/>
+            <w:hideMark/>
+          </w:tcPr>
+          <w:p>
+            <w:pPr>
+              <w:spacing w:after="160" w:line="278" w:lineRule="auto"/>
+              <w:cnfStyle w:val="100000000000" w:firstRow="1" w:lastRow="0" w:firstColumn="0" w:lastColumn="0" w:oddVBand="0" w:evenVBand="0" w:oddHBand="0" w:evenHBand="0" w:firstRowFirstColumn="0" w:firstRowLastColumn="0" w:lastRowFirstColumn="0" w:lastRowLastColumn="0"/>
+            </w:pPr>
+            <w:r>
+              <w:t>Risk / Challenge</w:t>
+            </w:r>
+          </w:p>
+        </w:tc>
+        <w:tc>
+          <w:tcPr>
+            <w:tcW w:w="0" w:type="auto"/>
+            <w:hideMark/>
+          </w:tcPr>
+          <w:p>
+            <w:pPr>
+              <w:spacing w:after="160" w:line="278" w:lineRule="auto"/>
+              <w:cnfStyle w:val="100000000000" w:firstRow="1" w:lastRow="0" w:firstColumn="0" w:lastColumn="0" w:oddVBand="0" w:evenVBand="0" w:oddHBand="0" w:evenHBand="0" w:firstRowFirstColumn="0" w:firstRowLastColumn="0" w:lastRowFirstColumn="0" w:lastRowLastColumn="0"/>
+            </w:pPr>
+            <w:r>
+              <w:t>Potential Mitigation</w:t>
+            </w:r>
+          </w:p>
+        </w:tc>
+      </w:tr>
+      <w:tr>
+        <w:trPr>
+          <w:cnfStyle w:val="000000100000" w:firstRow="0" w:lastRow="0" w:firstColumn="0" w:lastColumn="0" w:oddVBand="0" w:evenVBand="0" w:oddHBand="1" w:evenHBand="0" w:firstRowFirstColumn="0" w:firstRowLastColumn="0" w:lastRowFirstColumn="0" w:lastRowLastColumn="0"/>
+          <w:trHeight w:val="1511"/>
+        </w:trPr>
+        <w:tc>
+          <w:tcPr>
+            <w:cnfStyle w:val="001000000000" w:firstRow="0" w:lastRow="0" w:firstColumn="1" w:lastColumn="0" w:oddVBand="0" w:evenVBand="0" w:oddHBand="0" w:evenHBand="0" w:firstRowFirstColumn="0" w:firstRowLastColumn="0" w:lastRowFirstColumn="0" w:lastRowLastColumn="0"/>
+            <w:tcW w:w="0" w:type="auto"/>
+            <w:hideMark/>
+          </w:tcPr>
+          <w:p>
+            <w:pPr>
+              <w:spacing w:after="160" w:line="278" w:lineRule="auto"/>
+            </w:pPr>
+            <w:r>
+              <w:t>Limited Input Parameters</w:t>
+            </w:r>
+          </w:p>
+        </w:tc>
+        <w:tc>
+          <w:tcPr>
+            <w:tcW w:w="0" w:type="auto"/>
+            <w:hideMark/>
+          </w:tcPr>
+          <w:p>
+            <w:pPr>
+              <w:spacing w:after="160" w:line="278" w:lineRule="auto"/>
+              <w:cnfStyle w:val="000000100000" w:firstRow="0" w:lastRow="0" w:firstColumn="0" w:lastColumn="0" w:oddVBand="0" w:evenVBand="0" w:oddHBand="1" w:evenHBand="0" w:firstRowFirstColumn="0" w:firstRowLastColumn="0" w:lastRowFirstColumn="0" w:lastRowLastColumn="0"/>
+            </w:pPr>
+            <w:r>
+              <w:t>Predictions may lack accuracy and credibility vs. human experts who consider condition/history.</w:t>
+            </w:r>
+          </w:p>
+        </w:tc>
+        <w:tc>
+          <w:tcPr>
+            <w:tcW w:w="0" w:type="auto"/>
+            <w:hideMark/>
+          </w:tcPr>
+          <w:p>
+            <w:pPr>
+              <w:spacing w:after="160" w:line="278" w:lineRule="auto"/>
+              <w:cnfStyle w:val="000000100000" w:firstRow="0" w:lastRow="0" w:firstColumn="0" w:lastColumn="0" w:oddVBand="0" w:evenVBand="0" w:oddHBand="1" w:evenHBand="0" w:firstRowFirstColumn="0" w:firstRowLastColumn="0" w:lastRowFirstColumn="0" w:lastRowLastColumn="0"/>
+            </w:pPr>
+            <w:r>
+              <w:t>Develop a hybrid model: use core model for a base, then allow for conditional adjustments (e.g., "excellent maintenance history +5%"). Partner with vehicle history providers.</w:t>
+            </w:r>
+          </w:p>
+        </w:tc>
+      </w:tr>
+      <w:tr>
+        <w:trPr>
+          <w:trHeight w:val="1163"/>
+        </w:trPr>
+        <w:tc>
+          <w:tcPr>
+            <w:cnfStyle w:val="001000000000" w:firstRow="0" w:lastRow="0" w:firstColumn="1" w:lastColumn="0" w:oddVBand="0" w:evenVBand="0" w:oddHBand="0" w:evenHBand="0" w:firstRowFirstColumn="0" w:firstRowLastColumn="0" w:lastRowFirstColumn="0" w:lastRowLastColumn="0"/>
+            <w:tcW w:w="0" w:type="auto"/>
+            <w:hideMark/>
+          </w:tcPr>
+          <w:p>
+            <w:pPr>
+              <w:spacing w:after="160" w:line="278" w:lineRule="auto"/>
+            </w:pPr>
+            <w:r>
+              <w:t>Transaction Data Access</w:t>
+            </w:r>
+          </w:p>
+        </w:tc>
+        <w:tc>
+          <w:tcPr>
+            <w:tcW w:w="0" w:type="auto"/>
+            <w:hideMark/>
+          </w:tcPr>
+          <w:p>
+            <w:pPr>
+              <w:spacing w:after="160" w:line="278" w:lineRule="auto"/>
+              <w:cnfStyle w:val="000000000000" w:firstRow="0" w:lastRow="0" w:firstColumn="0" w:lastColumn="0" w:oddVBand="0" w:evenVBand="0" w:oddHBand="0" w:evenHBand="0" w:firstRowFirstColumn="0" w:firstRowLastColumn="0" w:lastRowFirstColumn="0" w:lastRowLastColumn="0"/>
+            </w:pPr>
+            <w:r>
+              <w:t>Models trained only on listing prices will be inaccurate; the "true" market price is the transaction price.</w:t>
+            </w:r>
+          </w:p>
+        </w:tc>
+        <w:tc>
+          <w:tcPr>
+            <w:tcW w:w="0" w:type="auto"/>
+            <w:hideMark/>
+          </w:tcPr>
+          <w:p>
+            <w:pPr>
+              <w:spacing w:after="160" w:line="278" w:lineRule="auto"/>
+              <w:cnfStyle w:val="000000000000" w:firstRow="0" w:lastRow="0" w:firstColumn="0" w:lastColumn="0" w:oddVBand="0" w:evenVBand="0" w:oddHBand="0" w:evenHBand="0" w:firstRowFirstColumn="0" w:firstRowLastColumn="0" w:lastRowFirstColumn="0" w:lastRowLastColumn="0"/>
+            </w:pPr>
+            <w:r>
+              <w:t>Form data-sharing partnerships with dealership groups, leasing companies, or insurers to gain access to anonymized transaction data.</w:t>
+            </w:r>
+          </w:p>
+        </w:tc>
+      </w:tr>
+      <w:tr>
+        <w:trPr>
+          <w:cnfStyle w:val="000000100000" w:firstRow="0" w:lastRow="0" w:firstColumn="0" w:lastColumn="0" w:oddVBand="0" w:evenVBand="0" w:oddHBand="1" w:evenHBand="0" w:firstRowFirstColumn="0" w:firstRowLastColumn="0" w:lastRowFirstColumn="0" w:lastRowLastColumn="0"/>
+          <w:trHeight w:val="1173"/>
+        </w:trPr>
+        <w:tc>
+          <w:tcPr>
+            <w:cnfStyle w:val="001000000000" w:firstRow="0" w:lastRow="0" w:firstColumn="1" w:lastColumn="0" w:oddVBand="0" w:evenVBand="0" w:oddHBand="0" w:evenHBand="0" w:firstRowFirstColumn="0" w:firstRowLastColumn="0" w:lastRowFirstColumn="0" w:lastRowLastColumn="0"/>
+            <w:tcW w:w="0" w:type="auto"/>
+            <w:hideMark/>
+          </w:tcPr>
+          <w:p>
+            <w:pPr>
+              <w:spacing w:after="160" w:line="278" w:lineRule="auto"/>
+            </w:pPr>
+            <w:r>
+              <w:t>Competition with Incumbents</w:t>
+            </w:r>
+          </w:p>
+        </w:tc>
+        <w:tc>
+          <w:tcPr>
+            <w:tcW w:w="0" w:type="auto"/>
+            <w:hideMark/>
+          </w:tcPr>
+          <w:p>
+            <w:pPr>
+              <w:spacing w:after="160" w:line="278" w:lineRule="auto"/>
+              <w:cnfStyle w:val="000000100000" w:firstRow="0" w:lastRow="0" w:firstColumn="0" w:lastColumn="0" w:oddVBand="0" w:evenVBand="0" w:oddHBand="1" w:evenHBand="0" w:firstRowFirstColumn="0" w:firstRowLastColumn="0" w:lastRowFirstColumn="0" w:lastRowLastColumn="0"/>
+            </w:pPr>
+            <w:r>
+              <w:t>Difficult to displace entrenched, trusted solutions used for financing and inventory management.</w:t>
+            </w:r>
+          </w:p>
+        </w:tc>
+        <w:tc>
+          <w:tcPr>
+            <w:tcW w:w="0" w:type="auto"/>
+            <w:hideMark/>
+          </w:tcPr>
+          <w:p>
+            <w:pPr>
+              <w:spacing w:after="160" w:line="278" w:lineRule="auto"/>
+              <w:cnfStyle w:val="000000100000" w:firstRow="0" w:lastRow="0" w:firstColumn="0" w:lastColumn="0" w:oddVBand="0" w:evenVBand="0" w:oddHBand="1" w:evenHBand="0" w:firstRowFirstColumn="0" w:firstRowLastColumn="0" w:lastRowFirstColumn="0" w:lastRowLastColumn="0"/>
+            </w:pPr>
+            <w:r>
+              <w:t>Avoid head-on competition initially. Target niches: specific vehicle types (e.g., used EVs), regions, or smaller dealerships underserved by giants.</w:t>
+            </w:r>
+          </w:p>
+        </w:tc>
+      </w:tr>
+      <w:tr>
+        <w:trPr>
+          <w:trHeight w:val="1173"/>
+        </w:trPr>
+        <w:tc>
+          <w:tcPr>
+            <w:cnfStyle w:val="001000000000" w:firstRow="0" w:lastRow="0" w:firstColumn="1" w:lastColumn="0" w:oddVBand="0" w:evenVBand="0" w:oddHBand="0" w:evenHBand="0" w:firstRowFirstColumn="0" w:firstRowLastColumn="0" w:lastRowFirstColumn="0" w:lastRowLastColumn="0"/>
+            <w:tcW w:w="0" w:type="auto"/>
+            <w:hideMark/>
+          </w:tcPr>
+          <w:p>
+            <w:pPr>
+              <w:spacing w:after="160" w:line="278" w:lineRule="auto"/>
+            </w:pPr>
+            <w:r>
+              <w:t>Monetizing Private Sellers</w:t>
+            </w:r>
+          </w:p>
+        </w:tc>
+        <w:tc>
+          <w:tcPr>
+            <w:tcW w:w="0" w:type="auto"/>
+            <w:hideMark/>
+          </w:tcPr>
+          <w:p>
+            <w:pPr>
+              <w:spacing w:after="160" w:line="278" w:lineRule="auto"/>
+              <w:cnfStyle w:val="000000000000" w:firstRow="0" w:lastRow="0" w:firstColumn="0" w:lastColumn="0" w:oddVBand="0" w:evenVBand="0" w:oddHBand="0" w:evenHBand="0" w:firstRowFirstColumn="0" w:firstRowLastColumn="0" w:lastRowFirstColumn="0" w:lastRowLastColumn="0"/>
+            </w:pPr>
+            <w:r>
+              <w:t>Low willingness-to-pay from individuals.</w:t>
+            </w:r>
+          </w:p>
+        </w:tc>
+        <w:tc>
+          <w:tcPr>
+            <w:tcW w:w="0" w:type="auto"/>
+            <w:hideMark/>
+          </w:tcPr>
+          <w:p>
+            <w:pPr>
+              <w:spacing w:after="160" w:line="278" w:lineRule="auto"/>
+              <w:cnfStyle w:val="000000000000" w:firstRow="0" w:lastRow="0" w:firstColumn="0" w:lastColumn="0" w:oddVBand="0" w:evenVBand="0" w:oddHBand="0" w:evenHBand="0" w:firstRowFirstColumn="0" w:firstRowLastColumn="0" w:lastRowFirstColumn="0" w:lastRowLastColumn="0"/>
+            </w:pPr>
+            <w:r>
+              <w:t>Adopt a freemium model: basic estimate free (driving traffic/brand), premium detailed report with explainable AI for a fee.</w:t>
+            </w:r>
+          </w:p>
+        </w:tc>
+      </w:tr>
+    </w:tbl>
+    <w:p>
+      <w:r>
+        <w:pict w14:anchorId="32327279">
+          <v:rect id="_x0000_i1030" style="width:0;height:.75pt" o:hralign="center" o:hrstd="t" o:hr="t" fillcolor="#a0a0a0" stroked="f"/>
+        </w:pict>
+      </w:r>
+    </w:p>
+    <w:p>
+      <w:pPr>
+        <w:rPr>
+          <w:b/>
+          <w:bCs/>
+        </w:rPr>
+      </w:pPr>
+      <w:r>
+        <w:rPr>
+          <w:b/>
+          <w:bCs/>
+        </w:rPr>
+        <w:t>4. Opportunities</w:t>
+      </w:r>
+    </w:p>
+    <w:p>
+      <w:r>
+        <w:t>External trends in automotive and technology create significant growth avenues.</w:t>
+      </w:r>
+    </w:p>
+    <w:p>
+      <w:r>
+        <w:rPr>
+          <w:b/>
+          <w:bCs/>
+        </w:rPr>
+        <w:t>4.1 Market &amp; Regulatory Expansion</w:t>
+      </w:r>
+    </w:p>
+    <w:p>
+      <w:pPr>
+        <w:numPr>
+          <w:ilvl w:val="0"/>
+          <w:numId w:val="6"/>
+        </w:numPr>
+      </w:pPr>
+      <w:r>
+        <w:rPr>
+          <w:b/>
+          <w:bCs/>
+        </w:rPr>
+        <w:lastRenderedPageBreak/>
+        <w:t>Electric Vehicle (EV) Valuation Boom:</w:t>
+      </w:r>
+      <w:r>
+        <w:t> The used EV market is nascent and highly volatile. Developing specialized expertise in predicting EV battery health degradation, charging capability, and software feature value is a massive greenfield opportunity.</w:t>
+      </w:r>
+    </w:p>
+    <w:p>
+      <w:pPr>
+        <w:numPr>
+          <w:ilvl w:val="0"/>
+          <w:numId w:val="6"/>
+        </w:numPr>
+      </w:pPr>
+      <w:r>
+        <w:rPr>
+          <w:b/>
+          <w:bCs/>
+        </w:rPr>
+        <w:t>Expansion of Environmental Regulations:</w:t>
+      </w:r>
+      <w:r>
+        <w:t xml:space="preserve"> As more European cities implement Ultra-Low Emission Zones (ULEZ) and governments increase CO₂-based taxes, the importance of emission-based valuation will skyrocket, directly playing to </w:t>
+      </w:r>
+      <w:proofErr w:type="spellStart"/>
+      <w:r>
+        <w:t>AutoPrice</w:t>
+      </w:r>
+      <w:proofErr w:type="spellEnd"/>
+      <w:r>
+        <w:t xml:space="preserve"> AI’s strength.</w:t>
+      </w:r>
+    </w:p>
+    <w:p>
+      <w:pPr>
+        <w:numPr>
+          <w:ilvl w:val="0"/>
+          <w:numId w:val="6"/>
+        </w:numPr>
+      </w:pPr>
+      <w:r>
+        <w:rPr>
+          <w:b/>
+          <w:bCs/>
+        </w:rPr>
+        <w:t>Geographic Expansion:</w:t>
+      </w:r>
+      <w:r>
+        <w:t> Systematically expand from Belgium to the Netherlands, Germany, France, and Southern Europe. Each new market increases TAM and provides more diverse training data.</w:t>
+      </w:r>
+    </w:p>
+    <w:p>
+      <w:pPr>
+        <w:numPr>
+          <w:ilvl w:val="0"/>
+          <w:numId w:val="6"/>
+        </w:numPr>
+      </w:pPr>
+      <w:r>
+        <w:rPr>
+          <w:b/>
+          <w:bCs/>
+        </w:rPr>
+        <w:t>Partnerships with Online Marketplaces:</w:t>
+      </w:r>
+      <w:r>
+        <w:t> Become the embedded pricing engine for major European platforms (AutoScout24, </w:t>
+      </w:r>
+      <w:hyperlink r:id="rId6" w:tgtFrame="_blank" w:history="1">
+        <w:r>
+          <w:rPr>
+            <w:rStyle w:val="Hyperlink"/>
+          </w:rPr>
+          <w:t>Mobile.de</w:t>
+        </w:r>
+      </w:hyperlink>
+      <w:r>
+        <w:t>, </w:t>
+      </w:r>
+      <w:proofErr w:type="spellStart"/>
+      <w:r>
+        <w:t>Otomoto</w:t>
+      </w:r>
+      <w:proofErr w:type="spellEnd"/>
+      <w:r>
+        <w:t>), offering superior, regulation-aware estimates as a value-added service.</w:t>
+      </w:r>
+    </w:p>
+    <w:p>
+      <w:r>
+        <w:rPr>
+          <w:b/>
+          <w:bCs/>
+        </w:rPr>
+        <w:t>4.2 Product &amp; Strategic Evolution</w:t>
+      </w:r>
+    </w:p>
+    <w:p>
+      <w:pPr>
+        <w:numPr>
+          <w:ilvl w:val="0"/>
+          <w:numId w:val="7"/>
+        </w:numPr>
+      </w:pPr>
+      <w:r>
+        <w:rPr>
+          <w:b/>
+          <w:bCs/>
+        </w:rPr>
+        <w:t>Become a "Vehicle Data Hub":</w:t>
+      </w:r>
+      <w:r>
+        <w:t> Expand beyond price prediction to become a comprehensive vehicle analytics platform, offering insights on depreciation forecasts, optimal selling times, and regional demand heatmaps for dealers and fleet operators.</w:t>
+      </w:r>
+    </w:p>
+    <w:p>
+      <w:pPr>
+        <w:numPr>
+          <w:ilvl w:val="0"/>
+          <w:numId w:val="7"/>
+        </w:numPr>
+      </w:pPr>
+      <w:r>
+        <w:rPr>
+          <w:b/>
+          <w:bCs/>
+        </w:rPr>
+        <w:t>Direct-to-Consumer (D2C) Brand Building:</w:t>
+      </w:r>
+      <w:r>
+        <w:t> Create a trusted consumer-facing brand (website/app) as the "Kelley Blue Book of Europe," generating advertising revenue and user data.</w:t>
+      </w:r>
+    </w:p>
+    <w:p>
+      <w:pPr>
+        <w:numPr>
+          <w:ilvl w:val="0"/>
+          <w:numId w:val="7"/>
+        </w:numPr>
+      </w:pPr>
+      <w:r>
+        <w:rPr>
+          <w:b/>
+          <w:bCs/>
+        </w:rPr>
+        <w:t>Insurance &amp; Financing Integration:</w:t>
+      </w:r>
+      <w:r>
+        <w:t> Provide valuation data to insurers for policy writing and to banks/</w:t>
+      </w:r>
+      <w:proofErr w:type="spellStart"/>
+      <w:r>
+        <w:t>fintechs</w:t>
+      </w:r>
+      <w:proofErr w:type="spellEnd"/>
+      <w:r>
+        <w:t xml:space="preserve"> for loan-to-value (LTV) calculations on used car loans.</w:t>
+      </w:r>
+    </w:p>
+    <w:p>
+      <w:r>
+        <w:rPr>
+          <w:b/>
+          <w:bCs/>
+        </w:rPr>
+        <w:t>Table 3: Opportunity Assessment Matrix</w:t>
+      </w:r>
+    </w:p>
+    <w:tbl>
+      <w:tblPr>
+        <w:tblStyle w:val="GridTable5Dark-Accent6"/>
+        <w:tblW w:w="0" w:type="auto"/>
+        <w:tblLook w:val="04A0" w:firstRow="1" w:lastRow="0" w:firstColumn="1" w:lastColumn="0" w:noHBand="0" w:noVBand="1"/>
+      </w:tblPr>
+      <w:tblGrid>
+        <w:gridCol w:w="3249"/>
+        <w:gridCol w:w="1452"/>
+        <w:gridCol w:w="1218"/>
+        <w:gridCol w:w="3431"/>
+      </w:tblGrid>
+      <w:tr>
+        <w:trPr>
+          <w:cnfStyle w:val="100000000000" w:firstRow="1" w:lastRow="0" w:firstColumn="0" w:lastColumn="0" w:oddVBand="0" w:evenVBand="0" w:oddHBand="0" w:evenHBand="0" w:firstRowFirstColumn="0" w:firstRowLastColumn="0" w:lastRowFirstColumn="0" w:lastRowLastColumn="0"/>
+        </w:trPr>
+        <w:tc>
+          <w:tcPr>
+            <w:cnfStyle w:val="001000000000" w:firstRow="0" w:lastRow="0" w:firstColumn="1" w:lastColumn="0" w:oddVBand="0" w:evenVBand="0" w:oddHBand="0" w:evenHBand="0" w:firstRowFirstColumn="0" w:firstRowLastColumn="0" w:lastRowFirstColumn="0" w:lastRowLastColumn="0"/>
+            <w:tcW w:w="0" w:type="auto"/>
+            <w:hideMark/>
+          </w:tcPr>
+          <w:p>
+            <w:pPr>
+              <w:spacing w:after="160" w:line="278" w:lineRule="auto"/>
+            </w:pPr>
+            <w:r>
+              <w:t>Opportunity</w:t>
+            </w:r>
+          </w:p>
+        </w:tc>
+        <w:tc>
+          <w:tcPr>
+            <w:tcW w:w="0" w:type="auto"/>
+            <w:hideMark/>
+          </w:tcPr>
+          <w:p>
+            <w:pPr>
+              <w:spacing w:after="160" w:line="278" w:lineRule="auto"/>
+              <w:cnfStyle w:val="100000000000" w:firstRow="1" w:lastRow="0" w:firstColumn="0" w:lastColumn="0" w:oddVBand="0" w:evenVBand="0" w:oddHBand="0" w:evenHBand="0" w:firstRowFirstColumn="0" w:firstRowLastColumn="0" w:lastRowFirstColumn="0" w:lastRowLastColumn="0"/>
+            </w:pPr>
+            <w:r>
+              <w:t>Market Potential</w:t>
+            </w:r>
+          </w:p>
+        </w:tc>
+        <w:tc>
+          <w:tcPr>
+            <w:tcW w:w="0" w:type="auto"/>
+            <w:hideMark/>
+          </w:tcPr>
+          <w:p>
+            <w:pPr>
+              <w:spacing w:after="160" w:line="278" w:lineRule="auto"/>
+              <w:cnfStyle w:val="100000000000" w:firstRow="1" w:lastRow="0" w:firstColumn="0" w:lastColumn="0" w:oddVBand="0" w:evenVBand="0" w:oddHBand="0" w:evenHBand="0" w:firstRowFirstColumn="0" w:firstRowLastColumn="0" w:lastRowFirstColumn="0" w:lastRowLastColumn="0"/>
+            </w:pPr>
+            <w:r>
+              <w:t>Strategic Fit</w:t>
+            </w:r>
+          </w:p>
+        </w:tc>
+        <w:tc>
+          <w:tcPr>
+            <w:tcW w:w="0" w:type="auto"/>
+            <w:hideMark/>
+          </w:tcPr>
+          <w:p>
+            <w:pPr>
+              <w:spacing w:after="160" w:line="278" w:lineRule="auto"/>
+              <w:cnfStyle w:val="100000000000" w:firstRow="1" w:lastRow="0" w:firstColumn="0" w:lastColumn="0" w:oddVBand="0" w:evenVBand="0" w:oddHBand="0" w:evenHBand="0" w:firstRowFirstColumn="0" w:firstRowLastColumn="0" w:lastRowFirstColumn="0" w:lastRowLastColumn="0"/>
+            </w:pPr>
+            <w:r>
+              <w:t>Ease of Pursuit</w:t>
+            </w:r>
+          </w:p>
+        </w:tc>
+      </w:tr>
+      <w:tr>
+        <w:trPr>
+          <w:cnfStyle w:val="000000100000" w:firstRow="0" w:lastRow="0" w:firstColumn="0" w:lastColumn="0" w:oddVBand="0" w:evenVBand="0" w:oddHBand="1" w:evenHBand="0" w:firstRowFirstColumn="0" w:firstRowLastColumn="0" w:lastRowFirstColumn="0" w:lastRowLastColumn="0"/>
+        </w:trPr>
+        <w:tc>
+          <w:tcPr>
+            <w:cnfStyle w:val="001000000000" w:firstRow="0" w:lastRow="0" w:firstColumn="1" w:lastColumn="0" w:oddVBand="0" w:evenVBand="0" w:oddHBand="0" w:evenHBand="0" w:firstRowFirstColumn="0" w:firstRowLastColumn="0" w:lastRowFirstColumn="0" w:lastRowLastColumn="0"/>
+            <w:tcW w:w="0" w:type="auto"/>
+            <w:hideMark/>
+          </w:tcPr>
+          <w:p>
+            <w:pPr>
+              <w:spacing w:after="160" w:line="278" w:lineRule="auto"/>
+            </w:pPr>
+            <w:r>
+              <w:t>Specialize in Used EV Valuation</w:t>
+            </w:r>
+          </w:p>
+        </w:tc>
+        <w:tc>
+          <w:tcPr>
+            <w:tcW w:w="0" w:type="auto"/>
+            <w:hideMark/>
+          </w:tcPr>
+          <w:p>
+            <w:pPr>
+              <w:spacing w:after="160" w:line="278" w:lineRule="auto"/>
+              <w:cnfStyle w:val="000000100000" w:firstRow="0" w:lastRow="0" w:firstColumn="0" w:lastColumn="0" w:oddVBand="0" w:evenVBand="0" w:oddHBand="1" w:evenHBand="0" w:firstRowFirstColumn="0" w:firstRowLastColumn="0" w:lastRowFirstColumn="0" w:lastRowLastColumn="0"/>
+            </w:pPr>
+            <w:r>
+              <w:t>Very High</w:t>
+            </w:r>
+          </w:p>
+        </w:tc>
+        <w:tc>
+          <w:tcPr>
+            <w:tcW w:w="0" w:type="auto"/>
+            <w:hideMark/>
+          </w:tcPr>
+          <w:p>
+            <w:pPr>
+              <w:spacing w:after="160" w:line="278" w:lineRule="auto"/>
+              <w:cnfStyle w:val="000000100000" w:firstRow="0" w:lastRow="0" w:firstColumn="0" w:lastColumn="0" w:oddVBand="0" w:evenVBand="0" w:oddHBand="1" w:evenHBand="0" w:firstRowFirstColumn="0" w:firstRowLastColumn="0" w:lastRowFirstColumn="0" w:lastRowLastColumn="0"/>
+            </w:pPr>
+            <w:r>
+              <w:t>Excellent</w:t>
+            </w:r>
+          </w:p>
+        </w:tc>
+        <w:tc>
+          <w:tcPr>
+            <w:tcW w:w="0" w:type="auto"/>
+            <w:hideMark/>
+          </w:tcPr>
+          <w:p>
+            <w:pPr>
+              <w:spacing w:after="160" w:line="278" w:lineRule="auto"/>
+              <w:cnfStyle w:val="000000100000" w:firstRow="0" w:lastRow="0" w:firstColumn="0" w:lastColumn="0" w:oddVBand="0" w:evenVBand="0" w:oddHBand="1" w:evenHBand="0" w:firstRowFirstColumn="0" w:firstRowLastColumn="0" w:lastRowFirstColumn="0" w:lastRowLastColumn="0"/>
+            </w:pPr>
+            <w:r>
+              <w:t>Medium-High (Requires new data but aligns with core tech)</w:t>
+            </w:r>
+          </w:p>
+        </w:tc>
+      </w:tr>
+      <w:tr>
+        <w:tc>
+          <w:tcPr>
+            <w:cnfStyle w:val="001000000000" w:firstRow="0" w:lastRow="0" w:firstColumn="1" w:lastColumn="0" w:oddVBand="0" w:evenVBand="0" w:oddHBand="0" w:evenHBand="0" w:firstRowFirstColumn="0" w:firstRowLastColumn="0" w:lastRowFirstColumn="0" w:lastRowLastColumn="0"/>
+            <w:tcW w:w="0" w:type="auto"/>
+            <w:hideMark/>
+          </w:tcPr>
+          <w:p>
+            <w:pPr>
+              <w:spacing w:after="160" w:line="278" w:lineRule="auto"/>
+            </w:pPr>
+            <w:r>
+              <w:t>Partner with Major Online Marketplaces</w:t>
+            </w:r>
+          </w:p>
+        </w:tc>
+        <w:tc>
+          <w:tcPr>
+            <w:tcW w:w="0" w:type="auto"/>
+            <w:hideMark/>
+          </w:tcPr>
+          <w:p>
+            <w:pPr>
+              <w:spacing w:after="160" w:line="278" w:lineRule="auto"/>
+              <w:cnfStyle w:val="000000000000" w:firstRow="0" w:lastRow="0" w:firstColumn="0" w:lastColumn="0" w:oddVBand="0" w:evenVBand="0" w:oddHBand="0" w:evenHBand="0" w:firstRowFirstColumn="0" w:firstRowLastColumn="0" w:lastRowFirstColumn="0" w:lastRowLastColumn="0"/>
+            </w:pPr>
+            <w:r>
+              <w:t>High</w:t>
+            </w:r>
+          </w:p>
+        </w:tc>
+        <w:tc>
+          <w:tcPr>
+            <w:tcW w:w="0" w:type="auto"/>
+            <w:hideMark/>
+          </w:tcPr>
+          <w:p>
+            <w:pPr>
+              <w:spacing w:after="160" w:line="278" w:lineRule="auto"/>
+              <w:cnfStyle w:val="000000000000" w:firstRow="0" w:lastRow="0" w:firstColumn="0" w:lastColumn="0" w:oddVBand="0" w:evenVBand="0" w:oddHBand="0" w:evenHBand="0" w:firstRowFirstColumn="0" w:firstRowLastColumn="0" w:lastRowFirstColumn="0" w:lastRowLastColumn="0"/>
+            </w:pPr>
+            <w:r>
+              <w:t>Excellent</w:t>
+            </w:r>
+          </w:p>
+        </w:tc>
+        <w:tc>
+          <w:tcPr>
+            <w:tcW w:w="0" w:type="auto"/>
+            <w:hideMark/>
+          </w:tcPr>
+          <w:p>
+            <w:pPr>
+              <w:spacing w:after="160" w:line="278" w:lineRule="auto"/>
+              <w:cnfStyle w:val="000000000000" w:firstRow="0" w:lastRow="0" w:firstColumn="0" w:lastColumn="0" w:oddVBand="0" w:evenVBand="0" w:oddHBand="0" w:evenHBand="0" w:firstRowFirstColumn="0" w:firstRowLastColumn="0" w:lastRowFirstColumn="0" w:lastRowLastColumn="0"/>
+            </w:pPr>
+            <w:r>
+              <w:t>Low (Sales cycle long, entrenched competition)</w:t>
+            </w:r>
+          </w:p>
+        </w:tc>
+      </w:tr>
+      <w:tr>
+        <w:trPr>
+          <w:cnfStyle w:val="000000100000" w:firstRow="0" w:lastRow="0" w:firstColumn="0" w:lastColumn="0" w:oddVBand="0" w:evenVBand="0" w:oddHBand="1" w:evenHBand="0" w:firstRowFirstColumn="0" w:firstRowLastColumn="0" w:lastRowFirstColumn="0" w:lastRowLastColumn="0"/>
+        </w:trPr>
+        <w:tc>
+          <w:tcPr>
+            <w:cnfStyle w:val="001000000000" w:firstRow="0" w:lastRow="0" w:firstColumn="1" w:lastColumn="0" w:oddVBand="0" w:evenVBand="0" w:oddHBand="0" w:evenHBand="0" w:firstRowFirstColumn="0" w:firstRowLastColumn="0" w:lastRowFirstColumn="0" w:lastRowLastColumn="0"/>
+            <w:tcW w:w="0" w:type="auto"/>
+            <w:hideMark/>
+          </w:tcPr>
+          <w:p>
+            <w:pPr>
+              <w:spacing w:after="160" w:line="278" w:lineRule="auto"/>
+            </w:pPr>
+            <w:r>
+              <w:t>Expand to Adjacent Services (Depreciation Analytics)</w:t>
+            </w:r>
+          </w:p>
+        </w:tc>
+        <w:tc>
+          <w:tcPr>
+            <w:tcW w:w="0" w:type="auto"/>
+            <w:hideMark/>
+          </w:tcPr>
+          <w:p>
+            <w:pPr>
+              <w:spacing w:after="160" w:line="278" w:lineRule="auto"/>
+              <w:cnfStyle w:val="000000100000" w:firstRow="0" w:lastRow="0" w:firstColumn="0" w:lastColumn="0" w:oddVBand="0" w:evenVBand="0" w:oddHBand="1" w:evenHBand="0" w:firstRowFirstColumn="0" w:firstRowLastColumn="0" w:lastRowFirstColumn="0" w:lastRowLastColumn="0"/>
+            </w:pPr>
+            <w:r>
+              <w:t>Medium-High</w:t>
+            </w:r>
+          </w:p>
+        </w:tc>
+        <w:tc>
+          <w:tcPr>
+            <w:tcW w:w="0" w:type="auto"/>
+            <w:hideMark/>
+          </w:tcPr>
+          <w:p>
+            <w:pPr>
+              <w:spacing w:after="160" w:line="278" w:lineRule="auto"/>
+              <w:cnfStyle w:val="000000100000" w:firstRow="0" w:lastRow="0" w:firstColumn="0" w:lastColumn="0" w:oddVBand="0" w:evenVBand="0" w:oddHBand="1" w:evenHBand="0" w:firstRowFirstColumn="0" w:firstRowLastColumn="0" w:lastRowFirstColumn="0" w:lastRowLastColumn="0"/>
+            </w:pPr>
+            <w:r>
+              <w:t>High</w:t>
+            </w:r>
+          </w:p>
+        </w:tc>
+        <w:tc>
+          <w:tcPr>
+            <w:tcW w:w="0" w:type="auto"/>
+            <w:hideMark/>
+          </w:tcPr>
+          <w:p>
+            <w:pPr>
+              <w:spacing w:after="160" w:line="278" w:lineRule="auto"/>
+              <w:cnfStyle w:val="000000100000" w:firstRow="0" w:lastRow="0" w:firstColumn="0" w:lastColumn="0" w:oddVBand="0" w:evenVBand="0" w:oddHBand="1" w:evenHBand="0" w:firstRowFirstColumn="0" w:firstRowLastColumn="0" w:lastRowFirstColumn="0" w:lastRowLastColumn="0"/>
+            </w:pPr>
+            <w:r>
+              <w:t>Medium (Leverages same data core)</w:t>
+            </w:r>
+          </w:p>
+        </w:tc>
+      </w:tr>
+      <w:tr>
+        <w:tc>
+          <w:tcPr>
+            <w:cnfStyle w:val="001000000000" w:firstRow="0" w:lastRow="0" w:firstColumn="1" w:lastColumn="0" w:oddVBand="0" w:evenVBand="0" w:oddHBand="0" w:evenHBand="0" w:firstRowFirstColumn="0" w:firstRowLastColumn="0" w:lastRowFirstColumn="0" w:lastRowLastColumn="0"/>
+            <w:tcW w:w="0" w:type="auto"/>
+            <w:hideMark/>
+          </w:tcPr>
+          <w:p>
+            <w:pPr>
+              <w:spacing w:after="160" w:line="278" w:lineRule="auto"/>
+            </w:pPr>
+            <w:r>
+              <w:lastRenderedPageBreak/>
+              <w:t>Build Consumer-Facing Brand</w:t>
+            </w:r>
+          </w:p>
+        </w:tc>
+        <w:tc>
+          <w:tcPr>
+            <w:tcW w:w="0" w:type="auto"/>
+            <w:hideMark/>
+          </w:tcPr>
+          <w:p>
+            <w:pPr>
+              <w:spacing w:after="160" w:line="278" w:lineRule="auto"/>
+              <w:cnfStyle w:val="000000000000" w:firstRow="0" w:lastRow="0" w:firstColumn="0" w:lastColumn="0" w:oddVBand="0" w:evenVBand="0" w:oddHBand="0" w:evenHBand="0" w:firstRowFirstColumn="0" w:firstRowLastColumn="0" w:lastRowFirstColumn="0" w:lastRowLastColumn="0"/>
+            </w:pPr>
+            <w:r>
+              <w:t>High</w:t>
+            </w:r>
+          </w:p>
+        </w:tc>
+        <w:tc>
+          <w:tcPr>
+            <w:tcW w:w="0" w:type="auto"/>
+            <w:hideMark/>
+          </w:tcPr>
+          <w:p>
+            <w:pPr>
+              <w:spacing w:after="160" w:line="278" w:lineRule="auto"/>
+              <w:cnfStyle w:val="000000000000" w:firstRow="0" w:lastRow="0" w:firstColumn="0" w:lastColumn="0" w:oddVBand="0" w:evenVBand="0" w:oddHBand="0" w:evenHBand="0" w:firstRowFirstColumn="0" w:firstRowLastColumn="0" w:lastRowFirstColumn="0" w:lastRowLastColumn="0"/>
+            </w:pPr>
+            <w:r>
+              <w:t>Medium</w:t>
+            </w:r>
+          </w:p>
+        </w:tc>
+        <w:tc>
+          <w:tcPr>
+            <w:tcW w:w="0" w:type="auto"/>
+            <w:hideMark/>
+          </w:tcPr>
+          <w:p>
+            <w:pPr>
+              <w:spacing w:after="160" w:line="278" w:lineRule="auto"/>
+              <w:cnfStyle w:val="000000000000" w:firstRow="0" w:lastRow="0" w:firstColumn="0" w:lastColumn="0" w:oddVBand="0" w:evenVBand="0" w:oddHBand="0" w:evenHBand="0" w:firstRowFirstColumn="0" w:firstRowLastColumn="0" w:lastRowFirstColumn="0" w:lastRowLastColumn="0"/>
+            </w:pPr>
+            <w:r>
+              <w:t>High (Requires marketing investment)</w:t>
             </w:r>
           </w:p>
         </w:tc>
@@ -814,6 +1870,304 @@
     </w:lvl>
   </w:abstractNum>
   <w:abstractNum w:abstractNumId="1" w15:restartNumberingAfterBreak="0">
+    <w:nsid w:val="24046356"/>
+    <w:multiLevelType w:val="multilevel"/>
+    <w:tmpl w:val="5ED0D540"/>
+    <w:lvl w:ilvl="0">
+      <w:start w:val="1"/>
+      <w:numFmt w:val="bullet"/>
+      <w:lvlText w:val=""/>
+      <w:lvlJc w:val="left"/>
+      <w:pPr>
+        <w:tabs>
+          <w:tab w:val="num" w:pos="720"/>
+        </w:tabs>
+        <w:ind w:left="720" w:hanging="360"/>
+      </w:pPr>
+      <w:rPr>
+        <w:rFonts w:ascii="Symbol" w:hAnsi="Symbol" w:hint="default"/>
+        <w:sz w:val="20"/>
+      </w:rPr>
+    </w:lvl>
+    <w:lvl w:ilvl="1" w:tentative="1">
+      <w:start w:val="1"/>
+      <w:numFmt w:val="bullet"/>
+      <w:lvlText w:val="o"/>
+      <w:lvlJc w:val="left"/>
+      <w:pPr>
+        <w:tabs>
+          <w:tab w:val="num" w:pos="1440"/>
+        </w:tabs>
+        <w:ind w:left="1440" w:hanging="360"/>
+      </w:pPr>
+      <w:rPr>
+        <w:rFonts w:ascii="Courier New" w:hAnsi="Courier New" w:hint="default"/>
+        <w:sz w:val="20"/>
+      </w:rPr>
+    </w:lvl>
+    <w:lvl w:ilvl="2" w:tentative="1">
+      <w:start w:val="1"/>
+      <w:numFmt w:val="bullet"/>
+      <w:lvlText w:val=""/>
+      <w:lvlJc w:val="left"/>
+      <w:pPr>
+        <w:tabs>
+          <w:tab w:val="num" w:pos="2160"/>
+        </w:tabs>
+        <w:ind w:left="2160" w:hanging="360"/>
+      </w:pPr>
+      <w:rPr>
+        <w:rFonts w:ascii="Wingdings" w:hAnsi="Wingdings" w:hint="default"/>
+        <w:sz w:val="20"/>
+      </w:rPr>
+    </w:lvl>
+    <w:lvl w:ilvl="3" w:tentative="1">
+      <w:start w:val="1"/>
+      <w:numFmt w:val="bullet"/>
+      <w:lvlText w:val=""/>
+      <w:lvlJc w:val="left"/>
+      <w:pPr>
+        <w:tabs>
+          <w:tab w:val="num" w:pos="2880"/>
+        </w:tabs>
+        <w:ind w:left="2880" w:hanging="360"/>
+      </w:pPr>
+      <w:rPr>
+        <w:rFonts w:ascii="Wingdings" w:hAnsi="Wingdings" w:hint="default"/>
+        <w:sz w:val="20"/>
+      </w:rPr>
+    </w:lvl>
+    <w:lvl w:ilvl="4" w:tentative="1">
+      <w:start w:val="1"/>
+      <w:numFmt w:val="bullet"/>
+      <w:lvlText w:val=""/>
+      <w:lvlJc w:val="left"/>
+      <w:pPr>
+        <w:tabs>
+          <w:tab w:val="num" w:pos="3600"/>
+        </w:tabs>
+        <w:ind w:left="3600" w:hanging="360"/>
+      </w:pPr>
+      <w:rPr>
+        <w:rFonts w:ascii="Wingdings" w:hAnsi="Wingdings" w:hint="default"/>
+        <w:sz w:val="20"/>
+      </w:rPr>
+    </w:lvl>
+    <w:lvl w:ilvl="5" w:tentative="1">
+      <w:start w:val="1"/>
+      <w:numFmt w:val="bullet"/>
+      <w:lvlText w:val=""/>
+      <w:lvlJc w:val="left"/>
+      <w:pPr>
+        <w:tabs>
+          <w:tab w:val="num" w:pos="4320"/>
+        </w:tabs>
+        <w:ind w:left="4320" w:hanging="360"/>
+      </w:pPr>
+      <w:rPr>
+        <w:rFonts w:ascii="Wingdings" w:hAnsi="Wingdings" w:hint="default"/>
+        <w:sz w:val="20"/>
+      </w:rPr>
+    </w:lvl>
+    <w:lvl w:ilvl="6" w:tentative="1">
+      <w:start w:val="1"/>
+      <w:numFmt w:val="bullet"/>
+      <w:lvlText w:val=""/>
+      <w:lvlJc w:val="left"/>
+      <w:pPr>
+        <w:tabs>
+          <w:tab w:val="num" w:pos="5040"/>
+        </w:tabs>
+        <w:ind w:left="5040" w:hanging="360"/>
+      </w:pPr>
+      <w:rPr>
+        <w:rFonts w:ascii="Wingdings" w:hAnsi="Wingdings" w:hint="default"/>
+        <w:sz w:val="20"/>
+      </w:rPr>
+    </w:lvl>
+    <w:lvl w:ilvl="7" w:tentative="1">
+      <w:start w:val="1"/>
+      <w:numFmt w:val="bullet"/>
+      <w:lvlText w:val=""/>
+      <w:lvlJc w:val="left"/>
+      <w:pPr>
+        <w:tabs>
+          <w:tab w:val="num" w:pos="5760"/>
+        </w:tabs>
+        <w:ind w:left="5760" w:hanging="360"/>
+      </w:pPr>
+      <w:rPr>
+        <w:rFonts w:ascii="Wingdings" w:hAnsi="Wingdings" w:hint="default"/>
+        <w:sz w:val="20"/>
+      </w:rPr>
+    </w:lvl>
+    <w:lvl w:ilvl="8" w:tentative="1">
+      <w:start w:val="1"/>
+      <w:numFmt w:val="bullet"/>
+      <w:lvlText w:val=""/>
+      <w:lvlJc w:val="left"/>
+      <w:pPr>
+        <w:tabs>
+          <w:tab w:val="num" w:pos="6480"/>
+        </w:tabs>
+        <w:ind w:left="6480" w:hanging="360"/>
+      </w:pPr>
+      <w:rPr>
+        <w:rFonts w:ascii="Wingdings" w:hAnsi="Wingdings" w:hint="default"/>
+        <w:sz w:val="20"/>
+      </w:rPr>
+    </w:lvl>
+  </w:abstractNum>
+  <w:abstractNum w:abstractNumId="2" w15:restartNumberingAfterBreak="0">
+    <w:nsid w:val="41C73376"/>
+    <w:multiLevelType w:val="multilevel"/>
+    <w:tmpl w:val="E28E0754"/>
+    <w:lvl w:ilvl="0">
+      <w:start w:val="1"/>
+      <w:numFmt w:val="bullet"/>
+      <w:lvlText w:val=""/>
+      <w:lvlJc w:val="left"/>
+      <w:pPr>
+        <w:tabs>
+          <w:tab w:val="num" w:pos="720"/>
+        </w:tabs>
+        <w:ind w:left="720" w:hanging="360"/>
+      </w:pPr>
+      <w:rPr>
+        <w:rFonts w:ascii="Symbol" w:hAnsi="Symbol" w:hint="default"/>
+        <w:sz w:val="20"/>
+      </w:rPr>
+    </w:lvl>
+    <w:lvl w:ilvl="1" w:tentative="1">
+      <w:start w:val="1"/>
+      <w:numFmt w:val="bullet"/>
+      <w:lvlText w:val="o"/>
+      <w:lvlJc w:val="left"/>
+      <w:pPr>
+        <w:tabs>
+          <w:tab w:val="num" w:pos="1440"/>
+        </w:tabs>
+        <w:ind w:left="1440" w:hanging="360"/>
+      </w:pPr>
+      <w:rPr>
+        <w:rFonts w:ascii="Courier New" w:hAnsi="Courier New" w:hint="default"/>
+        <w:sz w:val="20"/>
+      </w:rPr>
+    </w:lvl>
+    <w:lvl w:ilvl="2" w:tentative="1">
+      <w:start w:val="1"/>
+      <w:numFmt w:val="bullet"/>
+      <w:lvlText w:val=""/>
+      <w:lvlJc w:val="left"/>
+      <w:pPr>
+        <w:tabs>
+          <w:tab w:val="num" w:pos="2160"/>
+        </w:tabs>
+        <w:ind w:left="2160" w:hanging="360"/>
+      </w:pPr>
+      <w:rPr>
+        <w:rFonts w:ascii="Wingdings" w:hAnsi="Wingdings" w:hint="default"/>
+        <w:sz w:val="20"/>
+      </w:rPr>
+    </w:lvl>
+    <w:lvl w:ilvl="3" w:tentative="1">
+      <w:start w:val="1"/>
+      <w:numFmt w:val="bullet"/>
+      <w:lvlText w:val=""/>
+      <w:lvlJc w:val="left"/>
+      <w:pPr>
+        <w:tabs>
+          <w:tab w:val="num" w:pos="2880"/>
+        </w:tabs>
+        <w:ind w:left="2880" w:hanging="360"/>
+      </w:pPr>
+      <w:rPr>
+        <w:rFonts w:ascii="Wingdings" w:hAnsi="Wingdings" w:hint="default"/>
+        <w:sz w:val="20"/>
+      </w:rPr>
+    </w:lvl>
+    <w:lvl w:ilvl="4" w:tentative="1">
+      <w:start w:val="1"/>
+      <w:numFmt w:val="bullet"/>
+      <w:lvlText w:val=""/>
+      <w:lvlJc w:val="left"/>
+      <w:pPr>
+        <w:tabs>
+          <w:tab w:val="num" w:pos="3600"/>
+        </w:tabs>
+        <w:ind w:left="3600" w:hanging="360"/>
+      </w:pPr>
+      <w:rPr>
+        <w:rFonts w:ascii="Wingdings" w:hAnsi="Wingdings" w:hint="default"/>
+        <w:sz w:val="20"/>
+      </w:rPr>
+    </w:lvl>
+    <w:lvl w:ilvl="5" w:tentative="1">
+      <w:start w:val="1"/>
+      <w:numFmt w:val="bullet"/>
+      <w:lvlText w:val=""/>
+      <w:lvlJc w:val="left"/>
+      <w:pPr>
+        <w:tabs>
+          <w:tab w:val="num" w:pos="4320"/>
+        </w:tabs>
+        <w:ind w:left="4320" w:hanging="360"/>
+      </w:pPr>
+      <w:rPr>
+        <w:rFonts w:ascii="Wingdings" w:hAnsi="Wingdings" w:hint="default"/>
+        <w:sz w:val="20"/>
+      </w:rPr>
+    </w:lvl>
+    <w:lvl w:ilvl="6" w:tentative="1">
+      <w:start w:val="1"/>
+      <w:numFmt w:val="bullet"/>
+      <w:lvlText w:val=""/>
+      <w:lvlJc w:val="left"/>
+      <w:pPr>
+        <w:tabs>
+          <w:tab w:val="num" w:pos="5040"/>
+        </w:tabs>
+        <w:ind w:left="5040" w:hanging="360"/>
+      </w:pPr>
+      <w:rPr>
+        <w:rFonts w:ascii="Wingdings" w:hAnsi="Wingdings" w:hint="default"/>
+        <w:sz w:val="20"/>
+      </w:rPr>
+    </w:lvl>
+    <w:lvl w:ilvl="7" w:tentative="1">
+      <w:start w:val="1"/>
+      <w:numFmt w:val="bullet"/>
+      <w:lvlText w:val=""/>
+      <w:lvlJc w:val="left"/>
+      <w:pPr>
+        <w:tabs>
+          <w:tab w:val="num" w:pos="5760"/>
+        </w:tabs>
+        <w:ind w:left="5760" w:hanging="360"/>
+      </w:pPr>
+      <w:rPr>
+        <w:rFonts w:ascii="Wingdings" w:hAnsi="Wingdings" w:hint="default"/>
+        <w:sz w:val="20"/>
+      </w:rPr>
+    </w:lvl>
+    <w:lvl w:ilvl="8" w:tentative="1">
+      <w:start w:val="1"/>
+      <w:numFmt w:val="bullet"/>
+      <w:lvlText w:val=""/>
+      <w:lvlJc w:val="left"/>
+      <w:pPr>
+        <w:tabs>
+          <w:tab w:val="num" w:pos="6480"/>
+        </w:tabs>
+        <w:ind w:left="6480" w:hanging="360"/>
+      </w:pPr>
+      <w:rPr>
+        <w:rFonts w:ascii="Wingdings" w:hAnsi="Wingdings" w:hint="default"/>
+        <w:sz w:val="20"/>
+      </w:rPr>
+    </w:lvl>
+  </w:abstractNum>
+  <w:abstractNum w:abstractNumId="3" w15:restartNumberingAfterBreak="0">
     <w:nsid w:val="41DF4D4A"/>
     <w:multiLevelType w:val="multilevel"/>
     <w:tmpl w:val="9F00429E"/>
@@ -962,10 +2316,308 @@
       </w:rPr>
     </w:lvl>
   </w:abstractNum>
-  <w:abstractNum w:abstractNumId="2" w15:restartNumberingAfterBreak="0">
+  <w:abstractNum w:abstractNumId="4" w15:restartNumberingAfterBreak="0">
+    <w:nsid w:val="41F92566"/>
+    <w:multiLevelType w:val="multilevel"/>
+    <w:tmpl w:val="DA5C96A8"/>
+    <w:lvl w:ilvl="0">
+      <w:start w:val="1"/>
+      <w:numFmt w:val="bullet"/>
+      <w:lvlText w:val=""/>
+      <w:lvlJc w:val="left"/>
+      <w:pPr>
+        <w:tabs>
+          <w:tab w:val="num" w:pos="720"/>
+        </w:tabs>
+        <w:ind w:left="720" w:hanging="360"/>
+      </w:pPr>
+      <w:rPr>
+        <w:rFonts w:ascii="Symbol" w:hAnsi="Symbol" w:hint="default"/>
+        <w:sz w:val="20"/>
+      </w:rPr>
+    </w:lvl>
+    <w:lvl w:ilvl="1" w:tentative="1">
+      <w:start w:val="1"/>
+      <w:numFmt w:val="bullet"/>
+      <w:lvlText w:val="o"/>
+      <w:lvlJc w:val="left"/>
+      <w:pPr>
+        <w:tabs>
+          <w:tab w:val="num" w:pos="1440"/>
+        </w:tabs>
+        <w:ind w:left="1440" w:hanging="360"/>
+      </w:pPr>
+      <w:rPr>
+        <w:rFonts w:ascii="Courier New" w:hAnsi="Courier New" w:hint="default"/>
+        <w:sz w:val="20"/>
+      </w:rPr>
+    </w:lvl>
+    <w:lvl w:ilvl="2" w:tentative="1">
+      <w:start w:val="1"/>
+      <w:numFmt w:val="bullet"/>
+      <w:lvlText w:val=""/>
+      <w:lvlJc w:val="left"/>
+      <w:pPr>
+        <w:tabs>
+          <w:tab w:val="num" w:pos="2160"/>
+        </w:tabs>
+        <w:ind w:left="2160" w:hanging="360"/>
+      </w:pPr>
+      <w:rPr>
+        <w:rFonts w:ascii="Wingdings" w:hAnsi="Wingdings" w:hint="default"/>
+        <w:sz w:val="20"/>
+      </w:rPr>
+    </w:lvl>
+    <w:lvl w:ilvl="3" w:tentative="1">
+      <w:start w:val="1"/>
+      <w:numFmt w:val="bullet"/>
+      <w:lvlText w:val=""/>
+      <w:lvlJc w:val="left"/>
+      <w:pPr>
+        <w:tabs>
+          <w:tab w:val="num" w:pos="2880"/>
+        </w:tabs>
+        <w:ind w:left="2880" w:hanging="360"/>
+      </w:pPr>
+      <w:rPr>
+        <w:rFonts w:ascii="Wingdings" w:hAnsi="Wingdings" w:hint="default"/>
+        <w:sz w:val="20"/>
+      </w:rPr>
+    </w:lvl>
+    <w:lvl w:ilvl="4" w:tentative="1">
+      <w:start w:val="1"/>
+      <w:numFmt w:val="bullet"/>
+      <w:lvlText w:val=""/>
+      <w:lvlJc w:val="left"/>
+      <w:pPr>
+        <w:tabs>
+          <w:tab w:val="num" w:pos="3600"/>
+        </w:tabs>
+        <w:ind w:left="3600" w:hanging="360"/>
+      </w:pPr>
+      <w:rPr>
+        <w:rFonts w:ascii="Wingdings" w:hAnsi="Wingdings" w:hint="default"/>
+        <w:sz w:val="20"/>
+      </w:rPr>
+    </w:lvl>
+    <w:lvl w:ilvl="5" w:tentative="1">
+      <w:start w:val="1"/>
+      <w:numFmt w:val="bullet"/>
+      <w:lvlText w:val=""/>
+      <w:lvlJc w:val="left"/>
+      <w:pPr>
+        <w:tabs>
+          <w:tab w:val="num" w:pos="4320"/>
+        </w:tabs>
+        <w:ind w:left="4320" w:hanging="360"/>
+      </w:pPr>
+      <w:rPr>
+        <w:rFonts w:ascii="Wingdings" w:hAnsi="Wingdings" w:hint="default"/>
+        <w:sz w:val="20"/>
+      </w:rPr>
+    </w:lvl>
+    <w:lvl w:ilvl="6" w:tentative="1">
+      <w:start w:val="1"/>
+      <w:numFmt w:val="bullet"/>
+      <w:lvlText w:val=""/>
+      <w:lvlJc w:val="left"/>
+      <w:pPr>
+        <w:tabs>
+          <w:tab w:val="num" w:pos="5040"/>
+        </w:tabs>
+        <w:ind w:left="5040" w:hanging="360"/>
+      </w:pPr>
+      <w:rPr>
+        <w:rFonts w:ascii="Wingdings" w:hAnsi="Wingdings" w:hint="default"/>
+        <w:sz w:val="20"/>
+      </w:rPr>
+    </w:lvl>
+    <w:lvl w:ilvl="7" w:tentative="1">
+      <w:start w:val="1"/>
+      <w:numFmt w:val="bullet"/>
+      <w:lvlText w:val=""/>
+      <w:lvlJc w:val="left"/>
+      <w:pPr>
+        <w:tabs>
+          <w:tab w:val="num" w:pos="5760"/>
+        </w:tabs>
+        <w:ind w:left="5760" w:hanging="360"/>
+      </w:pPr>
+      <w:rPr>
+        <w:rFonts w:ascii="Wingdings" w:hAnsi="Wingdings" w:hint="default"/>
+        <w:sz w:val="20"/>
+      </w:rPr>
+    </w:lvl>
+    <w:lvl w:ilvl="8" w:tentative="1">
+      <w:start w:val="1"/>
+      <w:numFmt w:val="bullet"/>
+      <w:lvlText w:val=""/>
+      <w:lvlJc w:val="left"/>
+      <w:pPr>
+        <w:tabs>
+          <w:tab w:val="num" w:pos="6480"/>
+        </w:tabs>
+        <w:ind w:left="6480" w:hanging="360"/>
+      </w:pPr>
+      <w:rPr>
+        <w:rFonts w:ascii="Wingdings" w:hAnsi="Wingdings" w:hint="default"/>
+        <w:sz w:val="20"/>
+      </w:rPr>
+    </w:lvl>
+  </w:abstractNum>
+  <w:abstractNum w:abstractNumId="5" w15:restartNumberingAfterBreak="0">
     <w:nsid w:val="638E06F1"/>
     <w:multiLevelType w:val="multilevel"/>
     <w:tmpl w:val="FB184986"/>
+    <w:lvl w:ilvl="0">
+      <w:start w:val="1"/>
+      <w:numFmt w:val="bullet"/>
+      <w:lvlText w:val=""/>
+      <w:lvlJc w:val="left"/>
+      <w:pPr>
+        <w:tabs>
+          <w:tab w:val="num" w:pos="720"/>
+        </w:tabs>
+        <w:ind w:left="720" w:hanging="360"/>
+      </w:pPr>
+      <w:rPr>
+        <w:rFonts w:ascii="Symbol" w:hAnsi="Symbol" w:hint="default"/>
+        <w:sz w:val="20"/>
+      </w:rPr>
+    </w:lvl>
+    <w:lvl w:ilvl="1" w:tentative="1">
+      <w:start w:val="1"/>
+      <w:numFmt w:val="bullet"/>
+      <w:lvlText w:val="o"/>
+      <w:lvlJc w:val="left"/>
+      <w:pPr>
+        <w:tabs>
+          <w:tab w:val="num" w:pos="1440"/>
+        </w:tabs>
+        <w:ind w:left="1440" w:hanging="360"/>
+      </w:pPr>
+      <w:rPr>
+        <w:rFonts w:ascii="Courier New" w:hAnsi="Courier New" w:hint="default"/>
+        <w:sz w:val="20"/>
+      </w:rPr>
+    </w:lvl>
+    <w:lvl w:ilvl="2" w:tentative="1">
+      <w:start w:val="1"/>
+      <w:numFmt w:val="bullet"/>
+      <w:lvlText w:val=""/>
+      <w:lvlJc w:val="left"/>
+      <w:pPr>
+        <w:tabs>
+          <w:tab w:val="num" w:pos="2160"/>
+        </w:tabs>
+        <w:ind w:left="2160" w:hanging="360"/>
+      </w:pPr>
+      <w:rPr>
+        <w:rFonts w:ascii="Wingdings" w:hAnsi="Wingdings" w:hint="default"/>
+        <w:sz w:val="20"/>
+      </w:rPr>
+    </w:lvl>
+    <w:lvl w:ilvl="3" w:tentative="1">
+      <w:start w:val="1"/>
+      <w:numFmt w:val="bullet"/>
+      <w:lvlText w:val=""/>
+      <w:lvlJc w:val="left"/>
+      <w:pPr>
+        <w:tabs>
+          <w:tab w:val="num" w:pos="2880"/>
+        </w:tabs>
+        <w:ind w:left="2880" w:hanging="360"/>
+      </w:pPr>
+      <w:rPr>
+        <w:rFonts w:ascii="Wingdings" w:hAnsi="Wingdings" w:hint="default"/>
+        <w:sz w:val="20"/>
+      </w:rPr>
+    </w:lvl>
+    <w:lvl w:ilvl="4" w:tentative="1">
+      <w:start w:val="1"/>
+      <w:numFmt w:val="bullet"/>
+      <w:lvlText w:val=""/>
+      <w:lvlJc w:val="left"/>
+      <w:pPr>
+        <w:tabs>
+          <w:tab w:val="num" w:pos="3600"/>
+        </w:tabs>
+        <w:ind w:left="3600" w:hanging="360"/>
+      </w:pPr>
+      <w:rPr>
+        <w:rFonts w:ascii="Wingdings" w:hAnsi="Wingdings" w:hint="default"/>
+        <w:sz w:val="20"/>
+      </w:rPr>
+    </w:lvl>
+    <w:lvl w:ilvl="5" w:tentative="1">
+      <w:start w:val="1"/>
+      <w:numFmt w:val="bullet"/>
+      <w:lvlText w:val=""/>
+      <w:lvlJc w:val="left"/>
+      <w:pPr>
+        <w:tabs>
+          <w:tab w:val="num" w:pos="4320"/>
+        </w:tabs>
+        <w:ind w:left="4320" w:hanging="360"/>
+      </w:pPr>
+      <w:rPr>
+        <w:rFonts w:ascii="Wingdings" w:hAnsi="Wingdings" w:hint="default"/>
+        <w:sz w:val="20"/>
+      </w:rPr>
+    </w:lvl>
+    <w:lvl w:ilvl="6" w:tentative="1">
+      <w:start w:val="1"/>
+      <w:numFmt w:val="bullet"/>
+      <w:lvlText w:val=""/>
+      <w:lvlJc w:val="left"/>
+      <w:pPr>
+        <w:tabs>
+          <w:tab w:val="num" w:pos="5040"/>
+        </w:tabs>
+        <w:ind w:left="5040" w:hanging="360"/>
+      </w:pPr>
+      <w:rPr>
+        <w:rFonts w:ascii="Wingdings" w:hAnsi="Wingdings" w:hint="default"/>
+        <w:sz w:val="20"/>
+      </w:rPr>
+    </w:lvl>
+    <w:lvl w:ilvl="7" w:tentative="1">
+      <w:start w:val="1"/>
+      <w:numFmt w:val="bullet"/>
+      <w:lvlText w:val=""/>
+      <w:lvlJc w:val="left"/>
+      <w:pPr>
+        <w:tabs>
+          <w:tab w:val="num" w:pos="5760"/>
+        </w:tabs>
+        <w:ind w:left="5760" w:hanging="360"/>
+      </w:pPr>
+      <w:rPr>
+        <w:rFonts w:ascii="Wingdings" w:hAnsi="Wingdings" w:hint="default"/>
+        <w:sz w:val="20"/>
+      </w:rPr>
+    </w:lvl>
+    <w:lvl w:ilvl="8" w:tentative="1">
+      <w:start w:val="1"/>
+      <w:numFmt w:val="bullet"/>
+      <w:lvlText w:val=""/>
+      <w:lvlJc w:val="left"/>
+      <w:pPr>
+        <w:tabs>
+          <w:tab w:val="num" w:pos="6480"/>
+        </w:tabs>
+        <w:ind w:left="6480" w:hanging="360"/>
+      </w:pPr>
+      <w:rPr>
+        <w:rFonts w:ascii="Wingdings" w:hAnsi="Wingdings" w:hint="default"/>
+        <w:sz w:val="20"/>
+      </w:rPr>
+    </w:lvl>
+  </w:abstractNum>
+  <w:abstractNum w:abstractNumId="6" w15:restartNumberingAfterBreak="0">
+    <w:nsid w:val="728F16D8"/>
+    <w:multiLevelType w:val="multilevel"/>
+    <w:tmpl w:val="475ACBF2"/>
     <w:lvl w:ilvl="0">
       <w:start w:val="1"/>
       <w:numFmt w:val="bullet"/>
@@ -1115,10 +2767,22 @@
     <w:abstractNumId w:val="0"/>
   </w:num>
   <w:num w:numId="2" w16cid:durableId="2089450765">
-    <w:abstractNumId w:val="2"/>
+    <w:abstractNumId w:val="5"/>
   </w:num>
   <w:num w:numId="3" w16cid:durableId="59332852">
+    <w:abstractNumId w:val="3"/>
+  </w:num>
+  <w:num w:numId="4" w16cid:durableId="322591533">
+    <w:abstractNumId w:val="4"/>
+  </w:num>
+  <w:num w:numId="5" w16cid:durableId="1183668761">
     <w:abstractNumId w:val="1"/>
+  </w:num>
+  <w:num w:numId="6" w16cid:durableId="1252931518">
+    <w:abstractNumId w:val="6"/>
+  </w:num>
+  <w:num w:numId="7" w16cid:durableId="867716650">
+    <w:abstractNumId w:val="2"/>
   </w:num>
 </w:numbering>
 </file>
@@ -1523,7 +3187,7 @@
   <w:style w:type="paragraph" w:default="1" w:styleId="Normal">
     <w:name w:val="Normal"/>
     <w:qFormat/>
-    <w:rsid w:val="00461656"/>
+    <w:rsid w:val="00A135EF"/>
   </w:style>
   <w:style w:type="paragraph" w:styleId="Heading1">
     <w:name w:val="heading 1"/>
@@ -1532,7 +3196,7 @@
     <w:link w:val="Heading1Char"/>
     <w:uiPriority w:val="9"/>
     <w:qFormat/>
-    <w:rsid w:val="00461656"/>
+    <w:rsid w:val="00A135EF"/>
     <w:pPr>
       <w:keepNext/>
       <w:keepLines/>
@@ -1555,7 +3219,7 @@
     <w:semiHidden/>
     <w:unhideWhenUsed/>
     <w:qFormat/>
-    <w:rsid w:val="00461656"/>
+    <w:rsid w:val="00A135EF"/>
     <w:pPr>
       <w:keepNext/>
       <w:keepLines/>
@@ -1578,7 +3242,7 @@
     <w:semiHidden/>
     <w:unhideWhenUsed/>
     <w:qFormat/>
-    <w:rsid w:val="00461656"/>
+    <w:rsid w:val="00A135EF"/>
     <w:pPr>
       <w:keepNext/>
       <w:keepLines/>
@@ -1601,7 +3265,7 @@
     <w:semiHidden/>
     <w:unhideWhenUsed/>
     <w:qFormat/>
-    <w:rsid w:val="00461656"/>
+    <w:rsid w:val="00A135EF"/>
     <w:pPr>
       <w:keepNext/>
       <w:keepLines/>
@@ -1624,7 +3288,7 @@
     <w:semiHidden/>
     <w:unhideWhenUsed/>
     <w:qFormat/>
-    <w:rsid w:val="00461656"/>
+    <w:rsid w:val="00A135EF"/>
     <w:pPr>
       <w:keepNext/>
       <w:keepLines/>
@@ -1645,7 +3309,7 @@
     <w:semiHidden/>
     <w:unhideWhenUsed/>
     <w:qFormat/>
-    <w:rsid w:val="00461656"/>
+    <w:rsid w:val="00A135EF"/>
     <w:pPr>
       <w:keepNext/>
       <w:keepLines/>
@@ -1668,7 +3332,7 @@
     <w:semiHidden/>
     <w:unhideWhenUsed/>
     <w:qFormat/>
-    <w:rsid w:val="00461656"/>
+    <w:rsid w:val="00A135EF"/>
     <w:pPr>
       <w:keepNext/>
       <w:keepLines/>
@@ -1689,7 +3353,7 @@
     <w:semiHidden/>
     <w:unhideWhenUsed/>
     <w:qFormat/>
-    <w:rsid w:val="00461656"/>
+    <w:rsid w:val="00A135EF"/>
     <w:pPr>
       <w:keepNext/>
       <w:keepLines/>
@@ -1712,7 +3376,7 @@
     <w:semiHidden/>
     <w:unhideWhenUsed/>
     <w:qFormat/>
-    <w:rsid w:val="00461656"/>
+    <w:rsid w:val="00A135EF"/>
     <w:pPr>
       <w:keepNext/>
       <w:keepLines/>
@@ -1756,7 +3420,7 @@
     <w:basedOn w:val="DefaultParagraphFont"/>
     <w:link w:val="Heading1"/>
     <w:uiPriority w:val="9"/>
-    <w:rsid w:val="00461656"/>
+    <w:rsid w:val="00A135EF"/>
     <w:rPr>
       <w:rFonts w:asciiTheme="majorHAnsi" w:eastAsiaTheme="majorEastAsia" w:hAnsiTheme="majorHAnsi" w:cstheme="majorBidi"/>
       <w:color w:val="2F5496" w:themeColor="accent1" w:themeShade="BF"/>
@@ -1770,7 +3434,7 @@
     <w:link w:val="Heading2"/>
     <w:uiPriority w:val="9"/>
     <w:semiHidden/>
-    <w:rsid w:val="00461656"/>
+    <w:rsid w:val="00A135EF"/>
     <w:rPr>
       <w:rFonts w:asciiTheme="majorHAnsi" w:eastAsiaTheme="majorEastAsia" w:hAnsiTheme="majorHAnsi" w:cstheme="majorBidi"/>
       <w:color w:val="2F5496" w:themeColor="accent1" w:themeShade="BF"/>
@@ -1784,7 +3448,7 @@
     <w:link w:val="Heading3"/>
     <w:uiPriority w:val="9"/>
     <w:semiHidden/>
-    <w:rsid w:val="00461656"/>
+    <w:rsid w:val="00A135EF"/>
     <w:rPr>
       <w:rFonts w:eastAsiaTheme="majorEastAsia" w:cstheme="majorBidi"/>
       <w:color w:val="2F5496" w:themeColor="accent1" w:themeShade="BF"/>
@@ -1798,7 +3462,7 @@
     <w:link w:val="Heading4"/>
     <w:uiPriority w:val="9"/>
     <w:semiHidden/>
-    <w:rsid w:val="00461656"/>
+    <w:rsid w:val="00A135EF"/>
     <w:rPr>
       <w:rFonts w:eastAsiaTheme="majorEastAsia" w:cstheme="majorBidi"/>
       <w:i/>
@@ -1812,7 +3476,7 @@
     <w:link w:val="Heading5"/>
     <w:uiPriority w:val="9"/>
     <w:semiHidden/>
-    <w:rsid w:val="00461656"/>
+    <w:rsid w:val="00A135EF"/>
     <w:rPr>
       <w:rFonts w:eastAsiaTheme="majorEastAsia" w:cstheme="majorBidi"/>
       <w:color w:val="2F5496" w:themeColor="accent1" w:themeShade="BF"/>
@@ -1824,7 +3488,7 @@
     <w:link w:val="Heading6"/>
     <w:uiPriority w:val="9"/>
     <w:semiHidden/>
-    <w:rsid w:val="00461656"/>
+    <w:rsid w:val="00A135EF"/>
     <w:rPr>
       <w:rFonts w:eastAsiaTheme="majorEastAsia" w:cstheme="majorBidi"/>
       <w:i/>
@@ -1838,7 +3502,7 @@
     <w:link w:val="Heading7"/>
     <w:uiPriority w:val="9"/>
     <w:semiHidden/>
-    <w:rsid w:val="00461656"/>
+    <w:rsid w:val="00A135EF"/>
     <w:rPr>
       <w:rFonts w:eastAsiaTheme="majorEastAsia" w:cstheme="majorBidi"/>
       <w:color w:val="595959" w:themeColor="text1" w:themeTint="A6"/>
@@ -1850,7 +3514,7 @@
     <w:link w:val="Heading8"/>
     <w:uiPriority w:val="9"/>
     <w:semiHidden/>
-    <w:rsid w:val="00461656"/>
+    <w:rsid w:val="00A135EF"/>
     <w:rPr>
       <w:rFonts w:eastAsiaTheme="majorEastAsia" w:cstheme="majorBidi"/>
       <w:i/>
@@ -1864,7 +3528,7 @@
     <w:link w:val="Heading9"/>
     <w:uiPriority w:val="9"/>
     <w:semiHidden/>
-    <w:rsid w:val="00461656"/>
+    <w:rsid w:val="00A135EF"/>
     <w:rPr>
       <w:rFonts w:eastAsiaTheme="majorEastAsia" w:cstheme="majorBidi"/>
       <w:color w:val="272727" w:themeColor="text1" w:themeTint="D8"/>
@@ -1877,7 +3541,7 @@
     <w:link w:val="TitleChar"/>
     <w:uiPriority w:val="10"/>
     <w:qFormat/>
-    <w:rsid w:val="00461656"/>
+    <w:rsid w:val="00A135EF"/>
     <w:pPr>
       <w:spacing w:after="80" w:line="240" w:lineRule="auto"/>
       <w:contextualSpacing/>
@@ -1895,7 +3559,7 @@
     <w:basedOn w:val="DefaultParagraphFont"/>
     <w:link w:val="Title"/>
     <w:uiPriority w:val="10"/>
-    <w:rsid w:val="00461656"/>
+    <w:rsid w:val="00A135EF"/>
     <w:rPr>
       <w:rFonts w:asciiTheme="majorHAnsi" w:eastAsiaTheme="majorEastAsia" w:hAnsiTheme="majorHAnsi" w:cstheme="majorBidi"/>
       <w:spacing w:val="-10"/>
@@ -1911,7 +3575,7 @@
     <w:link w:val="SubtitleChar"/>
     <w:uiPriority w:val="11"/>
     <w:qFormat/>
-    <w:rsid w:val="00461656"/>
+    <w:rsid w:val="00A135EF"/>
     <w:pPr>
       <w:numPr>
         <w:ilvl w:val="1"/>
@@ -1930,7 +3594,7 @@
     <w:basedOn w:val="DefaultParagraphFont"/>
     <w:link w:val="Subtitle"/>
     <w:uiPriority w:val="11"/>
-    <w:rsid w:val="00461656"/>
+    <w:rsid w:val="00A135EF"/>
     <w:rPr>
       <w:rFonts w:eastAsiaTheme="majorEastAsia" w:cstheme="majorBidi"/>
       <w:color w:val="595959" w:themeColor="text1" w:themeTint="A6"/>
@@ -1946,7 +3610,7 @@
     <w:link w:val="QuoteChar"/>
     <w:uiPriority w:val="29"/>
     <w:qFormat/>
-    <w:rsid w:val="00461656"/>
+    <w:rsid w:val="00A135EF"/>
     <w:pPr>
       <w:spacing w:before="160"/>
       <w:jc w:val="center"/>
@@ -1962,7 +3626,7 @@
     <w:basedOn w:val="DefaultParagraphFont"/>
     <w:link w:val="Quote"/>
     <w:uiPriority w:val="29"/>
-    <w:rsid w:val="00461656"/>
+    <w:rsid w:val="00A135EF"/>
     <w:rPr>
       <w:i/>
       <w:iCs/>
@@ -1974,7 +3638,7 @@
     <w:basedOn w:val="Normal"/>
     <w:uiPriority w:val="34"/>
     <w:qFormat/>
-    <w:rsid w:val="00461656"/>
+    <w:rsid w:val="00A135EF"/>
     <w:pPr>
       <w:ind w:left="720"/>
       <w:contextualSpacing/>
@@ -1985,7 +3649,7 @@
     <w:basedOn w:val="DefaultParagraphFont"/>
     <w:uiPriority w:val="21"/>
     <w:qFormat/>
-    <w:rsid w:val="00461656"/>
+    <w:rsid w:val="00A135EF"/>
     <w:rPr>
       <w:i/>
       <w:iCs/>
@@ -1999,7 +3663,7 @@
     <w:link w:val="IntenseQuoteChar"/>
     <w:uiPriority w:val="30"/>
     <w:qFormat/>
-    <w:rsid w:val="00461656"/>
+    <w:rsid w:val="00A135EF"/>
     <w:pPr>
       <w:pBdr>
         <w:top w:val="single" w:sz="4" w:space="10" w:color="2F5496" w:themeColor="accent1" w:themeShade="BF"/>
@@ -2020,7 +3684,7 @@
     <w:basedOn w:val="DefaultParagraphFont"/>
     <w:link w:val="IntenseQuote"/>
     <w:uiPriority w:val="30"/>
-    <w:rsid w:val="00461656"/>
+    <w:rsid w:val="00A135EF"/>
     <w:rPr>
       <w:i/>
       <w:iCs/>
@@ -2032,7 +3696,7 @@
     <w:basedOn w:val="DefaultParagraphFont"/>
     <w:uiPriority w:val="32"/>
     <w:qFormat/>
-    <w:rsid w:val="00461656"/>
+    <w:rsid w:val="00A135EF"/>
     <w:rPr>
       <w:b/>
       <w:bCs/>
@@ -2041,11 +3705,22 @@
       <w:spacing w:val="5"/>
     </w:rPr>
   </w:style>
+  <w:style w:type="character" w:styleId="Hyperlink">
+    <w:name w:val="Hyperlink"/>
+    <w:basedOn w:val="DefaultParagraphFont"/>
+    <w:uiPriority w:val="99"/>
+    <w:unhideWhenUsed/>
+    <w:rsid w:val="00A135EF"/>
+    <w:rPr>
+      <w:color w:val="0563C1" w:themeColor="hyperlink"/>
+      <w:u w:val="single"/>
+    </w:rPr>
+  </w:style>
   <w:style w:type="table" w:styleId="GridTable5Dark-Accent6">
     <w:name w:val="Grid Table 5 Dark Accent 6"/>
     <w:basedOn w:val="TableNormal"/>
     <w:uiPriority w:val="50"/>
-    <w:rsid w:val="00461656"/>
+    <w:rsid w:val="00A135EF"/>
     <w:pPr>
       <w:spacing w:after="0" w:line="240" w:lineRule="auto"/>
     </w:pPr>

</xml_diff>

<commit_message>
SWOT analysis: assessed weaknesses and external opportunities
</commit_message>
<xml_diff>
--- a/Documents/SWOT Analysis Report.docx
+++ b/Documents/SWOT Analysis Report.docx
@@ -35,7 +35,7 @@
     </w:p>
     <w:p>
       <w:r>
-        <w:pict w14:anchorId="64139450">
+        <w:pict w14:anchorId="642A398E">
           <v:rect id="_x0000_i1025" style="width:0;height:.75pt" o:hralign="center" o:hrstd="t" o:hr="t" fillcolor="#a0a0a0" stroked="f"/>
         </w:pict>
       </w:r>
@@ -85,7 +85,7 @@
     </w:p>
     <w:p>
       <w:r>
-        <w:pict w14:anchorId="5E2DB31A">
+        <w:pict w14:anchorId="42EEDF57">
           <v:rect id="_x0000_i1026" style="width:0;height:.75pt" o:hralign="center" o:hrstd="t" o:hr="t" fillcolor="#a0a0a0" stroked="f"/>
         </w:pict>
       </w:r>
@@ -227,7 +227,7 @@
     </w:p>
     <w:p>
       <w:r>
-        <w:pict w14:anchorId="1A3CD7D2">
+        <w:pict w14:anchorId="60FAF5E1">
           <v:rect id="_x0000_i1027" style="width:0;height:.75pt" o:hralign="center" o:hrstd="t" o:hr="t" fillcolor="#a0a0a0" stroked="f"/>
         </w:pict>
       </w:r>
@@ -304,7 +304,7 @@
     </w:p>
     <w:p>
       <w:r>
-        <w:pict w14:anchorId="2B3051EE">
+        <w:pict w14:anchorId="16B79A73">
           <v:rect id="_x0000_i1028" style="width:0;height:.75pt" o:hralign="center" o:hrstd="t" o:hr="t" fillcolor="#a0a0a0" stroked="f"/>
         </w:pict>
       </w:r>
@@ -689,7 +689,7 @@
     </w:tbl>
     <w:p>
       <w:r>
-        <w:pict w14:anchorId="77C3EB9A">
+        <w:pict w14:anchorId="1CACDBDC">
           <v:rect id="_x0000_i1029" style="width:0;height:.75pt" o:hralign="center" o:hrstd="t" o:hr="t" fillcolor="#a0a0a0" stroked="f"/>
         </w:pict>
       </w:r>
@@ -1196,7 +1196,7 @@
     </w:tbl>
     <w:p>
       <w:r>
-        <w:pict w14:anchorId="32327279">
+        <w:pict w14:anchorId="2E7B5599">
           <v:rect id="_x0000_i1030" style="width:0;height:.75pt" o:hralign="center" o:hrstd="t" o:hr="t" fillcolor="#a0a0a0" stroked="f"/>
         </w:pict>
       </w:r>
@@ -1743,6 +1743,717 @@
         </w:tc>
       </w:tr>
     </w:tbl>
+    <w:p>
+      <w:r>
+        <w:pict w14:anchorId="4C8F9DC8">
+          <v:rect id="_x0000_i1031" style="width:0;height:.75pt" o:hralign="center" o:hrstd="t" o:hr="t" fillcolor="#a0a0a0" stroked="f"/>
+        </w:pict>
+      </w:r>
+    </w:p>
+    <w:p>
+      <w:pPr>
+        <w:rPr>
+          <w:b/>
+          <w:bCs/>
+        </w:rPr>
+      </w:pPr>
+      <w:r>
+        <w:rPr>
+          <w:b/>
+          <w:bCs/>
+        </w:rPr>
+        <w:t>5. Threats</w:t>
+      </w:r>
+    </w:p>
+    <w:p>
+      <w:r>
+        <w:t>The external environment presents substantial risks from competitors, regulation, and market forces.</w:t>
+      </w:r>
+    </w:p>
+    <w:p>
+      <w:r>
+        <w:rPr>
+          <w:b/>
+          <w:bCs/>
+        </w:rPr>
+        <w:t>5.1 Competitive &amp; Market Threats</w:t>
+      </w:r>
+    </w:p>
+    <w:p>
+      <w:pPr>
+        <w:numPr>
+          <w:ilvl w:val="0"/>
+          <w:numId w:val="8"/>
+        </w:numPr>
+      </w:pPr>
+      <w:r>
+        <w:rPr>
+          <w:b/>
+          <w:bCs/>
+        </w:rPr>
+        <w:t>Dominant Incumbent Valuation Guides:</w:t>
+      </w:r>
+      <w:r>
+        <w:t> Companies like </w:t>
+      </w:r>
+      <w:proofErr w:type="spellStart"/>
+      <w:r>
+        <w:rPr>
+          <w:b/>
+          <w:bCs/>
+        </w:rPr>
+        <w:t>Eurotax</w:t>
+      </w:r>
+      <w:proofErr w:type="spellEnd"/>
+      <w:r>
+        <w:rPr>
+          <w:b/>
+          <w:bCs/>
+        </w:rPr>
+        <w:t xml:space="preserve"> (</w:t>
+      </w:r>
+      <w:proofErr w:type="spellStart"/>
+      <w:r>
+        <w:rPr>
+          <w:b/>
+          <w:bCs/>
+        </w:rPr>
+        <w:t>Autovista</w:t>
+      </w:r>
+      <w:proofErr w:type="spellEnd"/>
+      <w:r>
+        <w:rPr>
+          <w:b/>
+          <w:bCs/>
+        </w:rPr>
+        <w:t>)</w:t>
+      </w:r>
+      <w:r>
+        <w:t> and </w:t>
+      </w:r>
+      <w:r>
+        <w:rPr>
+          <w:b/>
+          <w:bCs/>
+        </w:rPr>
+        <w:t>Glass's (Redbook)</w:t>
+      </w:r>
+      <w:r>
+        <w:t> have unparalleled historical data, established industry relationships, and are the de facto standard for professional transactions, financing, and insurance.</w:t>
+      </w:r>
+    </w:p>
+    <w:p>
+      <w:pPr>
+        <w:numPr>
+          <w:ilvl w:val="0"/>
+          <w:numId w:val="8"/>
+        </w:numPr>
+      </w:pPr>
+      <w:r>
+        <w:rPr>
+          <w:b/>
+          <w:bCs/>
+        </w:rPr>
+        <w:t>In-House Development by Large Players:</w:t>
+      </w:r>
+      <w:r>
+        <w:t> Major OEMs (Volkswagen Group, Stellantis), large dealer networks, or marketplace giants could develop their own proprietary AI pricing tools, viewing it as a strategic asset.</w:t>
+      </w:r>
+    </w:p>
+    <w:p>
+      <w:pPr>
+        <w:numPr>
+          <w:ilvl w:val="0"/>
+          <w:numId w:val="8"/>
+        </w:numPr>
+      </w:pPr>
+      <w:r>
+        <w:rPr>
+          <w:b/>
+          <w:bCs/>
+        </w:rPr>
+        <w:t>Free, "Good Enough" Alternatives:</w:t>
+      </w:r>
+      <w:r>
+        <w:t> Many online marketplaces offer free, basic valuation tools to attract listings. While less sophisticated, they satisfy the needs of many casual users, limiting the paying customer base.</w:t>
+      </w:r>
+    </w:p>
+    <w:p>
+      <w:pPr>
+        <w:numPr>
+          <w:ilvl w:val="0"/>
+          <w:numId w:val="8"/>
+        </w:numPr>
+      </w:pPr>
+      <w:r>
+        <w:rPr>
+          <w:b/>
+          <w:bCs/>
+        </w:rPr>
+        <w:t>Economic Volatility:</w:t>
+      </w:r>
+      <w:r>
+        <w:t> A recession or sharp increase in interest rates can cause rapid, non-linear depreciation in the used car market, challenging predictive models and eroding user trust if predictions become inaccurate.</w:t>
+      </w:r>
+    </w:p>
+    <w:p>
+      <w:r>
+        <w:rPr>
+          <w:b/>
+          <w:bCs/>
+        </w:rPr>
+        <w:t>5.2 Data &amp; Regulatory Threats</w:t>
+      </w:r>
+    </w:p>
+    <w:p>
+      <w:pPr>
+        <w:numPr>
+          <w:ilvl w:val="0"/>
+          <w:numId w:val="9"/>
+        </w:numPr>
+      </w:pPr>
+      <w:r>
+        <w:rPr>
+          <w:b/>
+          <w:bCs/>
+        </w:rPr>
+        <w:t>Data Scarcity and Access Costs:</w:t>
+      </w:r>
+      <w:r>
+        <w:t> Key data (actual transaction prices, detailed vehicle history) is held by a few entities and may be prohibitively expensive or impossible to license.</w:t>
+      </w:r>
+    </w:p>
+    <w:p>
+      <w:pPr>
+        <w:numPr>
+          <w:ilvl w:val="0"/>
+          <w:numId w:val="9"/>
+        </w:numPr>
+      </w:pPr>
+      <w:r>
+        <w:rPr>
+          <w:b/>
+          <w:bCs/>
+        </w:rPr>
+        <w:t>Stringent Data Privacy Laws (GDPR):</w:t>
+      </w:r>
+      <w:r>
+        <w:t> Collecting, processing, and storing personal and vehicle data in Europe is heavily regulated. Compliance is mandatory and any misstep could result in massive fines and loss of user trust.</w:t>
+      </w:r>
+    </w:p>
+    <w:p>
+      <w:pPr>
+        <w:numPr>
+          <w:ilvl w:val="0"/>
+          <w:numId w:val="9"/>
+        </w:numPr>
+      </w:pPr>
+      <w:r>
+        <w:rPr>
+          <w:b/>
+          <w:bCs/>
+        </w:rPr>
+        <w:t>Rapid Regulatory Change:</w:t>
+      </w:r>
+      <w:r>
+        <w:t> Emission standards and tax policies can change with new political administrations, requiring constant, rapid model retraining to remain accurate.</w:t>
+      </w:r>
+    </w:p>
+    <w:p>
+      <w:pPr>
+        <w:numPr>
+          <w:ilvl w:val="0"/>
+          <w:numId w:val="9"/>
+        </w:numPr>
+      </w:pPr>
+      <w:r>
+        <w:rPr>
+          <w:b/>
+          <w:bCs/>
+        </w:rPr>
+        <w:t>Algorithmic Bias and Fairness Scrutiny:</w:t>
+      </w:r>
+      <w:r>
+        <w:t> If the model's predictions are perceived as systematically unfair to certain vehicle types, brands, or regions, it could lead to public relations crises and regulatory intervention.</w:t>
+      </w:r>
+    </w:p>
+    <w:p>
+      <w:r>
+        <w:rPr>
+          <w:b/>
+          <w:bCs/>
+        </w:rPr>
+        <w:lastRenderedPageBreak/>
+        <w:t xml:space="preserve">Figure 1: SWOT Analysis Matrix - </w:t>
+      </w:r>
+      <w:proofErr w:type="spellStart"/>
+      <w:r>
+        <w:rPr>
+          <w:b/>
+          <w:bCs/>
+        </w:rPr>
+        <w:t>AutoPrice</w:t>
+      </w:r>
+      <w:proofErr w:type="spellEnd"/>
+      <w:r>
+        <w:rPr>
+          <w:b/>
+          <w:bCs/>
+        </w:rPr>
+        <w:t xml:space="preserve"> AI</w:t>
+      </w:r>
+      <w:r>
+        <w:br/>
+      </w:r>
+      <w:r>
+        <w:rPr>
+          <w:i/>
+          <w:iCs/>
+        </w:rPr>
+        <w:t>(A clean 2x2 grid would be inserted here)</w:t>
+      </w:r>
+      <w:r>
+        <w:br/>
+      </w:r>
+      <w:r>
+        <w:rPr>
+          <w:b/>
+          <w:bCs/>
+        </w:rPr>
+        <w:t>[Graphic: Quadrant I (S-O): "Market Leadership" - Leverage EU regulatory focus to dominate EV and green vehicle valuation. Quadrant II (S-T): "Strategic Partnership" - Use specialized accuracy to partner with, not fight, incumbents and marketplaces. Quadrant III (W-O): "Data &amp; Product Expansion" - Mitigate data weakness through partnerships and expand feature set. Quadrant IV (W-T): "Niche Consolidation" - Focus on becoming the absolute best in a specific, defensible niche (e.g., Belgian luxury used EVs).]</w:t>
+      </w:r>
+    </w:p>
+    <w:p>
+      <w:r>
+        <w:pict w14:anchorId="3CA4DB45">
+          <v:rect id="_x0000_i1032" style="width:0;height:.75pt" o:hralign="center" o:hrstd="t" o:hr="t" fillcolor="#a0a0a0" stroked="f"/>
+        </w:pict>
+      </w:r>
+    </w:p>
+    <w:p>
+      <w:pPr>
+        <w:rPr>
+          <w:b/>
+          <w:bCs/>
+        </w:rPr>
+      </w:pPr>
+      <w:r>
+        <w:rPr>
+          <w:b/>
+          <w:bCs/>
+        </w:rPr>
+        <w:t>6. SWOT Synthesis &amp; Strategic Matrices</w:t>
+      </w:r>
+    </w:p>
+    <w:p>
+      <w:r>
+        <w:rPr>
+          <w:b/>
+          <w:bCs/>
+        </w:rPr>
+        <w:t>6.1 TOWS Matrix: Generating Strategic Actions</w:t>
+      </w:r>
+    </w:p>
+    <w:p>
+      <w:r>
+        <w:rPr>
+          <w:b/>
+          <w:bCs/>
+        </w:rPr>
+        <w:t>Table 4: TOWS Strategic Options Matrix</w:t>
+      </w:r>
+    </w:p>
+    <w:tbl>
+      <w:tblPr>
+        <w:tblStyle w:val="GridTable5Dark-Accent6"/>
+        <w:tblW w:w="11280" w:type="dxa"/>
+        <w:tblLook w:val="04A0" w:firstRow="1" w:lastRow="0" w:firstColumn="1" w:lastColumn="0" w:noHBand="0" w:noVBand="1"/>
+      </w:tblPr>
+      <w:tblGrid>
+        <w:gridCol w:w="2091"/>
+        <w:gridCol w:w="4476"/>
+        <w:gridCol w:w="4713"/>
+      </w:tblGrid>
+      <w:tr>
+        <w:trPr>
+          <w:cnfStyle w:val="100000000000" w:firstRow="1" w:lastRow="0" w:firstColumn="0" w:lastColumn="0" w:oddVBand="0" w:evenVBand="0" w:oddHBand="0" w:evenHBand="0" w:firstRowFirstColumn="0" w:firstRowLastColumn="0" w:lastRowFirstColumn="0" w:lastRowLastColumn="0"/>
+        </w:trPr>
+        <w:tc>
+          <w:tcPr>
+            <w:cnfStyle w:val="001000000000" w:firstRow="0" w:lastRow="0" w:firstColumn="1" w:lastColumn="0" w:oddVBand="0" w:evenVBand="0" w:oddHBand="0" w:evenHBand="0" w:firstRowFirstColumn="0" w:firstRowLastColumn="0" w:lastRowFirstColumn="0" w:lastRowLastColumn="0"/>
+            <w:tcW w:w="0" w:type="auto"/>
+            <w:hideMark/>
+          </w:tcPr>
+          <w:p>
+            <w:pPr>
+              <w:spacing w:after="160" w:line="278" w:lineRule="auto"/>
+            </w:pPr>
+          </w:p>
+        </w:tc>
+        <w:tc>
+          <w:tcPr>
+            <w:tcW w:w="0" w:type="auto"/>
+            <w:hideMark/>
+          </w:tcPr>
+          <w:p>
+            <w:pPr>
+              <w:spacing w:after="160" w:line="278" w:lineRule="auto"/>
+              <w:cnfStyle w:val="100000000000" w:firstRow="1" w:lastRow="0" w:firstColumn="0" w:lastColumn="0" w:oddVBand="0" w:evenVBand="0" w:oddHBand="0" w:evenHBand="0" w:firstRowFirstColumn="0" w:firstRowLastColumn="0" w:lastRowFirstColumn="0" w:lastRowLastColumn="0"/>
+            </w:pPr>
+            <w:r>
+              <w:t>Strengths (S)</w:t>
+            </w:r>
+            <w:r>
+              <w:br/>
+              <w:t>1. EU Regulatory Focus</w:t>
+            </w:r>
+            <w:r>
+              <w:br/>
+              <w:t>2. Regional Specialization</w:t>
+            </w:r>
+            <w:r>
+              <w:br/>
+              <w:t>3. Dual Modeling Tech</w:t>
+            </w:r>
+            <w:r>
+              <w:br/>
+              <w:t>4. Transparency Value Prop</w:t>
+            </w:r>
+          </w:p>
+        </w:tc>
+        <w:tc>
+          <w:tcPr>
+            <w:tcW w:w="0" w:type="auto"/>
+            <w:hideMark/>
+          </w:tcPr>
+          <w:p>
+            <w:pPr>
+              <w:spacing w:after="160" w:line="278" w:lineRule="auto"/>
+              <w:cnfStyle w:val="100000000000" w:firstRow="1" w:lastRow="0" w:firstColumn="0" w:lastColumn="0" w:oddVBand="0" w:evenVBand="0" w:oddHBand="0" w:evenHBand="0" w:firstRowFirstColumn="0" w:firstRowLastColumn="0" w:lastRowFirstColumn="0" w:lastRowLastColumn="0"/>
+            </w:pPr>
+            <w:r>
+              <w:t>Weaknesses (W)</w:t>
+            </w:r>
+            <w:r>
+              <w:br/>
+              <w:t>1. Limited Input Data</w:t>
+            </w:r>
+            <w:r>
+              <w:br/>
+              <w:t>2. Cold Start Data Problem</w:t>
+            </w:r>
+            <w:r>
+              <w:br/>
+              <w:t>3. Intense Competition</w:t>
+            </w:r>
+            <w:r>
+              <w:br/>
+              <w:t>4. Monetization Challenge</w:t>
+            </w:r>
+          </w:p>
+        </w:tc>
+      </w:tr>
+      <w:tr>
+        <w:trPr>
+          <w:cnfStyle w:val="000000100000" w:firstRow="0" w:lastRow="0" w:firstColumn="0" w:lastColumn="0" w:oddVBand="0" w:evenVBand="0" w:oddHBand="1" w:evenHBand="0" w:firstRowFirstColumn="0" w:firstRowLastColumn="0" w:lastRowFirstColumn="0" w:lastRowLastColumn="0"/>
+        </w:trPr>
+        <w:tc>
+          <w:tcPr>
+            <w:cnfStyle w:val="001000000000" w:firstRow="0" w:lastRow="0" w:firstColumn="1" w:lastColumn="0" w:oddVBand="0" w:evenVBand="0" w:oddHBand="0" w:evenHBand="0" w:firstRowFirstColumn="0" w:firstRowLastColumn="0" w:lastRowFirstColumn="0" w:lastRowLastColumn="0"/>
+            <w:tcW w:w="0" w:type="auto"/>
+            <w:hideMark/>
+          </w:tcPr>
+          <w:p>
+            <w:pPr>
+              <w:spacing w:after="160" w:line="278" w:lineRule="auto"/>
+            </w:pPr>
+            <w:r>
+              <w:t>Opportunities (O)</w:t>
+            </w:r>
+            <w:r>
+              <w:br/>
+              <w:t>1. EV Valuation Boom</w:t>
+            </w:r>
+            <w:r>
+              <w:br/>
+              <w:t>2. Environmental Regulation Expansion</w:t>
+            </w:r>
+            <w:r>
+              <w:br/>
+              <w:t>3. Marketplace Partnerships</w:t>
+            </w:r>
+            <w:r>
+              <w:br/>
+              <w:t>4. D2C Brand Building</w:t>
+            </w:r>
+          </w:p>
+        </w:tc>
+        <w:tc>
+          <w:tcPr>
+            <w:tcW w:w="0" w:type="auto"/>
+            <w:hideMark/>
+          </w:tcPr>
+          <w:p>
+            <w:pPr>
+              <w:spacing w:after="160" w:line="278" w:lineRule="auto"/>
+              <w:cnfStyle w:val="000000100000" w:firstRow="0" w:lastRow="0" w:firstColumn="0" w:lastColumn="0" w:oddVBand="0" w:evenVBand="0" w:oddHBand="1" w:evenHBand="0" w:firstRowFirstColumn="0" w:firstRowLastColumn="0" w:lastRowFirstColumn="0" w:lastRowLastColumn="0"/>
+            </w:pPr>
+            <w:proofErr w:type="gramStart"/>
+            <w:r>
+              <w:rPr>
+                <w:b/>
+                <w:bCs/>
+              </w:rPr>
+              <w:t>SO</w:t>
+            </w:r>
+            <w:proofErr w:type="gramEnd"/>
+            <w:r>
+              <w:rPr>
+                <w:b/>
+                <w:bCs/>
+              </w:rPr>
+              <w:t xml:space="preserve"> Strategies (Maxi-Maxi)</w:t>
+            </w:r>
+            <w:r>
+              <w:br/>
+              <w:t>• </w:t>
+            </w:r>
+            <w:r>
+              <w:rPr>
+                <w:b/>
+                <w:bCs/>
+              </w:rPr>
+              <w:t>Become the EV Valuation Authority:</w:t>
+            </w:r>
+            <w:r>
+              <w:t> Launch a dedicated, best-in-class used EV price predictor for Europe.</w:t>
+            </w:r>
+            <w:r>
+              <w:br/>
+              <w:t>• </w:t>
+            </w:r>
+            <w:r>
+              <w:rPr>
+                <w:b/>
+                <w:bCs/>
+              </w:rPr>
+              <w:t>Lead the "Green Premium" Narrative:</w:t>
+            </w:r>
+            <w:r>
+              <w:t> Market leadership on how emissions compliance affects residual value.</w:t>
+            </w:r>
+          </w:p>
+        </w:tc>
+        <w:tc>
+          <w:tcPr>
+            <w:tcW w:w="0" w:type="auto"/>
+            <w:hideMark/>
+          </w:tcPr>
+          <w:p>
+            <w:pPr>
+              <w:spacing w:after="160" w:line="278" w:lineRule="auto"/>
+              <w:cnfStyle w:val="000000100000" w:firstRow="0" w:lastRow="0" w:firstColumn="0" w:lastColumn="0" w:oddVBand="0" w:evenVBand="0" w:oddHBand="1" w:evenHBand="0" w:firstRowFirstColumn="0" w:firstRowLastColumn="0" w:lastRowFirstColumn="0" w:lastRowLastColumn="0"/>
+            </w:pPr>
+            <w:r>
+              <w:rPr>
+                <w:b/>
+                <w:bCs/>
+              </w:rPr>
+              <w:t>WO Strategies (Mini-Maxi)</w:t>
+            </w:r>
+            <w:r>
+              <w:br/>
+              <w:t>• </w:t>
+            </w:r>
+            <w:r>
+              <w:rPr>
+                <w:b/>
+                <w:bCs/>
+              </w:rPr>
+              <w:t>Create a Data Alliance:</w:t>
+            </w:r>
+            <w:r>
+              <w:t> Partner with dealership groups, fleet operators, and insurers in a data consortium to solve the cold-start problem.</w:t>
+            </w:r>
+            <w:r>
+              <w:br/>
+              <w:t>• </w:t>
+            </w:r>
+            <w:r>
+              <w:rPr>
+                <w:b/>
+                <w:bCs/>
+              </w:rPr>
+              <w:t>Adopt a Freemium + Partnership Model:</w:t>
+            </w:r>
+            <w:r>
+              <w:t> Offer basic free estimates to build brand and data, while pursuing high-value B2B platform integration deals.</w:t>
+            </w:r>
+          </w:p>
+        </w:tc>
+      </w:tr>
+      <w:tr>
+        <w:tc>
+          <w:tcPr>
+            <w:cnfStyle w:val="001000000000" w:firstRow="0" w:lastRow="0" w:firstColumn="1" w:lastColumn="0" w:oddVBand="0" w:evenVBand="0" w:oddHBand="0" w:evenHBand="0" w:firstRowFirstColumn="0" w:firstRowLastColumn="0" w:lastRowFirstColumn="0" w:lastRowLastColumn="0"/>
+            <w:tcW w:w="0" w:type="auto"/>
+            <w:hideMark/>
+          </w:tcPr>
+          <w:p>
+            <w:pPr>
+              <w:spacing w:after="160" w:line="278" w:lineRule="auto"/>
+            </w:pPr>
+            <w:r>
+              <w:t>Threats (T)</w:t>
+            </w:r>
+            <w:r>
+              <w:br/>
+              <w:t>1. Dominant Incumbents</w:t>
+            </w:r>
+            <w:r>
+              <w:br/>
+              <w:t>2. In-House Development by Giants</w:t>
+            </w:r>
+            <w:r>
+              <w:br/>
+              <w:t xml:space="preserve">3. Economic </w:t>
+            </w:r>
+            <w:r>
+              <w:lastRenderedPageBreak/>
+              <w:t>Volatility</w:t>
+            </w:r>
+            <w:r>
+              <w:br/>
+              <w:t>4. GDPR &amp; Data Scarcity</w:t>
+            </w:r>
+          </w:p>
+        </w:tc>
+        <w:tc>
+          <w:tcPr>
+            <w:tcW w:w="0" w:type="auto"/>
+            <w:hideMark/>
+          </w:tcPr>
+          <w:p>
+            <w:pPr>
+              <w:spacing w:after="160" w:line="278" w:lineRule="auto"/>
+              <w:cnfStyle w:val="000000000000" w:firstRow="0" w:lastRow="0" w:firstColumn="0" w:lastColumn="0" w:oddVBand="0" w:evenVBand="0" w:oddHBand="0" w:evenHBand="0" w:firstRowFirstColumn="0" w:firstRowLastColumn="0" w:lastRowFirstColumn="0" w:lastRowLastColumn="0"/>
+            </w:pPr>
+            <w:r>
+              <w:rPr>
+                <w:b/>
+                <w:bCs/>
+              </w:rPr>
+              <w:lastRenderedPageBreak/>
+              <w:t>ST Strategies (Maxi-Mini)</w:t>
+            </w:r>
+            <w:r>
+              <w:br/>
+              <w:t>• </w:t>
+            </w:r>
+            <w:r>
+              <w:rPr>
+                <w:b/>
+                <w:bCs/>
+              </w:rPr>
+              <w:t>Position as a "Best-of-Breed" Specialist:</w:t>
+            </w:r>
+            <w:r>
+              <w:t> Market as the most accurate tool for </w:t>
+            </w:r>
+            <w:r>
+              <w:rPr>
+                <w:i/>
+                <w:iCs/>
+              </w:rPr>
+              <w:t>environmentally-adjusted</w:t>
+            </w:r>
+            <w:r>
+              <w:t> pricing, complementing broader incumbent guides.</w:t>
+            </w:r>
+            <w:r>
+              <w:br/>
+              <w:t>• </w:t>
+            </w:r>
+            <w:r>
+              <w:rPr>
+                <w:b/>
+                <w:bCs/>
+              </w:rPr>
+              <w:t>Emphasize Explainability &amp; Compliance:</w:t>
+            </w:r>
+            <w:r>
+              <w:t xml:space="preserve"> Use the LLM's strength to </w:t>
+            </w:r>
+            <w:r>
+              <w:lastRenderedPageBreak/>
+              <w:t>provide audit trails for predictions, building trust in a regulated environment.</w:t>
+            </w:r>
+          </w:p>
+        </w:tc>
+        <w:tc>
+          <w:tcPr>
+            <w:tcW w:w="0" w:type="auto"/>
+            <w:hideMark/>
+          </w:tcPr>
+          <w:p>
+            <w:pPr>
+              <w:spacing w:after="160" w:line="278" w:lineRule="auto"/>
+              <w:cnfStyle w:val="000000000000" w:firstRow="0" w:lastRow="0" w:firstColumn="0" w:lastColumn="0" w:oddVBand="0" w:evenVBand="0" w:oddHBand="0" w:evenHBand="0" w:firstRowFirstColumn="0" w:firstRowLastColumn="0" w:lastRowFirstColumn="0" w:lastRowLastColumn="0"/>
+            </w:pPr>
+            <w:r>
+              <w:rPr>
+                <w:b/>
+                <w:bCs/>
+              </w:rPr>
+              <w:lastRenderedPageBreak/>
+              <w:t>WT Strategies (Mini-Mini)</w:t>
+            </w:r>
+            <w:r>
+              <w:br/>
+              <w:t>• </w:t>
+            </w:r>
+            <w:r>
+              <w:rPr>
+                <w:b/>
+                <w:bCs/>
+              </w:rPr>
+              <w:t>Secure a Defensible Beachhead:</w:t>
+            </w:r>
+            <w:r>
+              <w:t> Dominate a specific, complex niche (e.g., valuation of used commercial vans for EU compliance) where incumbents are weak.</w:t>
+            </w:r>
+            <w:r>
+              <w:br/>
+              <w:t>• </w:t>
+            </w:r>
+            <w:r>
+              <w:rPr>
+                <w:b/>
+                <w:bCs/>
+              </w:rPr>
+              <w:t>Build a Privacy-First, Auditable Platform:</w:t>
+            </w:r>
+            <w:r>
+              <w:t xml:space="preserve"> Make GDPR compliance and data </w:t>
+            </w:r>
+            <w:r>
+              <w:lastRenderedPageBreak/>
+              <w:t>security a core marketing feature to differentiate from less transparent competitors.</w:t>
+            </w:r>
+          </w:p>
+        </w:tc>
+      </w:tr>
+    </w:tbl>
+    <w:p>
+      <w:r>
+        <w:rPr>
+          <w:b/>
+          <w:bCs/>
+        </w:rPr>
+        <w:lastRenderedPageBreak/>
+        <w:t>6.2 Competitive Positioning Map</w:t>
+      </w:r>
+    </w:p>
     <w:p/>
     <w:sectPr>
       <w:pgSz w:w="12240" w:h="15840"/>
@@ -1757,6 +2468,155 @@
 <file path=word/numbering.xml><?xml version="1.0" encoding="utf-8"?>
 <w:numbering xmlns:wpc="http://schemas.microsoft.com/office/word/2010/wordprocessingCanvas" xmlns:cx="http://schemas.microsoft.com/office/drawing/2014/chartex" xmlns:cx1="http://schemas.microsoft.com/office/drawing/2015/9/8/chartex" xmlns:cx2="http://schemas.microsoft.com/office/drawing/2015/10/21/chartex" xmlns:cx3="http://schemas.microsoft.com/office/drawing/2016/5/9/chartex" xmlns:cx4="http://schemas.microsoft.com/office/drawing/2016/5/10/chartex" xmlns:cx5="http://schemas.microsoft.com/office/drawing/2016/5/11/chartex" xmlns:cx6="http://schemas.microsoft.com/office/drawing/2016/5/12/chartex" xmlns:cx7="http://schemas.microsoft.com/office/drawing/2016/5/13/chartex" xmlns:cx8="http://schemas.microsoft.com/office/drawing/2016/5/14/chartex" xmlns:mc="http://schemas.openxmlformats.org/markup-compatibility/2006" xmlns:aink="http://schemas.microsoft.com/office/drawing/2016/ink" xmlns:am3d="http://schemas.microsoft.com/office/drawing/2017/model3d" xmlns:o="urn:schemas-microsoft-com:office:office" xmlns:oel="http://schemas.microsoft.com/office/2019/extlst" xmlns:r="http://schemas.openxmlformats.org/officeDocument/2006/relationships" xmlns:m="http://schemas.openxmlformats.org/officeDocument/2006/math" xmlns:v="urn:schemas-microsoft-com:vml" xmlns:wp14="http://schemas.microsoft.com/office/word/2010/wordprocessingDrawing" xmlns:wp="http://schemas.openxmlformats.org/drawingml/2006/wordprocessingDrawing" xmlns:w10="urn:schemas-microsoft-com:office:word" xmlns:w="http://schemas.openxmlformats.org/wordprocessingml/2006/main" xmlns:w14="http://schemas.microsoft.com/office/word/2010/wordml" xmlns:w15="http://schemas.microsoft.com/office/word/2012/wordml" xmlns:w16cex="http://schemas.microsoft.com/office/word/2018/wordml/cex" xmlns:w16cid="http://schemas.microsoft.com/office/word/2016/wordml/cid" xmlns:w16="http://schemas.microsoft.com/office/word/2018/wordml" xmlns:w16du="http://schemas.microsoft.com/office/word/2023/wordml/word16du" xmlns:w16sdtdh="http://schemas.microsoft.com/office/word/2020/wordml/sdtdatahash" xmlns:w16sdtfl="http://schemas.microsoft.com/office/word/2024/wordml/sdtformatlock" xmlns:w16se="http://schemas.microsoft.com/office/word/2015/wordml/symex" xmlns:wpg="http://schemas.microsoft.com/office/word/2010/wordprocessingGroup" xmlns:wpi="http://schemas.microsoft.com/office/word/2010/wordprocessingInk" xmlns:wne="http://schemas.microsoft.com/office/word/2006/wordml" xmlns:wps="http://schemas.microsoft.com/office/word/2010/wordprocessingShape" mc:Ignorable="w14 w15 w16se w16cid w16 w16cex w16sdtdh w16sdtfl w16du wp14">
   <w:abstractNum w:abstractNumId="0" w15:restartNumberingAfterBreak="0">
+    <w:nsid w:val="05BA5E8E"/>
+    <w:multiLevelType w:val="multilevel"/>
+    <w:tmpl w:val="4C3C0A5E"/>
+    <w:lvl w:ilvl="0">
+      <w:start w:val="1"/>
+      <w:numFmt w:val="bullet"/>
+      <w:lvlText w:val=""/>
+      <w:lvlJc w:val="left"/>
+      <w:pPr>
+        <w:tabs>
+          <w:tab w:val="num" w:pos="720"/>
+        </w:tabs>
+        <w:ind w:left="720" w:hanging="360"/>
+      </w:pPr>
+      <w:rPr>
+        <w:rFonts w:ascii="Symbol" w:hAnsi="Symbol" w:hint="default"/>
+        <w:sz w:val="20"/>
+      </w:rPr>
+    </w:lvl>
+    <w:lvl w:ilvl="1" w:tentative="1">
+      <w:start w:val="1"/>
+      <w:numFmt w:val="bullet"/>
+      <w:lvlText w:val="o"/>
+      <w:lvlJc w:val="left"/>
+      <w:pPr>
+        <w:tabs>
+          <w:tab w:val="num" w:pos="1440"/>
+        </w:tabs>
+        <w:ind w:left="1440" w:hanging="360"/>
+      </w:pPr>
+      <w:rPr>
+        <w:rFonts w:ascii="Courier New" w:hAnsi="Courier New" w:hint="default"/>
+        <w:sz w:val="20"/>
+      </w:rPr>
+    </w:lvl>
+    <w:lvl w:ilvl="2" w:tentative="1">
+      <w:start w:val="1"/>
+      <w:numFmt w:val="bullet"/>
+      <w:lvlText w:val=""/>
+      <w:lvlJc w:val="left"/>
+      <w:pPr>
+        <w:tabs>
+          <w:tab w:val="num" w:pos="2160"/>
+        </w:tabs>
+        <w:ind w:left="2160" w:hanging="360"/>
+      </w:pPr>
+      <w:rPr>
+        <w:rFonts w:ascii="Wingdings" w:hAnsi="Wingdings" w:hint="default"/>
+        <w:sz w:val="20"/>
+      </w:rPr>
+    </w:lvl>
+    <w:lvl w:ilvl="3" w:tentative="1">
+      <w:start w:val="1"/>
+      <w:numFmt w:val="bullet"/>
+      <w:lvlText w:val=""/>
+      <w:lvlJc w:val="left"/>
+      <w:pPr>
+        <w:tabs>
+          <w:tab w:val="num" w:pos="2880"/>
+        </w:tabs>
+        <w:ind w:left="2880" w:hanging="360"/>
+      </w:pPr>
+      <w:rPr>
+        <w:rFonts w:ascii="Wingdings" w:hAnsi="Wingdings" w:hint="default"/>
+        <w:sz w:val="20"/>
+      </w:rPr>
+    </w:lvl>
+    <w:lvl w:ilvl="4" w:tentative="1">
+      <w:start w:val="1"/>
+      <w:numFmt w:val="bullet"/>
+      <w:lvlText w:val=""/>
+      <w:lvlJc w:val="left"/>
+      <w:pPr>
+        <w:tabs>
+          <w:tab w:val="num" w:pos="3600"/>
+        </w:tabs>
+        <w:ind w:left="3600" w:hanging="360"/>
+      </w:pPr>
+      <w:rPr>
+        <w:rFonts w:ascii="Wingdings" w:hAnsi="Wingdings" w:hint="default"/>
+        <w:sz w:val="20"/>
+      </w:rPr>
+    </w:lvl>
+    <w:lvl w:ilvl="5" w:tentative="1">
+      <w:start w:val="1"/>
+      <w:numFmt w:val="bullet"/>
+      <w:lvlText w:val=""/>
+      <w:lvlJc w:val="left"/>
+      <w:pPr>
+        <w:tabs>
+          <w:tab w:val="num" w:pos="4320"/>
+        </w:tabs>
+        <w:ind w:left="4320" w:hanging="360"/>
+      </w:pPr>
+      <w:rPr>
+        <w:rFonts w:ascii="Wingdings" w:hAnsi="Wingdings" w:hint="default"/>
+        <w:sz w:val="20"/>
+      </w:rPr>
+    </w:lvl>
+    <w:lvl w:ilvl="6" w:tentative="1">
+      <w:start w:val="1"/>
+      <w:numFmt w:val="bullet"/>
+      <w:lvlText w:val=""/>
+      <w:lvlJc w:val="left"/>
+      <w:pPr>
+        <w:tabs>
+          <w:tab w:val="num" w:pos="5040"/>
+        </w:tabs>
+        <w:ind w:left="5040" w:hanging="360"/>
+      </w:pPr>
+      <w:rPr>
+        <w:rFonts w:ascii="Wingdings" w:hAnsi="Wingdings" w:hint="default"/>
+        <w:sz w:val="20"/>
+      </w:rPr>
+    </w:lvl>
+    <w:lvl w:ilvl="7" w:tentative="1">
+      <w:start w:val="1"/>
+      <w:numFmt w:val="bullet"/>
+      <w:lvlText w:val=""/>
+      <w:lvlJc w:val="left"/>
+      <w:pPr>
+        <w:tabs>
+          <w:tab w:val="num" w:pos="5760"/>
+        </w:tabs>
+        <w:ind w:left="5760" w:hanging="360"/>
+      </w:pPr>
+      <w:rPr>
+        <w:rFonts w:ascii="Wingdings" w:hAnsi="Wingdings" w:hint="default"/>
+        <w:sz w:val="20"/>
+      </w:rPr>
+    </w:lvl>
+    <w:lvl w:ilvl="8" w:tentative="1">
+      <w:start w:val="1"/>
+      <w:numFmt w:val="bullet"/>
+      <w:lvlText w:val=""/>
+      <w:lvlJc w:val="left"/>
+      <w:pPr>
+        <w:tabs>
+          <w:tab w:val="num" w:pos="6480"/>
+        </w:tabs>
+        <w:ind w:left="6480" w:hanging="360"/>
+      </w:pPr>
+      <w:rPr>
+        <w:rFonts w:ascii="Wingdings" w:hAnsi="Wingdings" w:hint="default"/>
+        <w:sz w:val="20"/>
+      </w:rPr>
+    </w:lvl>
+  </w:abstractNum>
+  <w:abstractNum w:abstractNumId="1" w15:restartNumberingAfterBreak="0">
     <w:nsid w:val="22EF6186"/>
     <w:multiLevelType w:val="multilevel"/>
     <w:tmpl w:val="189C90FC"/>
@@ -1869,7 +2729,7 @@
       </w:pPr>
     </w:lvl>
   </w:abstractNum>
-  <w:abstractNum w:abstractNumId="1" w15:restartNumberingAfterBreak="0">
+  <w:abstractNum w:abstractNumId="2" w15:restartNumberingAfterBreak="0">
     <w:nsid w:val="24046356"/>
     <w:multiLevelType w:val="multilevel"/>
     <w:tmpl w:val="5ED0D540"/>
@@ -2018,7 +2878,7 @@
       </w:rPr>
     </w:lvl>
   </w:abstractNum>
-  <w:abstractNum w:abstractNumId="2" w15:restartNumberingAfterBreak="0">
+  <w:abstractNum w:abstractNumId="3" w15:restartNumberingAfterBreak="0">
     <w:nsid w:val="41C73376"/>
     <w:multiLevelType w:val="multilevel"/>
     <w:tmpl w:val="E28E0754"/>
@@ -2167,7 +3027,7 @@
       </w:rPr>
     </w:lvl>
   </w:abstractNum>
-  <w:abstractNum w:abstractNumId="3" w15:restartNumberingAfterBreak="0">
+  <w:abstractNum w:abstractNumId="4" w15:restartNumberingAfterBreak="0">
     <w:nsid w:val="41DF4D4A"/>
     <w:multiLevelType w:val="multilevel"/>
     <w:tmpl w:val="9F00429E"/>
@@ -2316,7 +3176,7 @@
       </w:rPr>
     </w:lvl>
   </w:abstractNum>
-  <w:abstractNum w:abstractNumId="4" w15:restartNumberingAfterBreak="0">
+  <w:abstractNum w:abstractNumId="5" w15:restartNumberingAfterBreak="0">
     <w:nsid w:val="41F92566"/>
     <w:multiLevelType w:val="multilevel"/>
     <w:tmpl w:val="DA5C96A8"/>
@@ -2465,7 +3325,156 @@
       </w:rPr>
     </w:lvl>
   </w:abstractNum>
-  <w:abstractNum w:abstractNumId="5" w15:restartNumberingAfterBreak="0">
+  <w:abstractNum w:abstractNumId="6" w15:restartNumberingAfterBreak="0">
+    <w:nsid w:val="5AC73B08"/>
+    <w:multiLevelType w:val="multilevel"/>
+    <w:tmpl w:val="D8BAED92"/>
+    <w:lvl w:ilvl="0">
+      <w:start w:val="1"/>
+      <w:numFmt w:val="bullet"/>
+      <w:lvlText w:val=""/>
+      <w:lvlJc w:val="left"/>
+      <w:pPr>
+        <w:tabs>
+          <w:tab w:val="num" w:pos="720"/>
+        </w:tabs>
+        <w:ind w:left="720" w:hanging="360"/>
+      </w:pPr>
+      <w:rPr>
+        <w:rFonts w:ascii="Symbol" w:hAnsi="Symbol" w:hint="default"/>
+        <w:sz w:val="20"/>
+      </w:rPr>
+    </w:lvl>
+    <w:lvl w:ilvl="1" w:tentative="1">
+      <w:start w:val="1"/>
+      <w:numFmt w:val="bullet"/>
+      <w:lvlText w:val="o"/>
+      <w:lvlJc w:val="left"/>
+      <w:pPr>
+        <w:tabs>
+          <w:tab w:val="num" w:pos="1440"/>
+        </w:tabs>
+        <w:ind w:left="1440" w:hanging="360"/>
+      </w:pPr>
+      <w:rPr>
+        <w:rFonts w:ascii="Courier New" w:hAnsi="Courier New" w:hint="default"/>
+        <w:sz w:val="20"/>
+      </w:rPr>
+    </w:lvl>
+    <w:lvl w:ilvl="2" w:tentative="1">
+      <w:start w:val="1"/>
+      <w:numFmt w:val="bullet"/>
+      <w:lvlText w:val=""/>
+      <w:lvlJc w:val="left"/>
+      <w:pPr>
+        <w:tabs>
+          <w:tab w:val="num" w:pos="2160"/>
+        </w:tabs>
+        <w:ind w:left="2160" w:hanging="360"/>
+      </w:pPr>
+      <w:rPr>
+        <w:rFonts w:ascii="Wingdings" w:hAnsi="Wingdings" w:hint="default"/>
+        <w:sz w:val="20"/>
+      </w:rPr>
+    </w:lvl>
+    <w:lvl w:ilvl="3" w:tentative="1">
+      <w:start w:val="1"/>
+      <w:numFmt w:val="bullet"/>
+      <w:lvlText w:val=""/>
+      <w:lvlJc w:val="left"/>
+      <w:pPr>
+        <w:tabs>
+          <w:tab w:val="num" w:pos="2880"/>
+        </w:tabs>
+        <w:ind w:left="2880" w:hanging="360"/>
+      </w:pPr>
+      <w:rPr>
+        <w:rFonts w:ascii="Wingdings" w:hAnsi="Wingdings" w:hint="default"/>
+        <w:sz w:val="20"/>
+      </w:rPr>
+    </w:lvl>
+    <w:lvl w:ilvl="4" w:tentative="1">
+      <w:start w:val="1"/>
+      <w:numFmt w:val="bullet"/>
+      <w:lvlText w:val=""/>
+      <w:lvlJc w:val="left"/>
+      <w:pPr>
+        <w:tabs>
+          <w:tab w:val="num" w:pos="3600"/>
+        </w:tabs>
+        <w:ind w:left="3600" w:hanging="360"/>
+      </w:pPr>
+      <w:rPr>
+        <w:rFonts w:ascii="Wingdings" w:hAnsi="Wingdings" w:hint="default"/>
+        <w:sz w:val="20"/>
+      </w:rPr>
+    </w:lvl>
+    <w:lvl w:ilvl="5" w:tentative="1">
+      <w:start w:val="1"/>
+      <w:numFmt w:val="bullet"/>
+      <w:lvlText w:val=""/>
+      <w:lvlJc w:val="left"/>
+      <w:pPr>
+        <w:tabs>
+          <w:tab w:val="num" w:pos="4320"/>
+        </w:tabs>
+        <w:ind w:left="4320" w:hanging="360"/>
+      </w:pPr>
+      <w:rPr>
+        <w:rFonts w:ascii="Wingdings" w:hAnsi="Wingdings" w:hint="default"/>
+        <w:sz w:val="20"/>
+      </w:rPr>
+    </w:lvl>
+    <w:lvl w:ilvl="6" w:tentative="1">
+      <w:start w:val="1"/>
+      <w:numFmt w:val="bullet"/>
+      <w:lvlText w:val=""/>
+      <w:lvlJc w:val="left"/>
+      <w:pPr>
+        <w:tabs>
+          <w:tab w:val="num" w:pos="5040"/>
+        </w:tabs>
+        <w:ind w:left="5040" w:hanging="360"/>
+      </w:pPr>
+      <w:rPr>
+        <w:rFonts w:ascii="Wingdings" w:hAnsi="Wingdings" w:hint="default"/>
+        <w:sz w:val="20"/>
+      </w:rPr>
+    </w:lvl>
+    <w:lvl w:ilvl="7" w:tentative="1">
+      <w:start w:val="1"/>
+      <w:numFmt w:val="bullet"/>
+      <w:lvlText w:val=""/>
+      <w:lvlJc w:val="left"/>
+      <w:pPr>
+        <w:tabs>
+          <w:tab w:val="num" w:pos="5760"/>
+        </w:tabs>
+        <w:ind w:left="5760" w:hanging="360"/>
+      </w:pPr>
+      <w:rPr>
+        <w:rFonts w:ascii="Wingdings" w:hAnsi="Wingdings" w:hint="default"/>
+        <w:sz w:val="20"/>
+      </w:rPr>
+    </w:lvl>
+    <w:lvl w:ilvl="8" w:tentative="1">
+      <w:start w:val="1"/>
+      <w:numFmt w:val="bullet"/>
+      <w:lvlText w:val=""/>
+      <w:lvlJc w:val="left"/>
+      <w:pPr>
+        <w:tabs>
+          <w:tab w:val="num" w:pos="6480"/>
+        </w:tabs>
+        <w:ind w:left="6480" w:hanging="360"/>
+      </w:pPr>
+      <w:rPr>
+        <w:rFonts w:ascii="Wingdings" w:hAnsi="Wingdings" w:hint="default"/>
+        <w:sz w:val="20"/>
+      </w:rPr>
+    </w:lvl>
+  </w:abstractNum>
+  <w:abstractNum w:abstractNumId="7" w15:restartNumberingAfterBreak="0">
     <w:nsid w:val="638E06F1"/>
     <w:multiLevelType w:val="multilevel"/>
     <w:tmpl w:val="FB184986"/>
@@ -2614,7 +3623,7 @@
       </w:rPr>
     </w:lvl>
   </w:abstractNum>
-  <w:abstractNum w:abstractNumId="6" w15:restartNumberingAfterBreak="0">
+  <w:abstractNum w:abstractNumId="8" w15:restartNumberingAfterBreak="0">
     <w:nsid w:val="728F16D8"/>
     <w:multiLevelType w:val="multilevel"/>
     <w:tmpl w:val="475ACBF2"/>
@@ -2764,25 +3773,31 @@
     </w:lvl>
   </w:abstractNum>
   <w:num w:numId="1" w16cid:durableId="997881142">
+    <w:abstractNumId w:val="1"/>
+  </w:num>
+  <w:num w:numId="2" w16cid:durableId="2089450765">
+    <w:abstractNumId w:val="7"/>
+  </w:num>
+  <w:num w:numId="3" w16cid:durableId="59332852">
+    <w:abstractNumId w:val="4"/>
+  </w:num>
+  <w:num w:numId="4" w16cid:durableId="322591533">
+    <w:abstractNumId w:val="5"/>
+  </w:num>
+  <w:num w:numId="5" w16cid:durableId="1183668761">
+    <w:abstractNumId w:val="2"/>
+  </w:num>
+  <w:num w:numId="6" w16cid:durableId="1252931518">
+    <w:abstractNumId w:val="8"/>
+  </w:num>
+  <w:num w:numId="7" w16cid:durableId="867716650">
+    <w:abstractNumId w:val="3"/>
+  </w:num>
+  <w:num w:numId="8" w16cid:durableId="308628980">
     <w:abstractNumId w:val="0"/>
   </w:num>
-  <w:num w:numId="2" w16cid:durableId="2089450765">
-    <w:abstractNumId w:val="5"/>
-  </w:num>
-  <w:num w:numId="3" w16cid:durableId="59332852">
-    <w:abstractNumId w:val="3"/>
-  </w:num>
-  <w:num w:numId="4" w16cid:durableId="322591533">
-    <w:abstractNumId w:val="4"/>
-  </w:num>
-  <w:num w:numId="5" w16cid:durableId="1183668761">
-    <w:abstractNumId w:val="1"/>
-  </w:num>
-  <w:num w:numId="6" w16cid:durableId="1252931518">
+  <w:num w:numId="9" w16cid:durableId="1386098598">
     <w:abstractNumId w:val="6"/>
-  </w:num>
-  <w:num w:numId="7" w16cid:durableId="867716650">
-    <w:abstractNumId w:val="2"/>
   </w:num>
 </w:numbering>
 </file>
@@ -3187,7 +4202,7 @@
   <w:style w:type="paragraph" w:default="1" w:styleId="Normal">
     <w:name w:val="Normal"/>
     <w:qFormat/>
-    <w:rsid w:val="00A135EF"/>
+    <w:rsid w:val="00B278A4"/>
   </w:style>
   <w:style w:type="paragraph" w:styleId="Heading1">
     <w:name w:val="heading 1"/>
@@ -3196,7 +4211,7 @@
     <w:link w:val="Heading1Char"/>
     <w:uiPriority w:val="9"/>
     <w:qFormat/>
-    <w:rsid w:val="00A135EF"/>
+    <w:rsid w:val="00B278A4"/>
     <w:pPr>
       <w:keepNext/>
       <w:keepLines/>
@@ -3219,7 +4234,7 @@
     <w:semiHidden/>
     <w:unhideWhenUsed/>
     <w:qFormat/>
-    <w:rsid w:val="00A135EF"/>
+    <w:rsid w:val="00B278A4"/>
     <w:pPr>
       <w:keepNext/>
       <w:keepLines/>
@@ -3242,7 +4257,7 @@
     <w:semiHidden/>
     <w:unhideWhenUsed/>
     <w:qFormat/>
-    <w:rsid w:val="00A135EF"/>
+    <w:rsid w:val="00B278A4"/>
     <w:pPr>
       <w:keepNext/>
       <w:keepLines/>
@@ -3265,7 +4280,7 @@
     <w:semiHidden/>
     <w:unhideWhenUsed/>
     <w:qFormat/>
-    <w:rsid w:val="00A135EF"/>
+    <w:rsid w:val="00B278A4"/>
     <w:pPr>
       <w:keepNext/>
       <w:keepLines/>
@@ -3288,7 +4303,7 @@
     <w:semiHidden/>
     <w:unhideWhenUsed/>
     <w:qFormat/>
-    <w:rsid w:val="00A135EF"/>
+    <w:rsid w:val="00B278A4"/>
     <w:pPr>
       <w:keepNext/>
       <w:keepLines/>
@@ -3309,7 +4324,7 @@
     <w:semiHidden/>
     <w:unhideWhenUsed/>
     <w:qFormat/>
-    <w:rsid w:val="00A135EF"/>
+    <w:rsid w:val="00B278A4"/>
     <w:pPr>
       <w:keepNext/>
       <w:keepLines/>
@@ -3332,7 +4347,7 @@
     <w:semiHidden/>
     <w:unhideWhenUsed/>
     <w:qFormat/>
-    <w:rsid w:val="00A135EF"/>
+    <w:rsid w:val="00B278A4"/>
     <w:pPr>
       <w:keepNext/>
       <w:keepLines/>
@@ -3353,7 +4368,7 @@
     <w:semiHidden/>
     <w:unhideWhenUsed/>
     <w:qFormat/>
-    <w:rsid w:val="00A135EF"/>
+    <w:rsid w:val="00B278A4"/>
     <w:pPr>
       <w:keepNext/>
       <w:keepLines/>
@@ -3376,7 +4391,7 @@
     <w:semiHidden/>
     <w:unhideWhenUsed/>
     <w:qFormat/>
-    <w:rsid w:val="00A135EF"/>
+    <w:rsid w:val="00B278A4"/>
     <w:pPr>
       <w:keepNext/>
       <w:keepLines/>
@@ -3420,7 +4435,7 @@
     <w:basedOn w:val="DefaultParagraphFont"/>
     <w:link w:val="Heading1"/>
     <w:uiPriority w:val="9"/>
-    <w:rsid w:val="00A135EF"/>
+    <w:rsid w:val="00B278A4"/>
     <w:rPr>
       <w:rFonts w:asciiTheme="majorHAnsi" w:eastAsiaTheme="majorEastAsia" w:hAnsiTheme="majorHAnsi" w:cstheme="majorBidi"/>
       <w:color w:val="2F5496" w:themeColor="accent1" w:themeShade="BF"/>
@@ -3434,7 +4449,7 @@
     <w:link w:val="Heading2"/>
     <w:uiPriority w:val="9"/>
     <w:semiHidden/>
-    <w:rsid w:val="00A135EF"/>
+    <w:rsid w:val="00B278A4"/>
     <w:rPr>
       <w:rFonts w:asciiTheme="majorHAnsi" w:eastAsiaTheme="majorEastAsia" w:hAnsiTheme="majorHAnsi" w:cstheme="majorBidi"/>
       <w:color w:val="2F5496" w:themeColor="accent1" w:themeShade="BF"/>
@@ -3448,7 +4463,7 @@
     <w:link w:val="Heading3"/>
     <w:uiPriority w:val="9"/>
     <w:semiHidden/>
-    <w:rsid w:val="00A135EF"/>
+    <w:rsid w:val="00B278A4"/>
     <w:rPr>
       <w:rFonts w:eastAsiaTheme="majorEastAsia" w:cstheme="majorBidi"/>
       <w:color w:val="2F5496" w:themeColor="accent1" w:themeShade="BF"/>
@@ -3462,7 +4477,7 @@
     <w:link w:val="Heading4"/>
     <w:uiPriority w:val="9"/>
     <w:semiHidden/>
-    <w:rsid w:val="00A135EF"/>
+    <w:rsid w:val="00B278A4"/>
     <w:rPr>
       <w:rFonts w:eastAsiaTheme="majorEastAsia" w:cstheme="majorBidi"/>
       <w:i/>
@@ -3476,7 +4491,7 @@
     <w:link w:val="Heading5"/>
     <w:uiPriority w:val="9"/>
     <w:semiHidden/>
-    <w:rsid w:val="00A135EF"/>
+    <w:rsid w:val="00B278A4"/>
     <w:rPr>
       <w:rFonts w:eastAsiaTheme="majorEastAsia" w:cstheme="majorBidi"/>
       <w:color w:val="2F5496" w:themeColor="accent1" w:themeShade="BF"/>
@@ -3488,7 +4503,7 @@
     <w:link w:val="Heading6"/>
     <w:uiPriority w:val="9"/>
     <w:semiHidden/>
-    <w:rsid w:val="00A135EF"/>
+    <w:rsid w:val="00B278A4"/>
     <w:rPr>
       <w:rFonts w:eastAsiaTheme="majorEastAsia" w:cstheme="majorBidi"/>
       <w:i/>
@@ -3502,7 +4517,7 @@
     <w:link w:val="Heading7"/>
     <w:uiPriority w:val="9"/>
     <w:semiHidden/>
-    <w:rsid w:val="00A135EF"/>
+    <w:rsid w:val="00B278A4"/>
     <w:rPr>
       <w:rFonts w:eastAsiaTheme="majorEastAsia" w:cstheme="majorBidi"/>
       <w:color w:val="595959" w:themeColor="text1" w:themeTint="A6"/>
@@ -3514,7 +4529,7 @@
     <w:link w:val="Heading8"/>
     <w:uiPriority w:val="9"/>
     <w:semiHidden/>
-    <w:rsid w:val="00A135EF"/>
+    <w:rsid w:val="00B278A4"/>
     <w:rPr>
       <w:rFonts w:eastAsiaTheme="majorEastAsia" w:cstheme="majorBidi"/>
       <w:i/>
@@ -3528,7 +4543,7 @@
     <w:link w:val="Heading9"/>
     <w:uiPriority w:val="9"/>
     <w:semiHidden/>
-    <w:rsid w:val="00A135EF"/>
+    <w:rsid w:val="00B278A4"/>
     <w:rPr>
       <w:rFonts w:eastAsiaTheme="majorEastAsia" w:cstheme="majorBidi"/>
       <w:color w:val="272727" w:themeColor="text1" w:themeTint="D8"/>
@@ -3541,7 +4556,7 @@
     <w:link w:val="TitleChar"/>
     <w:uiPriority w:val="10"/>
     <w:qFormat/>
-    <w:rsid w:val="00A135EF"/>
+    <w:rsid w:val="00B278A4"/>
     <w:pPr>
       <w:spacing w:after="80" w:line="240" w:lineRule="auto"/>
       <w:contextualSpacing/>
@@ -3559,7 +4574,7 @@
     <w:basedOn w:val="DefaultParagraphFont"/>
     <w:link w:val="Title"/>
     <w:uiPriority w:val="10"/>
-    <w:rsid w:val="00A135EF"/>
+    <w:rsid w:val="00B278A4"/>
     <w:rPr>
       <w:rFonts w:asciiTheme="majorHAnsi" w:eastAsiaTheme="majorEastAsia" w:hAnsiTheme="majorHAnsi" w:cstheme="majorBidi"/>
       <w:spacing w:val="-10"/>
@@ -3575,7 +4590,7 @@
     <w:link w:val="SubtitleChar"/>
     <w:uiPriority w:val="11"/>
     <w:qFormat/>
-    <w:rsid w:val="00A135EF"/>
+    <w:rsid w:val="00B278A4"/>
     <w:pPr>
       <w:numPr>
         <w:ilvl w:val="1"/>
@@ -3594,7 +4609,7 @@
     <w:basedOn w:val="DefaultParagraphFont"/>
     <w:link w:val="Subtitle"/>
     <w:uiPriority w:val="11"/>
-    <w:rsid w:val="00A135EF"/>
+    <w:rsid w:val="00B278A4"/>
     <w:rPr>
       <w:rFonts w:eastAsiaTheme="majorEastAsia" w:cstheme="majorBidi"/>
       <w:color w:val="595959" w:themeColor="text1" w:themeTint="A6"/>
@@ -3610,7 +4625,7 @@
     <w:link w:val="QuoteChar"/>
     <w:uiPriority w:val="29"/>
     <w:qFormat/>
-    <w:rsid w:val="00A135EF"/>
+    <w:rsid w:val="00B278A4"/>
     <w:pPr>
       <w:spacing w:before="160"/>
       <w:jc w:val="center"/>
@@ -3626,7 +4641,7 @@
     <w:basedOn w:val="DefaultParagraphFont"/>
     <w:link w:val="Quote"/>
     <w:uiPriority w:val="29"/>
-    <w:rsid w:val="00A135EF"/>
+    <w:rsid w:val="00B278A4"/>
     <w:rPr>
       <w:i/>
       <w:iCs/>
@@ -3638,7 +4653,7 @@
     <w:basedOn w:val="Normal"/>
     <w:uiPriority w:val="34"/>
     <w:qFormat/>
-    <w:rsid w:val="00A135EF"/>
+    <w:rsid w:val="00B278A4"/>
     <w:pPr>
       <w:ind w:left="720"/>
       <w:contextualSpacing/>
@@ -3649,7 +4664,7 @@
     <w:basedOn w:val="DefaultParagraphFont"/>
     <w:uiPriority w:val="21"/>
     <w:qFormat/>
-    <w:rsid w:val="00A135EF"/>
+    <w:rsid w:val="00B278A4"/>
     <w:rPr>
       <w:i/>
       <w:iCs/>
@@ -3663,7 +4678,7 @@
     <w:link w:val="IntenseQuoteChar"/>
     <w:uiPriority w:val="30"/>
     <w:qFormat/>
-    <w:rsid w:val="00A135EF"/>
+    <w:rsid w:val="00B278A4"/>
     <w:pPr>
       <w:pBdr>
         <w:top w:val="single" w:sz="4" w:space="10" w:color="2F5496" w:themeColor="accent1" w:themeShade="BF"/>
@@ -3684,7 +4699,7 @@
     <w:basedOn w:val="DefaultParagraphFont"/>
     <w:link w:val="IntenseQuote"/>
     <w:uiPriority w:val="30"/>
-    <w:rsid w:val="00A135EF"/>
+    <w:rsid w:val="00B278A4"/>
     <w:rPr>
       <w:i/>
       <w:iCs/>
@@ -3696,7 +4711,7 @@
     <w:basedOn w:val="DefaultParagraphFont"/>
     <w:uiPriority w:val="32"/>
     <w:qFormat/>
-    <w:rsid w:val="00A135EF"/>
+    <w:rsid w:val="00B278A4"/>
     <w:rPr>
       <w:b/>
       <w:bCs/>
@@ -3710,7 +4725,7 @@
     <w:basedOn w:val="DefaultParagraphFont"/>
     <w:uiPriority w:val="99"/>
     <w:unhideWhenUsed/>
-    <w:rsid w:val="00A135EF"/>
+    <w:rsid w:val="00B278A4"/>
     <w:rPr>
       <w:color w:val="0563C1" w:themeColor="hyperlink"/>
       <w:u w:val="single"/>
@@ -3720,7 +4735,7 @@
     <w:name w:val="Grid Table 5 Dark Accent 6"/>
     <w:basedOn w:val="TableNormal"/>
     <w:uiPriority w:val="50"/>
-    <w:rsid w:val="00A135EF"/>
+    <w:rsid w:val="00B278A4"/>
     <w:pPr>
       <w:spacing w:after="0" w:line="240" w:lineRule="auto"/>
     </w:pPr>

</xml_diff>

<commit_message>
SWOT analysis: threats, strategic implications, and final review
</commit_message>
<xml_diff>
--- a/Documents/SWOT Analysis Report.docx
+++ b/Documents/SWOT Analysis Report.docx
@@ -35,8 +35,8 @@
     </w:p>
     <w:p>
       <w:r>
-        <w:pict w14:anchorId="642A398E">
-          <v:rect id="_x0000_i1025" style="width:0;height:.75pt" o:hralign="center" o:hrstd="t" o:hr="t" fillcolor="#a0a0a0" stroked="f"/>
+        <w:pict w14:anchorId="33CC3B6A">
+          <v:rect id="_x0000_i1085" style="width:0;height:.75pt" o:hralign="center" o:hrstd="t" o:hr="t" fillcolor="#a0a0a0" stroked="f"/>
         </w:pict>
       </w:r>
     </w:p>
@@ -85,8 +85,8 @@
     </w:p>
     <w:p>
       <w:r>
-        <w:pict w14:anchorId="42EEDF57">
-          <v:rect id="_x0000_i1026" style="width:0;height:.75pt" o:hralign="center" o:hrstd="t" o:hr="t" fillcolor="#a0a0a0" stroked="f"/>
+        <w:pict w14:anchorId="3D1024D4">
+          <v:rect id="_x0000_i1086" style="width:0;height:.75pt" o:hralign="center" o:hrstd="t" o:hr="t" fillcolor="#a0a0a0" stroked="f"/>
         </w:pict>
       </w:r>
     </w:p>
@@ -227,8 +227,8 @@
     </w:p>
     <w:p>
       <w:r>
-        <w:pict w14:anchorId="60FAF5E1">
-          <v:rect id="_x0000_i1027" style="width:0;height:.75pt" o:hralign="center" o:hrstd="t" o:hr="t" fillcolor="#a0a0a0" stroked="f"/>
+        <w:pict w14:anchorId="2F61B242">
+          <v:rect id="_x0000_i1087" style="width:0;height:.75pt" o:hralign="center" o:hrstd="t" o:hr="t" fillcolor="#a0a0a0" stroked="f"/>
         </w:pict>
       </w:r>
     </w:p>
@@ -304,8 +304,8 @@
     </w:p>
     <w:p>
       <w:r>
-        <w:pict w14:anchorId="16B79A73">
-          <v:rect id="_x0000_i1028" style="width:0;height:.75pt" o:hralign="center" o:hrstd="t" o:hr="t" fillcolor="#a0a0a0" stroked="f"/>
+        <w:pict w14:anchorId="52004E44">
+          <v:rect id="_x0000_i1088" style="width:0;height:.75pt" o:hralign="center" o:hrstd="t" o:hr="t" fillcolor="#a0a0a0" stroked="f"/>
         </w:pict>
       </w:r>
     </w:p>
@@ -689,8 +689,8 @@
     </w:tbl>
     <w:p>
       <w:r>
-        <w:pict w14:anchorId="1CACDBDC">
-          <v:rect id="_x0000_i1029" style="width:0;height:.75pt" o:hralign="center" o:hrstd="t" o:hr="t" fillcolor="#a0a0a0" stroked="f"/>
+        <w:pict w14:anchorId="70C75AB2">
+          <v:rect id="_x0000_i1089" style="width:0;height:.75pt" o:hralign="center" o:hrstd="t" o:hr="t" fillcolor="#a0a0a0" stroked="f"/>
         </w:pict>
       </w:r>
     </w:p>
@@ -1196,8 +1196,8 @@
     </w:tbl>
     <w:p>
       <w:r>
-        <w:pict w14:anchorId="2E7B5599">
-          <v:rect id="_x0000_i1030" style="width:0;height:.75pt" o:hralign="center" o:hrstd="t" o:hr="t" fillcolor="#a0a0a0" stroked="f"/>
+        <w:pict w14:anchorId="2AEF5042">
+          <v:rect id="_x0000_i1090" style="width:0;height:.75pt" o:hralign="center" o:hrstd="t" o:hr="t" fillcolor="#a0a0a0" stroked="f"/>
         </w:pict>
       </w:r>
     </w:p>
@@ -1745,8 +1745,8 @@
     </w:tbl>
     <w:p>
       <w:r>
-        <w:pict w14:anchorId="4C8F9DC8">
-          <v:rect id="_x0000_i1031" style="width:0;height:.75pt" o:hralign="center" o:hrstd="t" o:hr="t" fillcolor="#a0a0a0" stroked="f"/>
+        <w:pict w14:anchorId="39E6B58A">
+          <v:rect id="_x0000_i1091" style="width:0;height:.75pt" o:hralign="center" o:hrstd="t" o:hr="t" fillcolor="#a0a0a0" stroked="f"/>
         </w:pict>
       </w:r>
     </w:p>
@@ -2025,8 +2025,8 @@
     </w:p>
     <w:p>
       <w:r>
-        <w:pict w14:anchorId="3CA4DB45">
-          <v:rect id="_x0000_i1032" style="width:0;height:.75pt" o:hralign="center" o:hrstd="t" o:hr="t" fillcolor="#a0a0a0" stroked="f"/>
+        <w:pict w14:anchorId="62CF467F">
+          <v:rect id="_x0000_i1092" style="width:0;height:.75pt" o:hralign="center" o:hrstd="t" o:hr="t" fillcolor="#a0a0a0" stroked="f"/>
         </w:pict>
       </w:r>
     </w:p>
@@ -2452,6 +2452,935 @@
         </w:rPr>
         <w:lastRenderedPageBreak/>
         <w:t>6.2 Competitive Positioning Map</w:t>
+      </w:r>
+    </w:p>
+    <w:p>
+      <w:r>
+        <w:rPr>
+          <w:b/>
+          <w:bCs/>
+        </w:rPr>
+        <w:t xml:space="preserve">Table 5: </w:t>
+      </w:r>
+      <w:proofErr w:type="spellStart"/>
+      <w:r>
+        <w:rPr>
+          <w:b/>
+          <w:bCs/>
+        </w:rPr>
+        <w:t>AutoPrice</w:t>
+      </w:r>
+      <w:proofErr w:type="spellEnd"/>
+      <w:r>
+        <w:rPr>
+          <w:b/>
+          <w:bCs/>
+        </w:rPr>
+        <w:t xml:space="preserve"> AI Competitive Positioning</w:t>
+      </w:r>
+    </w:p>
+    <w:tbl>
+      <w:tblPr>
+        <w:tblStyle w:val="GridTable5Dark-Accent6"/>
+        <w:tblW w:w="0" w:type="auto"/>
+        <w:tblLook w:val="04A0" w:firstRow="1" w:lastRow="0" w:firstColumn="1" w:lastColumn="0" w:noHBand="0" w:noVBand="1"/>
+      </w:tblPr>
+      <w:tblGrid>
+        <w:gridCol w:w="1455"/>
+        <w:gridCol w:w="3109"/>
+        <w:gridCol w:w="1626"/>
+        <w:gridCol w:w="1540"/>
+        <w:gridCol w:w="1620"/>
+      </w:tblGrid>
+      <w:tr>
+        <w:trPr>
+          <w:cnfStyle w:val="100000000000" w:firstRow="1" w:lastRow="0" w:firstColumn="0" w:lastColumn="0" w:oddVBand="0" w:evenVBand="0" w:oddHBand="0" w:evenHBand="0" w:firstRowFirstColumn="0" w:firstRowLastColumn="0" w:lastRowFirstColumn="0" w:lastRowLastColumn="0"/>
+        </w:trPr>
+        <w:tc>
+          <w:tcPr>
+            <w:cnfStyle w:val="001000000000" w:firstRow="0" w:lastRow="0" w:firstColumn="1" w:lastColumn="0" w:oddVBand="0" w:evenVBand="0" w:oddHBand="0" w:evenHBand="0" w:firstRowFirstColumn="0" w:firstRowLastColumn="0" w:lastRowFirstColumn="0" w:lastRowLastColumn="0"/>
+            <w:tcW w:w="0" w:type="auto"/>
+            <w:hideMark/>
+          </w:tcPr>
+          <w:p>
+            <w:pPr>
+              <w:spacing w:after="160" w:line="278" w:lineRule="auto"/>
+            </w:pPr>
+            <w:r>
+              <w:t>Competitor Type</w:t>
+            </w:r>
+          </w:p>
+        </w:tc>
+        <w:tc>
+          <w:tcPr>
+            <w:tcW w:w="0" w:type="auto"/>
+            <w:hideMark/>
+          </w:tcPr>
+          <w:p>
+            <w:pPr>
+              <w:spacing w:after="160" w:line="278" w:lineRule="auto"/>
+              <w:cnfStyle w:val="100000000000" w:firstRow="1" w:lastRow="0" w:firstColumn="0" w:lastColumn="0" w:oddVBand="0" w:evenVBand="0" w:oddHBand="0" w:evenHBand="0" w:firstRowFirstColumn="0" w:firstRowLastColumn="0" w:lastRowFirstColumn="0" w:lastRowLastColumn="0"/>
+            </w:pPr>
+            <w:r>
+              <w:t>Representative Examples</w:t>
+            </w:r>
+          </w:p>
+        </w:tc>
+        <w:tc>
+          <w:tcPr>
+            <w:tcW w:w="0" w:type="auto"/>
+            <w:hideMark/>
+          </w:tcPr>
+          <w:p>
+            <w:pPr>
+              <w:spacing w:after="160" w:line="278" w:lineRule="auto"/>
+              <w:cnfStyle w:val="100000000000" w:firstRow="1" w:lastRow="0" w:firstColumn="0" w:lastColumn="0" w:oddVBand="0" w:evenVBand="0" w:oddHBand="0" w:evenHBand="0" w:firstRowFirstColumn="0" w:firstRowLastColumn="0" w:lastRowFirstColumn="0" w:lastRowLastColumn="0"/>
+            </w:pPr>
+            <w:r>
+              <w:t>Advantage</w:t>
+            </w:r>
+          </w:p>
+        </w:tc>
+        <w:tc>
+          <w:tcPr>
+            <w:tcW w:w="0" w:type="auto"/>
+            <w:hideMark/>
+          </w:tcPr>
+          <w:p>
+            <w:pPr>
+              <w:spacing w:after="160" w:line="278" w:lineRule="auto"/>
+              <w:cnfStyle w:val="100000000000" w:firstRow="1" w:lastRow="0" w:firstColumn="0" w:lastColumn="0" w:oddVBand="0" w:evenVBand="0" w:oddHBand="0" w:evenHBand="0" w:firstRowFirstColumn="0" w:firstRowLastColumn="0" w:lastRowFirstColumn="0" w:lastRowLastColumn="0"/>
+            </w:pPr>
+            <w:r>
+              <w:t>Disadvantage</w:t>
+            </w:r>
+          </w:p>
+        </w:tc>
+        <w:tc>
+          <w:tcPr>
+            <w:tcW w:w="0" w:type="auto"/>
+            <w:hideMark/>
+          </w:tcPr>
+          <w:p>
+            <w:pPr>
+              <w:spacing w:after="160" w:line="278" w:lineRule="auto"/>
+              <w:cnfStyle w:val="100000000000" w:firstRow="1" w:lastRow="0" w:firstColumn="0" w:lastColumn="0" w:oddVBand="0" w:evenVBand="0" w:oddHBand="0" w:evenHBand="0" w:firstRowFirstColumn="0" w:firstRowLastColumn="0" w:lastRowFirstColumn="0" w:lastRowLastColumn="0"/>
+            </w:pPr>
+            <w:proofErr w:type="spellStart"/>
+            <w:r>
+              <w:t>AutoPrice</w:t>
+            </w:r>
+            <w:proofErr w:type="spellEnd"/>
+            <w:r>
+              <w:t xml:space="preserve"> AI's Counter</w:t>
+            </w:r>
+          </w:p>
+        </w:tc>
+      </w:tr>
+      <w:tr>
+        <w:trPr>
+          <w:cnfStyle w:val="000000100000" w:firstRow="0" w:lastRow="0" w:firstColumn="0" w:lastColumn="0" w:oddVBand="0" w:evenVBand="0" w:oddHBand="1" w:evenHBand="0" w:firstRowFirstColumn="0" w:firstRowLastColumn="0" w:lastRowFirstColumn="0" w:lastRowLastColumn="0"/>
+        </w:trPr>
+        <w:tc>
+          <w:tcPr>
+            <w:cnfStyle w:val="001000000000" w:firstRow="0" w:lastRow="0" w:firstColumn="1" w:lastColumn="0" w:oddVBand="0" w:evenVBand="0" w:oddHBand="0" w:evenHBand="0" w:firstRowFirstColumn="0" w:firstRowLastColumn="0" w:lastRowFirstColumn="0" w:lastRowLastColumn="0"/>
+            <w:tcW w:w="0" w:type="auto"/>
+            <w:hideMark/>
+          </w:tcPr>
+          <w:p>
+            <w:pPr>
+              <w:spacing w:after="160" w:line="278" w:lineRule="auto"/>
+            </w:pPr>
+            <w:r>
+              <w:t>Incumbent Valuation Guides</w:t>
+            </w:r>
+          </w:p>
+        </w:tc>
+        <w:tc>
+          <w:tcPr>
+            <w:tcW w:w="0" w:type="auto"/>
+            <w:hideMark/>
+          </w:tcPr>
+          <w:p>
+            <w:pPr>
+              <w:spacing w:after="160" w:line="278" w:lineRule="auto"/>
+              <w:cnfStyle w:val="000000100000" w:firstRow="0" w:lastRow="0" w:firstColumn="0" w:lastColumn="0" w:oddVBand="0" w:evenVBand="0" w:oddHBand="1" w:evenHBand="0" w:firstRowFirstColumn="0" w:firstRowLastColumn="0" w:lastRowFirstColumn="0" w:lastRowLastColumn="0"/>
+            </w:pPr>
+            <w:proofErr w:type="spellStart"/>
+            <w:r>
+              <w:t>Eurotax</w:t>
+            </w:r>
+            <w:proofErr w:type="spellEnd"/>
+            <w:r>
+              <w:t xml:space="preserve"> (</w:t>
+            </w:r>
+            <w:proofErr w:type="spellStart"/>
+            <w:r>
+              <w:t>Autovista</w:t>
+            </w:r>
+            <w:proofErr w:type="spellEnd"/>
+            <w:r>
+              <w:t>), Glass's (Redbook)</w:t>
+            </w:r>
+          </w:p>
+        </w:tc>
+        <w:tc>
+          <w:tcPr>
+            <w:tcW w:w="0" w:type="auto"/>
+            <w:hideMark/>
+          </w:tcPr>
+          <w:p>
+            <w:pPr>
+              <w:spacing w:after="160" w:line="278" w:lineRule="auto"/>
+              <w:cnfStyle w:val="000000100000" w:firstRow="0" w:lastRow="0" w:firstColumn="0" w:lastColumn="0" w:oddVBand="0" w:evenVBand="0" w:oddHBand="1" w:evenHBand="0" w:firstRowFirstColumn="0" w:firstRowLastColumn="0" w:lastRowFirstColumn="0" w:lastRowLastColumn="0"/>
+            </w:pPr>
+            <w:r>
+              <w:t>Industry standard, deep historical data, integrated into dealer/finance workflows.</w:t>
+            </w:r>
+          </w:p>
+        </w:tc>
+        <w:tc>
+          <w:tcPr>
+            <w:tcW w:w="0" w:type="auto"/>
+            <w:hideMark/>
+          </w:tcPr>
+          <w:p>
+            <w:pPr>
+              <w:spacing w:after="160" w:line="278" w:lineRule="auto"/>
+              <w:cnfStyle w:val="000000100000" w:firstRow="0" w:lastRow="0" w:firstColumn="0" w:lastColumn="0" w:oddVBand="0" w:evenVBand="0" w:oddHBand="1" w:evenHBand="0" w:firstRowFirstColumn="0" w:firstRowLastColumn="0" w:lastRowFirstColumn="0" w:lastRowLastColumn="0"/>
+            </w:pPr>
+            <w:r>
+              <w:t>May be slower to adapt models for new regulations (EV, emissions). Potentially less transparent.</w:t>
+            </w:r>
+          </w:p>
+        </w:tc>
+        <w:tc>
+          <w:tcPr>
+            <w:tcW w:w="0" w:type="auto"/>
+            <w:hideMark/>
+          </w:tcPr>
+          <w:p>
+            <w:pPr>
+              <w:spacing w:after="160" w:line="278" w:lineRule="auto"/>
+              <w:cnfStyle w:val="000000100000" w:firstRow="0" w:lastRow="0" w:firstColumn="0" w:lastColumn="0" w:oddVBand="0" w:evenVBand="0" w:oddHBand="1" w:evenHBand="0" w:firstRowFirstColumn="0" w:firstRowLastColumn="0" w:lastRowFirstColumn="0" w:lastRowLastColumn="0"/>
+            </w:pPr>
+            <w:r>
+              <w:t>Superior agility and focus on the emerging regulatory factors. Offer more transparent, explainable predictions.</w:t>
+            </w:r>
+          </w:p>
+        </w:tc>
+      </w:tr>
+      <w:tr>
+        <w:tc>
+          <w:tcPr>
+            <w:cnfStyle w:val="001000000000" w:firstRow="0" w:lastRow="0" w:firstColumn="1" w:lastColumn="0" w:oddVBand="0" w:evenVBand="0" w:oddHBand="0" w:evenHBand="0" w:firstRowFirstColumn="0" w:firstRowLastColumn="0" w:lastRowFirstColumn="0" w:lastRowLastColumn="0"/>
+            <w:tcW w:w="0" w:type="auto"/>
+            <w:hideMark/>
+          </w:tcPr>
+          <w:p>
+            <w:pPr>
+              <w:spacing w:after="160" w:line="278" w:lineRule="auto"/>
+            </w:pPr>
+            <w:r>
+              <w:t>Online Marketplace Tools</w:t>
+            </w:r>
+          </w:p>
+        </w:tc>
+        <w:tc>
+          <w:tcPr>
+            <w:tcW w:w="0" w:type="auto"/>
+            <w:hideMark/>
+          </w:tcPr>
+          <w:p>
+            <w:pPr>
+              <w:spacing w:after="160" w:line="278" w:lineRule="auto"/>
+              <w:cnfStyle w:val="000000000000" w:firstRow="0" w:lastRow="0" w:firstColumn="0" w:lastColumn="0" w:oddVBand="0" w:evenVBand="0" w:oddHBand="0" w:evenHBand="0" w:firstRowFirstColumn="0" w:firstRowLastColumn="0" w:lastRowFirstColumn="0" w:lastRowLastColumn="0"/>
+            </w:pPr>
+            <w:r>
+              <w:t>AutoScout24, </w:t>
+            </w:r>
+            <w:hyperlink r:id="rId7" w:tgtFrame="_blank" w:history="1">
+              <w:r>
+                <w:rPr>
+                  <w:rStyle w:val="Hyperlink"/>
+                </w:rPr>
+                <w:t>Mobile.de</w:t>
+              </w:r>
+            </w:hyperlink>
+            <w:r>
+              <w:t> built-in estimators</w:t>
+            </w:r>
+          </w:p>
+        </w:tc>
+        <w:tc>
+          <w:tcPr>
+            <w:tcW w:w="0" w:type="auto"/>
+            <w:hideMark/>
+          </w:tcPr>
+          <w:p>
+            <w:pPr>
+              <w:spacing w:after="160" w:line="278" w:lineRule="auto"/>
+              <w:cnfStyle w:val="000000000000" w:firstRow="0" w:lastRow="0" w:firstColumn="0" w:lastColumn="0" w:oddVBand="0" w:evenVBand="0" w:oddHBand="0" w:evenHBand="0" w:firstRowFirstColumn="0" w:firstRowLastColumn="0" w:lastRowFirstColumn="0" w:lastRowLastColumn="0"/>
+            </w:pPr>
+            <w:r>
+              <w:t>Free, convenient, immediate access to a large user base.</w:t>
+            </w:r>
+          </w:p>
+        </w:tc>
+        <w:tc>
+          <w:tcPr>
+            <w:tcW w:w="0" w:type="auto"/>
+            <w:hideMark/>
+          </w:tcPr>
+          <w:p>
+            <w:pPr>
+              <w:spacing w:after="160" w:line="278" w:lineRule="auto"/>
+              <w:cnfStyle w:val="000000000000" w:firstRow="0" w:lastRow="0" w:firstColumn="0" w:lastColumn="0" w:oddVBand="0" w:evenVBand="0" w:oddHBand="0" w:evenHBand="0" w:firstRowFirstColumn="0" w:firstRowLastColumn="0" w:lastRowFirstColumn="0" w:lastRowLastColumn="0"/>
+            </w:pPr>
+            <w:r>
+              <w:t>Often basic, may be biased to encourage listings, lack regulatory depth.</w:t>
+            </w:r>
+          </w:p>
+        </w:tc>
+        <w:tc>
+          <w:tcPr>
+            <w:tcW w:w="0" w:type="auto"/>
+            <w:hideMark/>
+          </w:tcPr>
+          <w:p>
+            <w:pPr>
+              <w:spacing w:after="160" w:line="278" w:lineRule="auto"/>
+              <w:cnfStyle w:val="000000000000" w:firstRow="0" w:lastRow="0" w:firstColumn="0" w:lastColumn="0" w:oddVBand="0" w:evenVBand="0" w:oddHBand="0" w:evenHBand="0" w:firstRowFirstColumn="0" w:firstRowLastColumn="0" w:lastRowFirstColumn="0" w:lastRowLastColumn="0"/>
+            </w:pPr>
+            <w:r>
+              <w:t>Provide a more accurate, professional-grade, and regulation-aware alternative, marketed to serious sellers/buyers.</w:t>
+            </w:r>
+          </w:p>
+        </w:tc>
+      </w:tr>
+      <w:tr>
+        <w:trPr>
+          <w:cnfStyle w:val="000000100000" w:firstRow="0" w:lastRow="0" w:firstColumn="0" w:lastColumn="0" w:oddVBand="0" w:evenVBand="0" w:oddHBand="1" w:evenHBand="0" w:firstRowFirstColumn="0" w:firstRowLastColumn="0" w:lastRowFirstColumn="0" w:lastRowLastColumn="0"/>
+        </w:trPr>
+        <w:tc>
+          <w:tcPr>
+            <w:cnfStyle w:val="001000000000" w:firstRow="0" w:lastRow="0" w:firstColumn="1" w:lastColumn="0" w:oddVBand="0" w:evenVBand="0" w:oddHBand="0" w:evenHBand="0" w:firstRowFirstColumn="0" w:firstRowLastColumn="0" w:lastRowFirstColumn="0" w:lastRowLastColumn="0"/>
+            <w:tcW w:w="0" w:type="auto"/>
+            <w:hideMark/>
+          </w:tcPr>
+          <w:p>
+            <w:pPr>
+              <w:spacing w:after="160" w:line="278" w:lineRule="auto"/>
+            </w:pPr>
+            <w:r>
+              <w:t>Global Generic Models</w:t>
+            </w:r>
+          </w:p>
+        </w:tc>
+        <w:tc>
+          <w:tcPr>
+            <w:tcW w:w="0" w:type="auto"/>
+            <w:hideMark/>
+          </w:tcPr>
+          <w:p>
+            <w:pPr>
+              <w:spacing w:after="160" w:line="278" w:lineRule="auto"/>
+              <w:cnfStyle w:val="000000100000" w:firstRow="0" w:lastRow="0" w:firstColumn="0" w:lastColumn="0" w:oddVBand="0" w:evenVBand="0" w:oddHBand="1" w:evenHBand="0" w:firstRowFirstColumn="0" w:firstRowLastColumn="0" w:lastRowFirstColumn="0" w:lastRowLastColumn="0"/>
+            </w:pPr>
+            <w:r>
+              <w:t>Various data science/consulting models</w:t>
+            </w:r>
+          </w:p>
+        </w:tc>
+        <w:tc>
+          <w:tcPr>
+            <w:tcW w:w="0" w:type="auto"/>
+            <w:hideMark/>
+          </w:tcPr>
+          <w:p>
+            <w:pPr>
+              <w:spacing w:after="160" w:line="278" w:lineRule="auto"/>
+              <w:cnfStyle w:val="000000100000" w:firstRow="0" w:lastRow="0" w:firstColumn="0" w:lastColumn="0" w:oddVBand="0" w:evenVBand="0" w:oddHBand="1" w:evenHBand="0" w:firstRowFirstColumn="0" w:firstRowLastColumn="0" w:lastRowFirstColumn="0" w:lastRowLastColumn="0"/>
+            </w:pPr>
+            <w:r>
+              <w:t xml:space="preserve">May have broader geographic or </w:t>
+            </w:r>
+            <w:r>
+              <w:lastRenderedPageBreak/>
+              <w:t>brand coverage.</w:t>
+            </w:r>
+          </w:p>
+        </w:tc>
+        <w:tc>
+          <w:tcPr>
+            <w:tcW w:w="0" w:type="auto"/>
+            <w:hideMark/>
+          </w:tcPr>
+          <w:p>
+            <w:pPr>
+              <w:spacing w:after="160" w:line="278" w:lineRule="auto"/>
+              <w:cnfStyle w:val="000000100000" w:firstRow="0" w:lastRow="0" w:firstColumn="0" w:lastColumn="0" w:oddVBand="0" w:evenVBand="0" w:oddHBand="1" w:evenHBand="0" w:firstRowFirstColumn="0" w:firstRowLastColumn="0" w:lastRowFirstColumn="0" w:lastRowLastColumn="0"/>
+            </w:pPr>
+            <w:r>
+              <w:lastRenderedPageBreak/>
+              <w:t xml:space="preserve">Lack deep European regulatory and brand-specific </w:t>
+            </w:r>
+            <w:r>
+              <w:lastRenderedPageBreak/>
+              <w:t>nuances, leading to lower accuracy.</w:t>
+            </w:r>
+          </w:p>
+        </w:tc>
+        <w:tc>
+          <w:tcPr>
+            <w:tcW w:w="0" w:type="auto"/>
+            <w:hideMark/>
+          </w:tcPr>
+          <w:p>
+            <w:pPr>
+              <w:spacing w:after="160" w:line="278" w:lineRule="auto"/>
+              <w:cnfStyle w:val="000000100000" w:firstRow="0" w:lastRow="0" w:firstColumn="0" w:lastColumn="0" w:oddVBand="0" w:evenVBand="0" w:oddHBand="1" w:evenHBand="0" w:firstRowFirstColumn="0" w:firstRowLastColumn="0" w:lastRowFirstColumn="0" w:lastRowLastColumn="0"/>
+            </w:pPr>
+            <w:r>
+              <w:lastRenderedPageBreak/>
+              <w:t xml:space="preserve">Hyper-localized, Europe-specific modeling that </w:t>
+            </w:r>
+            <w:r>
+              <w:lastRenderedPageBreak/>
+              <w:t>understands local taxes, brand perception, and emission laws.</w:t>
+            </w:r>
+          </w:p>
+        </w:tc>
+      </w:tr>
+      <w:tr>
+        <w:tc>
+          <w:tcPr>
+            <w:cnfStyle w:val="001000000000" w:firstRow="0" w:lastRow="0" w:firstColumn="1" w:lastColumn="0" w:oddVBand="0" w:evenVBand="0" w:oddHBand="0" w:evenHBand="0" w:firstRowFirstColumn="0" w:firstRowLastColumn="0" w:lastRowFirstColumn="0" w:lastRowLastColumn="0"/>
+            <w:tcW w:w="0" w:type="auto"/>
+            <w:hideMark/>
+          </w:tcPr>
+          <w:p>
+            <w:pPr>
+              <w:spacing w:after="160" w:line="278" w:lineRule="auto"/>
+            </w:pPr>
+            <w:r>
+              <w:lastRenderedPageBreak/>
+              <w:t>Manual Appraisal</w:t>
+            </w:r>
+          </w:p>
+        </w:tc>
+        <w:tc>
+          <w:tcPr>
+            <w:tcW w:w="0" w:type="auto"/>
+            <w:hideMark/>
+          </w:tcPr>
+          <w:p>
+            <w:pPr>
+              <w:spacing w:after="160" w:line="278" w:lineRule="auto"/>
+              <w:cnfStyle w:val="000000000000" w:firstRow="0" w:lastRow="0" w:firstColumn="0" w:lastColumn="0" w:oddVBand="0" w:evenVBand="0" w:oddHBand="0" w:evenHBand="0" w:firstRowFirstColumn="0" w:firstRowLastColumn="0" w:lastRowFirstColumn="0" w:lastRowLastColumn="0"/>
+            </w:pPr>
+            <w:r>
+              <w:t>Dealer/Individual expertise</w:t>
+            </w:r>
+          </w:p>
+        </w:tc>
+        <w:tc>
+          <w:tcPr>
+            <w:tcW w:w="0" w:type="auto"/>
+            <w:hideMark/>
+          </w:tcPr>
+          <w:p>
+            <w:pPr>
+              <w:spacing w:after="160" w:line="278" w:lineRule="auto"/>
+              <w:cnfStyle w:val="000000000000" w:firstRow="0" w:lastRow="0" w:firstColumn="0" w:lastColumn="0" w:oddVBand="0" w:evenVBand="0" w:oddHBand="0" w:evenHBand="0" w:firstRowFirstColumn="0" w:firstRowLastColumn="0" w:lastRowFirstColumn="0" w:lastRowLastColumn="0"/>
+            </w:pPr>
+            <w:r>
+              <w:t>Considers condition, history, and intangible factors.</w:t>
+            </w:r>
+          </w:p>
+        </w:tc>
+        <w:tc>
+          <w:tcPr>
+            <w:tcW w:w="0" w:type="auto"/>
+            <w:hideMark/>
+          </w:tcPr>
+          <w:p>
+            <w:pPr>
+              <w:spacing w:after="160" w:line="278" w:lineRule="auto"/>
+              <w:cnfStyle w:val="000000000000" w:firstRow="0" w:lastRow="0" w:firstColumn="0" w:lastColumn="0" w:oddVBand="0" w:evenVBand="0" w:oddHBand="0" w:evenHBand="0" w:firstRowFirstColumn="0" w:firstRowLastColumn="0" w:lastRowFirstColumn="0" w:lastRowLastColumn="0"/>
+            </w:pPr>
+            <w:r>
+              <w:t>Inconsistent, subjective, not scalable, prone to bias.</w:t>
+            </w:r>
+          </w:p>
+        </w:tc>
+        <w:tc>
+          <w:tcPr>
+            <w:tcW w:w="0" w:type="auto"/>
+            <w:hideMark/>
+          </w:tcPr>
+          <w:p>
+            <w:pPr>
+              <w:spacing w:after="160" w:line="278" w:lineRule="auto"/>
+              <w:cnfStyle w:val="000000000000" w:firstRow="0" w:lastRow="0" w:firstColumn="0" w:lastColumn="0" w:oddVBand="0" w:evenVBand="0" w:oddHBand="0" w:evenHBand="0" w:firstRowFirstColumn="0" w:firstRowLastColumn="0" w:lastRowFirstColumn="0" w:lastRowLastColumn="0"/>
+            </w:pPr>
+            <w:r>
+              <w:t>Provide a consistent, data-driven baseline, augmenting (not replacing) expert judgment with objective metrics.</w:t>
+            </w:r>
+          </w:p>
+        </w:tc>
+      </w:tr>
+    </w:tbl>
+    <w:p>
+      <w:r>
+        <w:pict w14:anchorId="44D06E66">
+          <v:rect id="_x0000_i1093" style="width:0;height:.75pt" o:hralign="center" o:hrstd="t" o:hr="t" fillcolor="#a0a0a0" stroked="f"/>
+        </w:pict>
+      </w:r>
+    </w:p>
+    <w:p>
+      <w:pPr>
+        <w:rPr>
+          <w:b/>
+          <w:bCs/>
+        </w:rPr>
+      </w:pPr>
+      <w:r>
+        <w:rPr>
+          <w:b/>
+          <w:bCs/>
+        </w:rPr>
+        <w:t>7. Strategic Recommendations &amp; Roadmap</w:t>
+      </w:r>
+    </w:p>
+    <w:p>
+      <w:r>
+        <w:rPr>
+          <w:b/>
+          <w:bCs/>
+        </w:rPr>
+        <w:t>Phase 1: Foundation &amp; Validation (0-12 Months)</w:t>
+      </w:r>
+    </w:p>
+    <w:p>
+      <w:pPr>
+        <w:numPr>
+          <w:ilvl w:val="0"/>
+          <w:numId w:val="10"/>
+        </w:numPr>
+      </w:pPr>
+      <w:r>
+        <w:rPr>
+          <w:b/>
+          <w:bCs/>
+        </w:rPr>
+        <w:t>Recommendation 1.1:</w:t>
+      </w:r>
+      <w:r>
+        <w:t> </w:t>
+      </w:r>
+      <w:r>
+        <w:rPr>
+          <w:b/>
+          <w:bCs/>
+        </w:rPr>
+        <w:t>Solve the Data Problem.</w:t>
+      </w:r>
+      <w:r>
+        <w:t> Prioritize securing 2-3 key data partnerships (e.g., a regional dealer network, a used EV leasing company) for access to anonymized transaction data. Launch a "Contribute Your Sale Price" feature for users to crowdsource data (with incentives).</w:t>
+      </w:r>
+    </w:p>
+    <w:p>
+      <w:pPr>
+        <w:numPr>
+          <w:ilvl w:val="0"/>
+          <w:numId w:val="10"/>
+        </w:numPr>
+      </w:pPr>
+      <w:r>
+        <w:rPr>
+          <w:b/>
+          <w:bCs/>
+        </w:rPr>
+        <w:t>Recommendation 1.2:</w:t>
+      </w:r>
+      <w:r>
+        <w:t> </w:t>
+      </w:r>
+      <w:r>
+        <w:rPr>
+          <w:b/>
+          <w:bCs/>
+        </w:rPr>
+        <w:t>Dominate the Niche.</w:t>
+      </w:r>
+      <w:r>
+        <w:t> Achieve and market proven, superior accuracy for </w:t>
+      </w:r>
+      <w:r>
+        <w:rPr>
+          <w:b/>
+          <w:bCs/>
+        </w:rPr>
+        <w:t>used vehicle pricing in Belgium</w:t>
+      </w:r>
+      <w:r>
+        <w:t>, with special reports on emission-class impact. Become the undeniable local leader.</w:t>
+      </w:r>
+    </w:p>
+    <w:p>
+      <w:pPr>
+        <w:numPr>
+          <w:ilvl w:val="0"/>
+          <w:numId w:val="10"/>
+        </w:numPr>
+      </w:pPr>
+      <w:r>
+        <w:rPr>
+          <w:b/>
+          <w:bCs/>
+        </w:rPr>
+        <w:t>Recommendation 1.3:</w:t>
+      </w:r>
+      <w:r>
+        <w:t> </w:t>
+      </w:r>
+      <w:r>
+        <w:rPr>
+          <w:b/>
+          <w:bCs/>
+        </w:rPr>
+        <w:t>Build the MVP for EVs.</w:t>
+      </w:r>
+      <w:r>
+        <w:t> Develop and launch a separate, beta "EV Price Predictor" module to establish early thought leadership in this high-growth segment.</w:t>
+      </w:r>
+    </w:p>
+    <w:p>
+      <w:r>
+        <w:rPr>
+          <w:b/>
+          <w:bCs/>
+        </w:rPr>
+        <w:t>Phase 2: Scale &amp; Partner (12-30 Months)</w:t>
+      </w:r>
+    </w:p>
+    <w:p>
+      <w:pPr>
+        <w:numPr>
+          <w:ilvl w:val="0"/>
+          <w:numId w:val="11"/>
+        </w:numPr>
+      </w:pPr>
+      <w:r>
+        <w:rPr>
+          <w:b/>
+          <w:bCs/>
+        </w:rPr>
+        <w:lastRenderedPageBreak/>
+        <w:t>Recommendation 2.1:</w:t>
+      </w:r>
+      <w:r>
+        <w:t> </w:t>
+      </w:r>
+      <w:r>
+        <w:rPr>
+          <w:b/>
+          <w:bCs/>
+        </w:rPr>
+        <w:t>Execute Geographic Expansion.</w:t>
+      </w:r>
+      <w:r>
+        <w:t> Systematically launch in the Netherlands and Germany, the largest adjacent markets, adapting models for local taxes and brand preferences.</w:t>
+      </w:r>
+    </w:p>
+    <w:p>
+      <w:pPr>
+        <w:numPr>
+          <w:ilvl w:val="0"/>
+          <w:numId w:val="11"/>
+        </w:numPr>
+      </w:pPr>
+      <w:r>
+        <w:rPr>
+          <w:b/>
+          <w:bCs/>
+        </w:rPr>
+        <w:t>Recommendation 2.2:</w:t>
+      </w:r>
+      <w:r>
+        <w:t> </w:t>
+      </w:r>
+      <w:r>
+        <w:rPr>
+          <w:b/>
+          <w:bCs/>
+        </w:rPr>
+        <w:t>Pursue Strategic Platform Integration.</w:t>
+      </w:r>
+      <w:r>
+        <w:t> Target one mid-sized online marketplace or dealer software provider for a white-label integration deal. Prove the B2B model.</w:t>
+      </w:r>
+    </w:p>
+    <w:p>
+      <w:pPr>
+        <w:numPr>
+          <w:ilvl w:val="0"/>
+          <w:numId w:val="11"/>
+        </w:numPr>
+      </w:pPr>
+      <w:r>
+        <w:rPr>
+          <w:b/>
+          <w:bCs/>
+        </w:rPr>
+        <w:t>Recommendation 2.3:</w:t>
+      </w:r>
+      <w:r>
+        <w:t> </w:t>
+      </w:r>
+      <w:r>
+        <w:rPr>
+          <w:b/>
+          <w:bCs/>
+        </w:rPr>
+        <w:t>Enhance the Product.</w:t>
+      </w:r>
+      <w:r>
+        <w:t xml:space="preserve"> Introduce a "Condition Adjuster" tool and explore integrations with vehicle history report providers (like </w:t>
+      </w:r>
+      <w:proofErr w:type="spellStart"/>
+      <w:r>
+        <w:t>Carvertical</w:t>
+      </w:r>
+      <w:proofErr w:type="spellEnd"/>
+      <w:r>
+        <w:t>) to address the limited input weakness.</w:t>
+      </w:r>
+    </w:p>
+    <w:p>
+      <w:r>
+        <w:rPr>
+          <w:b/>
+          <w:bCs/>
+        </w:rPr>
+        <w:t>Phase 3: Lead &amp; Evolve (30+ Months)</w:t>
+      </w:r>
+    </w:p>
+    <w:p>
+      <w:pPr>
+        <w:numPr>
+          <w:ilvl w:val="0"/>
+          <w:numId w:val="12"/>
+        </w:numPr>
+      </w:pPr>
+      <w:r>
+        <w:rPr>
+          <w:b/>
+          <w:bCs/>
+        </w:rPr>
+        <w:t>Recommendation 3.1:</w:t>
+      </w:r>
+      <w:r>
+        <w:t> </w:t>
+      </w:r>
+      <w:r>
+        <w:rPr>
+          <w:b/>
+          <w:bCs/>
+        </w:rPr>
+        <w:t>Establish a Market Intelligence Service.</w:t>
+      </w:r>
+      <w:r>
+        <w:t> Launch a subscription-based dashboard for dealers and OEMs offering insights on depreciation trends, demand forecasting, and the impact of policy changes on residual values.</w:t>
+      </w:r>
+    </w:p>
+    <w:p>
+      <w:pPr>
+        <w:numPr>
+          <w:ilvl w:val="0"/>
+          <w:numId w:val="12"/>
+        </w:numPr>
+      </w:pPr>
+      <w:r>
+        <w:rPr>
+          <w:b/>
+          <w:bCs/>
+        </w:rPr>
+        <w:t>Recommendation 3.2:</w:t>
+      </w:r>
+      <w:r>
+        <w:t> </w:t>
+      </w:r>
+      <w:r>
+        <w:rPr>
+          <w:b/>
+          <w:bCs/>
+        </w:rPr>
+        <w:t>Evaluate Strategic Exit or Independence.</w:t>
+      </w:r>
+      <w:r>
+        <w:t xml:space="preserve"> Based on market traction, consider pathways: become an acquisition target for a major automotive data company (J.D. Power, </w:t>
+      </w:r>
+      <w:proofErr w:type="spellStart"/>
+      <w:r>
+        <w:t>Autovista</w:t>
+      </w:r>
+      <w:proofErr w:type="spellEnd"/>
+      <w:r>
+        <w:t>), a marketplace, or an OEM; or secure major funding to become an independent, leading European automotive data platform.</w:t>
+      </w:r>
+    </w:p>
+    <w:p>
+      <w:r>
+        <w:rPr>
+          <w:b/>
+          <w:bCs/>
+        </w:rPr>
+        <w:t>Figure 2: Strategic Roadmap Visualization</w:t>
+      </w:r>
+      <w:r>
+        <w:br/>
+      </w:r>
+      <w:r>
+        <w:rPr>
+          <w:i/>
+          <w:iCs/>
+        </w:rPr>
+        <w:t>(A three-phase Gantt chart illustrating the above recommendations across time.)</w:t>
+      </w:r>
+    </w:p>
+    <w:p>
+      <w:r>
+        <w:rPr>
+          <w:b/>
+          <w:bCs/>
+        </w:rPr>
+        <w:t>Figure 3: Impact/Likelihood Matrix for Threats</w:t>
+      </w:r>
+      <w:r>
+        <w:br/>
+      </w:r>
+      <w:r>
+        <w:rPr>
+          <w:i/>
+          <w:iCs/>
+        </w:rPr>
+        <w:t>(A 2x2 matrix plotting threats like "Economic Downturn," "Incumbent Response," "GDPR Breach," and "Data Scarcity" based on their potential impact and likelihood.)</w:t>
+      </w:r>
+    </w:p>
+    <w:p>
+      <w:r>
+        <w:pict w14:anchorId="0B2806FD">
+          <v:rect id="_x0000_i1094" style="width:0;height:.75pt" o:hralign="center" o:hrstd="t" o:hr="t" fillcolor="#a0a0a0" stroked="f"/>
+        </w:pict>
+      </w:r>
+    </w:p>
+    <w:p>
+      <w:pPr>
+        <w:rPr>
+          <w:b/>
+          <w:bCs/>
+        </w:rPr>
+      </w:pPr>
+      <w:r>
+        <w:rPr>
+          <w:b/>
+          <w:bCs/>
+        </w:rPr>
+        <w:t>8. Conclusion</w:t>
+      </w:r>
+    </w:p>
+    <w:p>
+      <w:proofErr w:type="spellStart"/>
+      <w:r>
+        <w:t>AutoPrice</w:t>
+      </w:r>
+      <w:proofErr w:type="spellEnd"/>
+      <w:r>
+        <w:t xml:space="preserve"> AI tackles a complex, high-value problem with a clearly differentiated approach centered on </w:t>
+      </w:r>
+      <w:r>
+        <w:rPr>
+          <w:b/>
+          <w:bCs/>
+        </w:rPr>
+        <w:t>European regulatory intelligence</w:t>
+      </w:r>
+      <w:r>
+        <w:t>. Its </w:t>
+      </w:r>
+      <w:r>
+        <w:rPr>
+          <w:b/>
+          <w:bCs/>
+        </w:rPr>
+        <w:t>Strengths</w:t>
+      </w:r>
+      <w:r>
+        <w:t> in this specialization provide a solid wedge into the market. However, its </w:t>
+      </w:r>
+      <w:r>
+        <w:rPr>
+          <w:b/>
+          <w:bCs/>
+        </w:rPr>
+        <w:t>Weaknesses</w:t>
+      </w:r>
+      <w:r>
+        <w:t> in data acquisition and competition against entrenched incumbents are significant barriers that must be overcome through clever strategy, not just technology.</w:t>
+      </w:r>
+    </w:p>
+    <w:p>
+      <w:r>
+        <w:t>The </w:t>
+      </w:r>
+      <w:r>
+        <w:rPr>
+          <w:b/>
+          <w:bCs/>
+        </w:rPr>
+        <w:t>Opportunities</w:t>
+      </w:r>
+      <w:r>
+        <w:t> in the evolving used car landscape—particularly the seismic shift toward EVs and tightening environmental laws—are perfectly aligned with its core capabilities and offer a path to rapid relevance. The </w:t>
+      </w:r>
+      <w:r>
+        <w:rPr>
+          <w:b/>
+          <w:bCs/>
+        </w:rPr>
+        <w:t>Threats</w:t>
+      </w:r>
+      <w:r>
+        <w:t xml:space="preserve"> are formidable but typical for a data-driven disruptor; they </w:t>
+      </w:r>
+      <w:r>
+        <w:lastRenderedPageBreak/>
+        <w:t>can be mitigated through strategic partnerships, a focus on privacy, and relentless execution on a focused niche before broadening.</w:t>
+      </w:r>
+    </w:p>
+    <w:p>
+      <w:r>
+        <w:t>The recommended strategy is </w:t>
+      </w:r>
+      <w:r>
+        <w:rPr>
+          <w:b/>
+          <w:bCs/>
+        </w:rPr>
+        <w:t>"Niche Dominance to Platform."</w:t>
+      </w:r>
+      <w:r>
+        <w:t> </w:t>
+      </w:r>
+      <w:proofErr w:type="spellStart"/>
+      <w:r>
+        <w:t>AutoPrice</w:t>
+      </w:r>
+      <w:proofErr w:type="spellEnd"/>
+      <w:r>
+        <w:t xml:space="preserve"> AI must first prove it is the undisputed best at a specific, valuable slice of the market (e.g., emission-sensitive vehicle pricing in Benelux). From that position of proven accuracy and trust, it can then expand geographically, into vehicle segments (EVs), and up the value chain into analytics, ultimately aiming to set the new standard for transparency in the European used vehicle economy.</w:t>
       </w:r>
     </w:p>
     <w:p/>
@@ -2617,6 +3546,155 @@
     </w:lvl>
   </w:abstractNum>
   <w:abstractNum w:abstractNumId="1" w15:restartNumberingAfterBreak="0">
+    <w:nsid w:val="1AC9576E"/>
+    <w:multiLevelType w:val="multilevel"/>
+    <w:tmpl w:val="CA14E58A"/>
+    <w:lvl w:ilvl="0">
+      <w:start w:val="1"/>
+      <w:numFmt w:val="bullet"/>
+      <w:lvlText w:val=""/>
+      <w:lvlJc w:val="left"/>
+      <w:pPr>
+        <w:tabs>
+          <w:tab w:val="num" w:pos="720"/>
+        </w:tabs>
+        <w:ind w:left="720" w:hanging="360"/>
+      </w:pPr>
+      <w:rPr>
+        <w:rFonts w:ascii="Symbol" w:hAnsi="Symbol" w:hint="default"/>
+        <w:sz w:val="20"/>
+      </w:rPr>
+    </w:lvl>
+    <w:lvl w:ilvl="1" w:tentative="1">
+      <w:start w:val="1"/>
+      <w:numFmt w:val="bullet"/>
+      <w:lvlText w:val="o"/>
+      <w:lvlJc w:val="left"/>
+      <w:pPr>
+        <w:tabs>
+          <w:tab w:val="num" w:pos="1440"/>
+        </w:tabs>
+        <w:ind w:left="1440" w:hanging="360"/>
+      </w:pPr>
+      <w:rPr>
+        <w:rFonts w:ascii="Courier New" w:hAnsi="Courier New" w:hint="default"/>
+        <w:sz w:val="20"/>
+      </w:rPr>
+    </w:lvl>
+    <w:lvl w:ilvl="2" w:tentative="1">
+      <w:start w:val="1"/>
+      <w:numFmt w:val="bullet"/>
+      <w:lvlText w:val=""/>
+      <w:lvlJc w:val="left"/>
+      <w:pPr>
+        <w:tabs>
+          <w:tab w:val="num" w:pos="2160"/>
+        </w:tabs>
+        <w:ind w:left="2160" w:hanging="360"/>
+      </w:pPr>
+      <w:rPr>
+        <w:rFonts w:ascii="Wingdings" w:hAnsi="Wingdings" w:hint="default"/>
+        <w:sz w:val="20"/>
+      </w:rPr>
+    </w:lvl>
+    <w:lvl w:ilvl="3" w:tentative="1">
+      <w:start w:val="1"/>
+      <w:numFmt w:val="bullet"/>
+      <w:lvlText w:val=""/>
+      <w:lvlJc w:val="left"/>
+      <w:pPr>
+        <w:tabs>
+          <w:tab w:val="num" w:pos="2880"/>
+        </w:tabs>
+        <w:ind w:left="2880" w:hanging="360"/>
+      </w:pPr>
+      <w:rPr>
+        <w:rFonts w:ascii="Wingdings" w:hAnsi="Wingdings" w:hint="default"/>
+        <w:sz w:val="20"/>
+      </w:rPr>
+    </w:lvl>
+    <w:lvl w:ilvl="4" w:tentative="1">
+      <w:start w:val="1"/>
+      <w:numFmt w:val="bullet"/>
+      <w:lvlText w:val=""/>
+      <w:lvlJc w:val="left"/>
+      <w:pPr>
+        <w:tabs>
+          <w:tab w:val="num" w:pos="3600"/>
+        </w:tabs>
+        <w:ind w:left="3600" w:hanging="360"/>
+      </w:pPr>
+      <w:rPr>
+        <w:rFonts w:ascii="Wingdings" w:hAnsi="Wingdings" w:hint="default"/>
+        <w:sz w:val="20"/>
+      </w:rPr>
+    </w:lvl>
+    <w:lvl w:ilvl="5" w:tentative="1">
+      <w:start w:val="1"/>
+      <w:numFmt w:val="bullet"/>
+      <w:lvlText w:val=""/>
+      <w:lvlJc w:val="left"/>
+      <w:pPr>
+        <w:tabs>
+          <w:tab w:val="num" w:pos="4320"/>
+        </w:tabs>
+        <w:ind w:left="4320" w:hanging="360"/>
+      </w:pPr>
+      <w:rPr>
+        <w:rFonts w:ascii="Wingdings" w:hAnsi="Wingdings" w:hint="default"/>
+        <w:sz w:val="20"/>
+      </w:rPr>
+    </w:lvl>
+    <w:lvl w:ilvl="6" w:tentative="1">
+      <w:start w:val="1"/>
+      <w:numFmt w:val="bullet"/>
+      <w:lvlText w:val=""/>
+      <w:lvlJc w:val="left"/>
+      <w:pPr>
+        <w:tabs>
+          <w:tab w:val="num" w:pos="5040"/>
+        </w:tabs>
+        <w:ind w:left="5040" w:hanging="360"/>
+      </w:pPr>
+      <w:rPr>
+        <w:rFonts w:ascii="Wingdings" w:hAnsi="Wingdings" w:hint="default"/>
+        <w:sz w:val="20"/>
+      </w:rPr>
+    </w:lvl>
+    <w:lvl w:ilvl="7" w:tentative="1">
+      <w:start w:val="1"/>
+      <w:numFmt w:val="bullet"/>
+      <w:lvlText w:val=""/>
+      <w:lvlJc w:val="left"/>
+      <w:pPr>
+        <w:tabs>
+          <w:tab w:val="num" w:pos="5760"/>
+        </w:tabs>
+        <w:ind w:left="5760" w:hanging="360"/>
+      </w:pPr>
+      <w:rPr>
+        <w:rFonts w:ascii="Wingdings" w:hAnsi="Wingdings" w:hint="default"/>
+        <w:sz w:val="20"/>
+      </w:rPr>
+    </w:lvl>
+    <w:lvl w:ilvl="8" w:tentative="1">
+      <w:start w:val="1"/>
+      <w:numFmt w:val="bullet"/>
+      <w:lvlText w:val=""/>
+      <w:lvlJc w:val="left"/>
+      <w:pPr>
+        <w:tabs>
+          <w:tab w:val="num" w:pos="6480"/>
+        </w:tabs>
+        <w:ind w:left="6480" w:hanging="360"/>
+      </w:pPr>
+      <w:rPr>
+        <w:rFonts w:ascii="Wingdings" w:hAnsi="Wingdings" w:hint="default"/>
+        <w:sz w:val="20"/>
+      </w:rPr>
+    </w:lvl>
+  </w:abstractNum>
+  <w:abstractNum w:abstractNumId="2" w15:restartNumberingAfterBreak="0">
     <w:nsid w:val="22EF6186"/>
     <w:multiLevelType w:val="multilevel"/>
     <w:tmpl w:val="189C90FC"/>
@@ -2729,7 +3807,7 @@
       </w:pPr>
     </w:lvl>
   </w:abstractNum>
-  <w:abstractNum w:abstractNumId="2" w15:restartNumberingAfterBreak="0">
+  <w:abstractNum w:abstractNumId="3" w15:restartNumberingAfterBreak="0">
     <w:nsid w:val="24046356"/>
     <w:multiLevelType w:val="multilevel"/>
     <w:tmpl w:val="5ED0D540"/>
@@ -2878,7 +3956,7 @@
       </w:rPr>
     </w:lvl>
   </w:abstractNum>
-  <w:abstractNum w:abstractNumId="3" w15:restartNumberingAfterBreak="0">
+  <w:abstractNum w:abstractNumId="4" w15:restartNumberingAfterBreak="0">
     <w:nsid w:val="41C73376"/>
     <w:multiLevelType w:val="multilevel"/>
     <w:tmpl w:val="E28E0754"/>
@@ -3027,7 +4105,7 @@
       </w:rPr>
     </w:lvl>
   </w:abstractNum>
-  <w:abstractNum w:abstractNumId="4" w15:restartNumberingAfterBreak="0">
+  <w:abstractNum w:abstractNumId="5" w15:restartNumberingAfterBreak="0">
     <w:nsid w:val="41DF4D4A"/>
     <w:multiLevelType w:val="multilevel"/>
     <w:tmpl w:val="9F00429E"/>
@@ -3176,7 +4254,7 @@
       </w:rPr>
     </w:lvl>
   </w:abstractNum>
-  <w:abstractNum w:abstractNumId="5" w15:restartNumberingAfterBreak="0">
+  <w:abstractNum w:abstractNumId="6" w15:restartNumberingAfterBreak="0">
     <w:nsid w:val="41F92566"/>
     <w:multiLevelType w:val="multilevel"/>
     <w:tmpl w:val="DA5C96A8"/>
@@ -3325,7 +4403,156 @@
       </w:rPr>
     </w:lvl>
   </w:abstractNum>
-  <w:abstractNum w:abstractNumId="6" w15:restartNumberingAfterBreak="0">
+  <w:abstractNum w:abstractNumId="7" w15:restartNumberingAfterBreak="0">
+    <w:nsid w:val="453D7252"/>
+    <w:multiLevelType w:val="multilevel"/>
+    <w:tmpl w:val="E4485192"/>
+    <w:lvl w:ilvl="0">
+      <w:start w:val="1"/>
+      <w:numFmt w:val="bullet"/>
+      <w:lvlText w:val=""/>
+      <w:lvlJc w:val="left"/>
+      <w:pPr>
+        <w:tabs>
+          <w:tab w:val="num" w:pos="720"/>
+        </w:tabs>
+        <w:ind w:left="720" w:hanging="360"/>
+      </w:pPr>
+      <w:rPr>
+        <w:rFonts w:ascii="Symbol" w:hAnsi="Symbol" w:hint="default"/>
+        <w:sz w:val="20"/>
+      </w:rPr>
+    </w:lvl>
+    <w:lvl w:ilvl="1" w:tentative="1">
+      <w:start w:val="1"/>
+      <w:numFmt w:val="bullet"/>
+      <w:lvlText w:val="o"/>
+      <w:lvlJc w:val="left"/>
+      <w:pPr>
+        <w:tabs>
+          <w:tab w:val="num" w:pos="1440"/>
+        </w:tabs>
+        <w:ind w:left="1440" w:hanging="360"/>
+      </w:pPr>
+      <w:rPr>
+        <w:rFonts w:ascii="Courier New" w:hAnsi="Courier New" w:hint="default"/>
+        <w:sz w:val="20"/>
+      </w:rPr>
+    </w:lvl>
+    <w:lvl w:ilvl="2" w:tentative="1">
+      <w:start w:val="1"/>
+      <w:numFmt w:val="bullet"/>
+      <w:lvlText w:val=""/>
+      <w:lvlJc w:val="left"/>
+      <w:pPr>
+        <w:tabs>
+          <w:tab w:val="num" w:pos="2160"/>
+        </w:tabs>
+        <w:ind w:left="2160" w:hanging="360"/>
+      </w:pPr>
+      <w:rPr>
+        <w:rFonts w:ascii="Wingdings" w:hAnsi="Wingdings" w:hint="default"/>
+        <w:sz w:val="20"/>
+      </w:rPr>
+    </w:lvl>
+    <w:lvl w:ilvl="3" w:tentative="1">
+      <w:start w:val="1"/>
+      <w:numFmt w:val="bullet"/>
+      <w:lvlText w:val=""/>
+      <w:lvlJc w:val="left"/>
+      <w:pPr>
+        <w:tabs>
+          <w:tab w:val="num" w:pos="2880"/>
+        </w:tabs>
+        <w:ind w:left="2880" w:hanging="360"/>
+      </w:pPr>
+      <w:rPr>
+        <w:rFonts w:ascii="Wingdings" w:hAnsi="Wingdings" w:hint="default"/>
+        <w:sz w:val="20"/>
+      </w:rPr>
+    </w:lvl>
+    <w:lvl w:ilvl="4" w:tentative="1">
+      <w:start w:val="1"/>
+      <w:numFmt w:val="bullet"/>
+      <w:lvlText w:val=""/>
+      <w:lvlJc w:val="left"/>
+      <w:pPr>
+        <w:tabs>
+          <w:tab w:val="num" w:pos="3600"/>
+        </w:tabs>
+        <w:ind w:left="3600" w:hanging="360"/>
+      </w:pPr>
+      <w:rPr>
+        <w:rFonts w:ascii="Wingdings" w:hAnsi="Wingdings" w:hint="default"/>
+        <w:sz w:val="20"/>
+      </w:rPr>
+    </w:lvl>
+    <w:lvl w:ilvl="5" w:tentative="1">
+      <w:start w:val="1"/>
+      <w:numFmt w:val="bullet"/>
+      <w:lvlText w:val=""/>
+      <w:lvlJc w:val="left"/>
+      <w:pPr>
+        <w:tabs>
+          <w:tab w:val="num" w:pos="4320"/>
+        </w:tabs>
+        <w:ind w:left="4320" w:hanging="360"/>
+      </w:pPr>
+      <w:rPr>
+        <w:rFonts w:ascii="Wingdings" w:hAnsi="Wingdings" w:hint="default"/>
+        <w:sz w:val="20"/>
+      </w:rPr>
+    </w:lvl>
+    <w:lvl w:ilvl="6" w:tentative="1">
+      <w:start w:val="1"/>
+      <w:numFmt w:val="bullet"/>
+      <w:lvlText w:val=""/>
+      <w:lvlJc w:val="left"/>
+      <w:pPr>
+        <w:tabs>
+          <w:tab w:val="num" w:pos="5040"/>
+        </w:tabs>
+        <w:ind w:left="5040" w:hanging="360"/>
+      </w:pPr>
+      <w:rPr>
+        <w:rFonts w:ascii="Wingdings" w:hAnsi="Wingdings" w:hint="default"/>
+        <w:sz w:val="20"/>
+      </w:rPr>
+    </w:lvl>
+    <w:lvl w:ilvl="7" w:tentative="1">
+      <w:start w:val="1"/>
+      <w:numFmt w:val="bullet"/>
+      <w:lvlText w:val=""/>
+      <w:lvlJc w:val="left"/>
+      <w:pPr>
+        <w:tabs>
+          <w:tab w:val="num" w:pos="5760"/>
+        </w:tabs>
+        <w:ind w:left="5760" w:hanging="360"/>
+      </w:pPr>
+      <w:rPr>
+        <w:rFonts w:ascii="Wingdings" w:hAnsi="Wingdings" w:hint="default"/>
+        <w:sz w:val="20"/>
+      </w:rPr>
+    </w:lvl>
+    <w:lvl w:ilvl="8" w:tentative="1">
+      <w:start w:val="1"/>
+      <w:numFmt w:val="bullet"/>
+      <w:lvlText w:val=""/>
+      <w:lvlJc w:val="left"/>
+      <w:pPr>
+        <w:tabs>
+          <w:tab w:val="num" w:pos="6480"/>
+        </w:tabs>
+        <w:ind w:left="6480" w:hanging="360"/>
+      </w:pPr>
+      <w:rPr>
+        <w:rFonts w:ascii="Wingdings" w:hAnsi="Wingdings" w:hint="default"/>
+        <w:sz w:val="20"/>
+      </w:rPr>
+    </w:lvl>
+  </w:abstractNum>
+  <w:abstractNum w:abstractNumId="8" w15:restartNumberingAfterBreak="0">
     <w:nsid w:val="5AC73B08"/>
     <w:multiLevelType w:val="multilevel"/>
     <w:tmpl w:val="D8BAED92"/>
@@ -3474,7 +4701,7 @@
       </w:rPr>
     </w:lvl>
   </w:abstractNum>
-  <w:abstractNum w:abstractNumId="7" w15:restartNumberingAfterBreak="0">
+  <w:abstractNum w:abstractNumId="9" w15:restartNumberingAfterBreak="0">
     <w:nsid w:val="638E06F1"/>
     <w:multiLevelType w:val="multilevel"/>
     <w:tmpl w:val="FB184986"/>
@@ -3623,7 +4850,156 @@
       </w:rPr>
     </w:lvl>
   </w:abstractNum>
-  <w:abstractNum w:abstractNumId="8" w15:restartNumberingAfterBreak="0">
+  <w:abstractNum w:abstractNumId="10" w15:restartNumberingAfterBreak="0">
+    <w:nsid w:val="63E8164D"/>
+    <w:multiLevelType w:val="multilevel"/>
+    <w:tmpl w:val="836C4F68"/>
+    <w:lvl w:ilvl="0">
+      <w:start w:val="1"/>
+      <w:numFmt w:val="bullet"/>
+      <w:lvlText w:val=""/>
+      <w:lvlJc w:val="left"/>
+      <w:pPr>
+        <w:tabs>
+          <w:tab w:val="num" w:pos="720"/>
+        </w:tabs>
+        <w:ind w:left="720" w:hanging="360"/>
+      </w:pPr>
+      <w:rPr>
+        <w:rFonts w:ascii="Symbol" w:hAnsi="Symbol" w:hint="default"/>
+        <w:sz w:val="20"/>
+      </w:rPr>
+    </w:lvl>
+    <w:lvl w:ilvl="1" w:tentative="1">
+      <w:start w:val="1"/>
+      <w:numFmt w:val="bullet"/>
+      <w:lvlText w:val="o"/>
+      <w:lvlJc w:val="left"/>
+      <w:pPr>
+        <w:tabs>
+          <w:tab w:val="num" w:pos="1440"/>
+        </w:tabs>
+        <w:ind w:left="1440" w:hanging="360"/>
+      </w:pPr>
+      <w:rPr>
+        <w:rFonts w:ascii="Courier New" w:hAnsi="Courier New" w:hint="default"/>
+        <w:sz w:val="20"/>
+      </w:rPr>
+    </w:lvl>
+    <w:lvl w:ilvl="2" w:tentative="1">
+      <w:start w:val="1"/>
+      <w:numFmt w:val="bullet"/>
+      <w:lvlText w:val=""/>
+      <w:lvlJc w:val="left"/>
+      <w:pPr>
+        <w:tabs>
+          <w:tab w:val="num" w:pos="2160"/>
+        </w:tabs>
+        <w:ind w:left="2160" w:hanging="360"/>
+      </w:pPr>
+      <w:rPr>
+        <w:rFonts w:ascii="Wingdings" w:hAnsi="Wingdings" w:hint="default"/>
+        <w:sz w:val="20"/>
+      </w:rPr>
+    </w:lvl>
+    <w:lvl w:ilvl="3" w:tentative="1">
+      <w:start w:val="1"/>
+      <w:numFmt w:val="bullet"/>
+      <w:lvlText w:val=""/>
+      <w:lvlJc w:val="left"/>
+      <w:pPr>
+        <w:tabs>
+          <w:tab w:val="num" w:pos="2880"/>
+        </w:tabs>
+        <w:ind w:left="2880" w:hanging="360"/>
+      </w:pPr>
+      <w:rPr>
+        <w:rFonts w:ascii="Wingdings" w:hAnsi="Wingdings" w:hint="default"/>
+        <w:sz w:val="20"/>
+      </w:rPr>
+    </w:lvl>
+    <w:lvl w:ilvl="4" w:tentative="1">
+      <w:start w:val="1"/>
+      <w:numFmt w:val="bullet"/>
+      <w:lvlText w:val=""/>
+      <w:lvlJc w:val="left"/>
+      <w:pPr>
+        <w:tabs>
+          <w:tab w:val="num" w:pos="3600"/>
+        </w:tabs>
+        <w:ind w:left="3600" w:hanging="360"/>
+      </w:pPr>
+      <w:rPr>
+        <w:rFonts w:ascii="Wingdings" w:hAnsi="Wingdings" w:hint="default"/>
+        <w:sz w:val="20"/>
+      </w:rPr>
+    </w:lvl>
+    <w:lvl w:ilvl="5" w:tentative="1">
+      <w:start w:val="1"/>
+      <w:numFmt w:val="bullet"/>
+      <w:lvlText w:val=""/>
+      <w:lvlJc w:val="left"/>
+      <w:pPr>
+        <w:tabs>
+          <w:tab w:val="num" w:pos="4320"/>
+        </w:tabs>
+        <w:ind w:left="4320" w:hanging="360"/>
+      </w:pPr>
+      <w:rPr>
+        <w:rFonts w:ascii="Wingdings" w:hAnsi="Wingdings" w:hint="default"/>
+        <w:sz w:val="20"/>
+      </w:rPr>
+    </w:lvl>
+    <w:lvl w:ilvl="6" w:tentative="1">
+      <w:start w:val="1"/>
+      <w:numFmt w:val="bullet"/>
+      <w:lvlText w:val=""/>
+      <w:lvlJc w:val="left"/>
+      <w:pPr>
+        <w:tabs>
+          <w:tab w:val="num" w:pos="5040"/>
+        </w:tabs>
+        <w:ind w:left="5040" w:hanging="360"/>
+      </w:pPr>
+      <w:rPr>
+        <w:rFonts w:ascii="Wingdings" w:hAnsi="Wingdings" w:hint="default"/>
+        <w:sz w:val="20"/>
+      </w:rPr>
+    </w:lvl>
+    <w:lvl w:ilvl="7" w:tentative="1">
+      <w:start w:val="1"/>
+      <w:numFmt w:val="bullet"/>
+      <w:lvlText w:val=""/>
+      <w:lvlJc w:val="left"/>
+      <w:pPr>
+        <w:tabs>
+          <w:tab w:val="num" w:pos="5760"/>
+        </w:tabs>
+        <w:ind w:left="5760" w:hanging="360"/>
+      </w:pPr>
+      <w:rPr>
+        <w:rFonts w:ascii="Wingdings" w:hAnsi="Wingdings" w:hint="default"/>
+        <w:sz w:val="20"/>
+      </w:rPr>
+    </w:lvl>
+    <w:lvl w:ilvl="8" w:tentative="1">
+      <w:start w:val="1"/>
+      <w:numFmt w:val="bullet"/>
+      <w:lvlText w:val=""/>
+      <w:lvlJc w:val="left"/>
+      <w:pPr>
+        <w:tabs>
+          <w:tab w:val="num" w:pos="6480"/>
+        </w:tabs>
+        <w:ind w:left="6480" w:hanging="360"/>
+      </w:pPr>
+      <w:rPr>
+        <w:rFonts w:ascii="Wingdings" w:hAnsi="Wingdings" w:hint="default"/>
+        <w:sz w:val="20"/>
+      </w:rPr>
+    </w:lvl>
+  </w:abstractNum>
+  <w:abstractNum w:abstractNumId="11" w15:restartNumberingAfterBreak="0">
     <w:nsid w:val="728F16D8"/>
     <w:multiLevelType w:val="multilevel"/>
     <w:tmpl w:val="475ACBF2"/>
@@ -3773,31 +5149,40 @@
     </w:lvl>
   </w:abstractNum>
   <w:num w:numId="1" w16cid:durableId="997881142">
-    <w:abstractNumId w:val="1"/>
+    <w:abstractNumId w:val="2"/>
   </w:num>
   <w:num w:numId="2" w16cid:durableId="2089450765">
-    <w:abstractNumId w:val="7"/>
+    <w:abstractNumId w:val="9"/>
   </w:num>
   <w:num w:numId="3" w16cid:durableId="59332852">
-    <w:abstractNumId w:val="4"/>
+    <w:abstractNumId w:val="5"/>
   </w:num>
   <w:num w:numId="4" w16cid:durableId="322591533">
-    <w:abstractNumId w:val="5"/>
+    <w:abstractNumId w:val="6"/>
   </w:num>
   <w:num w:numId="5" w16cid:durableId="1183668761">
-    <w:abstractNumId w:val="2"/>
+    <w:abstractNumId w:val="3"/>
   </w:num>
   <w:num w:numId="6" w16cid:durableId="1252931518">
-    <w:abstractNumId w:val="8"/>
+    <w:abstractNumId w:val="11"/>
   </w:num>
   <w:num w:numId="7" w16cid:durableId="867716650">
-    <w:abstractNumId w:val="3"/>
+    <w:abstractNumId w:val="4"/>
   </w:num>
   <w:num w:numId="8" w16cid:durableId="308628980">
     <w:abstractNumId w:val="0"/>
   </w:num>
   <w:num w:numId="9" w16cid:durableId="1386098598">
-    <w:abstractNumId w:val="6"/>
+    <w:abstractNumId w:val="8"/>
+  </w:num>
+  <w:num w:numId="10" w16cid:durableId="1514763046">
+    <w:abstractNumId w:val="10"/>
+  </w:num>
+  <w:num w:numId="11" w16cid:durableId="1494447015">
+    <w:abstractNumId w:val="7"/>
+  </w:num>
+  <w:num w:numId="12" w16cid:durableId="855458215">
+    <w:abstractNumId w:val="1"/>
   </w:num>
 </w:numbering>
 </file>
@@ -4202,7 +5587,6 @@
   <w:style w:type="paragraph" w:default="1" w:styleId="Normal">
     <w:name w:val="Normal"/>
     <w:qFormat/>
-    <w:rsid w:val="00B278A4"/>
   </w:style>
   <w:style w:type="paragraph" w:styleId="Heading1">
     <w:name w:val="heading 1"/>
@@ -4211,7 +5595,7 @@
     <w:link w:val="Heading1Char"/>
     <w:uiPriority w:val="9"/>
     <w:qFormat/>
-    <w:rsid w:val="00B278A4"/>
+    <w:rsid w:val="00C87C72"/>
     <w:pPr>
       <w:keepNext/>
       <w:keepLines/>
@@ -4234,7 +5618,7 @@
     <w:semiHidden/>
     <w:unhideWhenUsed/>
     <w:qFormat/>
-    <w:rsid w:val="00B278A4"/>
+    <w:rsid w:val="00C87C72"/>
     <w:pPr>
       <w:keepNext/>
       <w:keepLines/>
@@ -4257,7 +5641,7 @@
     <w:semiHidden/>
     <w:unhideWhenUsed/>
     <w:qFormat/>
-    <w:rsid w:val="00B278A4"/>
+    <w:rsid w:val="00C87C72"/>
     <w:pPr>
       <w:keepNext/>
       <w:keepLines/>
@@ -4280,7 +5664,7 @@
     <w:semiHidden/>
     <w:unhideWhenUsed/>
     <w:qFormat/>
-    <w:rsid w:val="00B278A4"/>
+    <w:rsid w:val="00C87C72"/>
     <w:pPr>
       <w:keepNext/>
       <w:keepLines/>
@@ -4303,7 +5687,7 @@
     <w:semiHidden/>
     <w:unhideWhenUsed/>
     <w:qFormat/>
-    <w:rsid w:val="00B278A4"/>
+    <w:rsid w:val="00C87C72"/>
     <w:pPr>
       <w:keepNext/>
       <w:keepLines/>
@@ -4324,7 +5708,7 @@
     <w:semiHidden/>
     <w:unhideWhenUsed/>
     <w:qFormat/>
-    <w:rsid w:val="00B278A4"/>
+    <w:rsid w:val="00C87C72"/>
     <w:pPr>
       <w:keepNext/>
       <w:keepLines/>
@@ -4347,7 +5731,7 @@
     <w:semiHidden/>
     <w:unhideWhenUsed/>
     <w:qFormat/>
-    <w:rsid w:val="00B278A4"/>
+    <w:rsid w:val="00C87C72"/>
     <w:pPr>
       <w:keepNext/>
       <w:keepLines/>
@@ -4368,7 +5752,7 @@
     <w:semiHidden/>
     <w:unhideWhenUsed/>
     <w:qFormat/>
-    <w:rsid w:val="00B278A4"/>
+    <w:rsid w:val="00C87C72"/>
     <w:pPr>
       <w:keepNext/>
       <w:keepLines/>
@@ -4391,7 +5775,7 @@
     <w:semiHidden/>
     <w:unhideWhenUsed/>
     <w:qFormat/>
-    <w:rsid w:val="00B278A4"/>
+    <w:rsid w:val="00C87C72"/>
     <w:pPr>
       <w:keepNext/>
       <w:keepLines/>
@@ -4406,7 +5790,6 @@
   <w:style w:type="character" w:default="1" w:styleId="DefaultParagraphFont">
     <w:name w:val="Default Paragraph Font"/>
     <w:uiPriority w:val="1"/>
-    <w:semiHidden/>
     <w:unhideWhenUsed/>
   </w:style>
   <w:style w:type="table" w:default="1" w:styleId="TableNormal">
@@ -4435,7 +5818,7 @@
     <w:basedOn w:val="DefaultParagraphFont"/>
     <w:link w:val="Heading1"/>
     <w:uiPriority w:val="9"/>
-    <w:rsid w:val="00B278A4"/>
+    <w:rsid w:val="00C87C72"/>
     <w:rPr>
       <w:rFonts w:asciiTheme="majorHAnsi" w:eastAsiaTheme="majorEastAsia" w:hAnsiTheme="majorHAnsi" w:cstheme="majorBidi"/>
       <w:color w:val="2F5496" w:themeColor="accent1" w:themeShade="BF"/>
@@ -4449,7 +5832,7 @@
     <w:link w:val="Heading2"/>
     <w:uiPriority w:val="9"/>
     <w:semiHidden/>
-    <w:rsid w:val="00B278A4"/>
+    <w:rsid w:val="00C87C72"/>
     <w:rPr>
       <w:rFonts w:asciiTheme="majorHAnsi" w:eastAsiaTheme="majorEastAsia" w:hAnsiTheme="majorHAnsi" w:cstheme="majorBidi"/>
       <w:color w:val="2F5496" w:themeColor="accent1" w:themeShade="BF"/>
@@ -4463,7 +5846,7 @@
     <w:link w:val="Heading3"/>
     <w:uiPriority w:val="9"/>
     <w:semiHidden/>
-    <w:rsid w:val="00B278A4"/>
+    <w:rsid w:val="00C87C72"/>
     <w:rPr>
       <w:rFonts w:eastAsiaTheme="majorEastAsia" w:cstheme="majorBidi"/>
       <w:color w:val="2F5496" w:themeColor="accent1" w:themeShade="BF"/>
@@ -4477,7 +5860,7 @@
     <w:link w:val="Heading4"/>
     <w:uiPriority w:val="9"/>
     <w:semiHidden/>
-    <w:rsid w:val="00B278A4"/>
+    <w:rsid w:val="00C87C72"/>
     <w:rPr>
       <w:rFonts w:eastAsiaTheme="majorEastAsia" w:cstheme="majorBidi"/>
       <w:i/>
@@ -4491,7 +5874,7 @@
     <w:link w:val="Heading5"/>
     <w:uiPriority w:val="9"/>
     <w:semiHidden/>
-    <w:rsid w:val="00B278A4"/>
+    <w:rsid w:val="00C87C72"/>
     <w:rPr>
       <w:rFonts w:eastAsiaTheme="majorEastAsia" w:cstheme="majorBidi"/>
       <w:color w:val="2F5496" w:themeColor="accent1" w:themeShade="BF"/>
@@ -4503,7 +5886,7 @@
     <w:link w:val="Heading6"/>
     <w:uiPriority w:val="9"/>
     <w:semiHidden/>
-    <w:rsid w:val="00B278A4"/>
+    <w:rsid w:val="00C87C72"/>
     <w:rPr>
       <w:rFonts w:eastAsiaTheme="majorEastAsia" w:cstheme="majorBidi"/>
       <w:i/>
@@ -4517,7 +5900,7 @@
     <w:link w:val="Heading7"/>
     <w:uiPriority w:val="9"/>
     <w:semiHidden/>
-    <w:rsid w:val="00B278A4"/>
+    <w:rsid w:val="00C87C72"/>
     <w:rPr>
       <w:rFonts w:eastAsiaTheme="majorEastAsia" w:cstheme="majorBidi"/>
       <w:color w:val="595959" w:themeColor="text1" w:themeTint="A6"/>
@@ -4529,7 +5912,7 @@
     <w:link w:val="Heading8"/>
     <w:uiPriority w:val="9"/>
     <w:semiHidden/>
-    <w:rsid w:val="00B278A4"/>
+    <w:rsid w:val="00C87C72"/>
     <w:rPr>
       <w:rFonts w:eastAsiaTheme="majorEastAsia" w:cstheme="majorBidi"/>
       <w:i/>
@@ -4543,7 +5926,7 @@
     <w:link w:val="Heading9"/>
     <w:uiPriority w:val="9"/>
     <w:semiHidden/>
-    <w:rsid w:val="00B278A4"/>
+    <w:rsid w:val="00C87C72"/>
     <w:rPr>
       <w:rFonts w:eastAsiaTheme="majorEastAsia" w:cstheme="majorBidi"/>
       <w:color w:val="272727" w:themeColor="text1" w:themeTint="D8"/>
@@ -4556,7 +5939,7 @@
     <w:link w:val="TitleChar"/>
     <w:uiPriority w:val="10"/>
     <w:qFormat/>
-    <w:rsid w:val="00B278A4"/>
+    <w:rsid w:val="00C87C72"/>
     <w:pPr>
       <w:spacing w:after="80" w:line="240" w:lineRule="auto"/>
       <w:contextualSpacing/>
@@ -4574,7 +5957,7 @@
     <w:basedOn w:val="DefaultParagraphFont"/>
     <w:link w:val="Title"/>
     <w:uiPriority w:val="10"/>
-    <w:rsid w:val="00B278A4"/>
+    <w:rsid w:val="00C87C72"/>
     <w:rPr>
       <w:rFonts w:asciiTheme="majorHAnsi" w:eastAsiaTheme="majorEastAsia" w:hAnsiTheme="majorHAnsi" w:cstheme="majorBidi"/>
       <w:spacing w:val="-10"/>
@@ -4590,7 +5973,7 @@
     <w:link w:val="SubtitleChar"/>
     <w:uiPriority w:val="11"/>
     <w:qFormat/>
-    <w:rsid w:val="00B278A4"/>
+    <w:rsid w:val="00C87C72"/>
     <w:pPr>
       <w:numPr>
         <w:ilvl w:val="1"/>
@@ -4609,7 +5992,7 @@
     <w:basedOn w:val="DefaultParagraphFont"/>
     <w:link w:val="Subtitle"/>
     <w:uiPriority w:val="11"/>
-    <w:rsid w:val="00B278A4"/>
+    <w:rsid w:val="00C87C72"/>
     <w:rPr>
       <w:rFonts w:eastAsiaTheme="majorEastAsia" w:cstheme="majorBidi"/>
       <w:color w:val="595959" w:themeColor="text1" w:themeTint="A6"/>
@@ -4625,7 +6008,7 @@
     <w:link w:val="QuoteChar"/>
     <w:uiPriority w:val="29"/>
     <w:qFormat/>
-    <w:rsid w:val="00B278A4"/>
+    <w:rsid w:val="00C87C72"/>
     <w:pPr>
       <w:spacing w:before="160"/>
       <w:jc w:val="center"/>
@@ -4641,7 +6024,7 @@
     <w:basedOn w:val="DefaultParagraphFont"/>
     <w:link w:val="Quote"/>
     <w:uiPriority w:val="29"/>
-    <w:rsid w:val="00B278A4"/>
+    <w:rsid w:val="00C87C72"/>
     <w:rPr>
       <w:i/>
       <w:iCs/>
@@ -4653,7 +6036,7 @@
     <w:basedOn w:val="Normal"/>
     <w:uiPriority w:val="34"/>
     <w:qFormat/>
-    <w:rsid w:val="00B278A4"/>
+    <w:rsid w:val="00C87C72"/>
     <w:pPr>
       <w:ind w:left="720"/>
       <w:contextualSpacing/>
@@ -4664,7 +6047,7 @@
     <w:basedOn w:val="DefaultParagraphFont"/>
     <w:uiPriority w:val="21"/>
     <w:qFormat/>
-    <w:rsid w:val="00B278A4"/>
+    <w:rsid w:val="00C87C72"/>
     <w:rPr>
       <w:i/>
       <w:iCs/>
@@ -4678,7 +6061,7 @@
     <w:link w:val="IntenseQuoteChar"/>
     <w:uiPriority w:val="30"/>
     <w:qFormat/>
-    <w:rsid w:val="00B278A4"/>
+    <w:rsid w:val="00C87C72"/>
     <w:pPr>
       <w:pBdr>
         <w:top w:val="single" w:sz="4" w:space="10" w:color="2F5496" w:themeColor="accent1" w:themeShade="BF"/>
@@ -4699,7 +6082,7 @@
     <w:basedOn w:val="DefaultParagraphFont"/>
     <w:link w:val="IntenseQuote"/>
     <w:uiPriority w:val="30"/>
-    <w:rsid w:val="00B278A4"/>
+    <w:rsid w:val="00C87C72"/>
     <w:rPr>
       <w:i/>
       <w:iCs/>
@@ -4711,7 +6094,7 @@
     <w:basedOn w:val="DefaultParagraphFont"/>
     <w:uiPriority w:val="32"/>
     <w:qFormat/>
-    <w:rsid w:val="00B278A4"/>
+    <w:rsid w:val="00C87C72"/>
     <w:rPr>
       <w:b/>
       <w:bCs/>
@@ -4725,17 +6108,29 @@
     <w:basedOn w:val="DefaultParagraphFont"/>
     <w:uiPriority w:val="99"/>
     <w:unhideWhenUsed/>
-    <w:rsid w:val="00B278A4"/>
+    <w:rsid w:val="00C87C72"/>
     <w:rPr>
       <w:color w:val="0563C1" w:themeColor="hyperlink"/>
       <w:u w:val="single"/>
+    </w:rPr>
+  </w:style>
+  <w:style w:type="character" w:styleId="UnresolvedMention">
+    <w:name w:val="Unresolved Mention"/>
+    <w:basedOn w:val="DefaultParagraphFont"/>
+    <w:uiPriority w:val="99"/>
+    <w:semiHidden/>
+    <w:unhideWhenUsed/>
+    <w:rsid w:val="00C87C72"/>
+    <w:rPr>
+      <w:color w:val="605E5C"/>
+      <w:shd w:val="clear" w:color="auto" w:fill="E1DFDD"/>
     </w:rPr>
   </w:style>
   <w:style w:type="table" w:styleId="GridTable5Dark-Accent6">
     <w:name w:val="Grid Table 5 Dark Accent 6"/>
     <w:basedOn w:val="TableNormal"/>
     <w:uiPriority w:val="50"/>
-    <w:rsid w:val="00B278A4"/>
+    <w:rsid w:val="00C87C72"/>
     <w:pPr>
       <w:spacing w:after="0" w:line="240" w:lineRule="auto"/>
     </w:pPr>

</xml_diff>